<commit_message>
Modification of Valiant's algorithm. Little fix
</commit_message>
<xml_diff>
--- a/InProgress/Modification of Valiant's algorithm/Статья ИСП РАН/Статья для Трудов ИСП РАН.docx
+++ b/InProgress/Modification of Valiant's algorithm/Статья ИСП РАН/Статья для Трудов ИСП РАН.docx
@@ -2438,7 +2438,7 @@
           <w:sz w:val="20"/>
           <w:szCs w:val="20"/>
         </w:rPr>
-        <w:t xml:space="preserve">. Более того, данный данный алгоритм был расширен для конъюнктивных и булевых грамматик, которые обладают наибольшей </w:t>
+        <w:t xml:space="preserve">. Более того, данный данный алгоритм был расширен для конъюнктивных и булевых грамматик, которые обладают большей </w:t>
       </w:r>
       <w:r>
         <w:rPr>
@@ -2515,7 +2515,21 @@
           <w:sz w:val="20"/>
           <w:szCs w:val="20"/>
         </w:rPr>
-        <w:t xml:space="preserve">облему поиска подстрок. Кроме того, каждая матрица слоя может обрабатываться независимо, что в дальнейшем позволит повысить эффективность алгоритма, используя параллельные техники. </w:t>
+        <w:t>облему поиска подстрок. Кроме того, каждая матрица слоя может обрабатываться независимо, что в дальнейшем позволит повысить эффективность алгоритма, используя техники</w:t>
+      </w:r>
+      <w:r>
+        <w:rPr>
+          <w:sz w:val="20"/>
+          <w:szCs w:val="20"/>
+        </w:rPr>
+        <w:t xml:space="preserve"> параллельных вычислений</w:t>
+      </w:r>
+      <w:r>
+        <w:rPr>
+          <w:sz w:val="20"/>
+          <w:szCs w:val="20"/>
+        </w:rPr>
+        <w:t xml:space="preserve">. </w:t>
       </w:r>
     </w:p>
     <w:p>
@@ -2597,37 +2611,7 @@
           <w:sz w:val="20"/>
           <w:szCs w:val="20"/>
         </w:rPr>
-        <w:t xml:space="preserve">, на котором основывается предложенная в данной работе модификация. Прежде чем описать алгоритм </w:t>
-      </w:r>
-      <w:proofErr w:type="spellStart"/>
-      <w:r>
-        <w:rPr>
-          <w:sz w:val="20"/>
-          <w:szCs w:val="20"/>
-        </w:rPr>
-        <w:t>Валианта</w:t>
-      </w:r>
-      <w:proofErr w:type="spellEnd"/>
-      <w:r>
-        <w:rPr>
-          <w:sz w:val="20"/>
-          <w:szCs w:val="20"/>
-        </w:rPr>
-        <w:t>, мы покажем, как работают табличные алгоритм синтаксического анализа</w:t>
-      </w:r>
-      <w:r>
-        <w:rPr>
-          <w:sz w:val="20"/>
-          <w:szCs w:val="20"/>
-        </w:rPr>
-        <w:t>.</w:t>
-      </w:r>
-      <w:r>
-        <w:rPr>
-          <w:sz w:val="20"/>
-          <w:szCs w:val="20"/>
-        </w:rPr>
-        <w:t xml:space="preserve"> </w:t>
+        <w:t>, на котором основывается предложенная в данной работе модификация.</w:t>
       </w:r>
     </w:p>
     <w:p>
@@ -4932,7 +4916,6 @@
               <w:sz w:val="20"/>
               <w:szCs w:val="20"/>
             </w:rPr>
-            <w:lastRenderedPageBreak/>
             <m:t>f(</m:t>
           </m:r>
           <m:sSub>
@@ -5064,6 +5047,7 @@
           <w:sz w:val="20"/>
           <w:szCs w:val="20"/>
         </w:rPr>
+        <w:lastRenderedPageBreak/>
         <w:t xml:space="preserve">Входная строка </w:t>
       </w:r>
       <m:oMath>
@@ -12831,7 +12815,6 @@
           <w:sz w:val="20"/>
           <w:szCs w:val="20"/>
         </w:rPr>
-        <w:lastRenderedPageBreak/>
         <w:t xml:space="preserve">Сначала введем понятие перемножения двух подматриц матрицы разбора </w:t>
       </w:r>
       <m:oMath>
@@ -12867,6 +12850,7 @@
           <w:sz w:val="20"/>
           <w:szCs w:val="20"/>
         </w:rPr>
+        <w:lastRenderedPageBreak/>
         <w:t xml:space="preserve">Пусть </w:t>
       </w:r>
       <m:oMath>
@@ -15893,6 +15877,7 @@
     <w:p>
       <w:pPr>
         <w:pStyle w:val="ispPicturesign"/>
+        <w:ind w:firstLine="0"/>
       </w:pPr>
       <w:r>
         <w:t xml:space="preserve">Рис. </w:t>
@@ -15993,6 +15978,7 @@
     <w:p>
       <w:pPr>
         <w:pStyle w:val="ispPicturesign"/>
+        <w:ind w:firstLine="0"/>
         <w:rPr>
           <w:lang w:val="en-US"/>
         </w:rPr>
@@ -16110,25 +16096,7 @@
           <w:sz w:val="20"/>
           <w:szCs w:val="20"/>
         </w:rPr>
-        <w:t xml:space="preserve">. Здесь рассмотрено только начало заполнения таблицы </w:t>
-      </w:r>
-      <m:oMath>
-        <m:r>
-          <w:rPr>
-            <w:rFonts w:ascii="Cambria Math" w:hAnsi="Cambria Math"/>
-            <w:sz w:val="20"/>
-            <w:szCs w:val="20"/>
-            <w:lang w:val="en-US"/>
-          </w:rPr>
-          <m:t>T</m:t>
-        </m:r>
-      </m:oMath>
-      <w:r>
-        <w:rPr>
-          <w:sz w:val="20"/>
-          <w:szCs w:val="20"/>
-        </w:rPr>
-        <w:t>, потому что в дальнейшем мы укажем на разницу между исходной версией и нашим подходом.</w:t>
+        <w:t xml:space="preserve">. </w:t>
       </w:r>
     </w:p>
     <w:p>
@@ -16140,6 +16108,7 @@
           <w:szCs w:val="20"/>
         </w:rPr>
       </w:pPr>
+      <w:bookmarkStart w:id="1" w:name="_GoBack"/>
       <w:r>
         <w:rPr>
           <w:noProof/>
@@ -16148,9 +16117,9 @@
         </w:rPr>
         <w:lastRenderedPageBreak/>
         <w:drawing>
-          <wp:inline distT="0" distB="0" distL="0" distR="0" wp14:anchorId="49615813" wp14:editId="16A3C2FE">
-            <wp:extent cx="4302125" cy="1173480"/>
-            <wp:effectExtent l="0" t="0" r="3175" b="7620"/>
+          <wp:inline distT="0" distB="0" distL="0" distR="0" wp14:anchorId="49615813" wp14:editId="523870A4">
+            <wp:extent cx="4302125" cy="1154096"/>
+            <wp:effectExtent l="0" t="0" r="3175" b="8255"/>
             <wp:docPr id="4" name="Рисунок 4"/>
             <wp:cNvGraphicFramePr>
               <a:graphicFrameLocks xmlns:a="http://schemas.openxmlformats.org/drawingml/2006/main" noChangeAspect="1"/>
@@ -16177,7 +16146,7 @@
                   <pic:spPr>
                     <a:xfrm>
                       <a:off x="0" y="0"/>
-                      <a:ext cx="4302125" cy="1173480"/>
+                      <a:ext cx="4302125" cy="1154096"/>
                     </a:xfrm>
                     <a:prstGeom prst="rect">
                       <a:avLst/>
@@ -16189,6 +16158,7 @@
           </wp:inline>
         </w:drawing>
       </w:r>
+      <w:bookmarkEnd w:id="1"/>
     </w:p>
     <w:p>
       <w:pPr>
@@ -16471,6 +16441,7 @@
     <w:p>
       <w:pPr>
         <w:pStyle w:val="ispPicturesign"/>
+        <w:ind w:firstLine="0"/>
       </w:pPr>
       <w:r>
         <w:t xml:space="preserve">Рис. </w:t>
@@ -16503,6 +16474,7 @@
     <w:p>
       <w:pPr>
         <w:pStyle w:val="ispPicturesign"/>
+        <w:ind w:firstLine="0"/>
         <w:rPr>
           <w:lang w:val="en-US"/>
         </w:rPr>
@@ -16576,7 +16548,7 @@
           <w:sz w:val="20"/>
           <w:szCs w:val="20"/>
         </w:rPr>
-        <w:t>Простой пример работы модификации показан на рис. 4. Нижний слой (из подматриц размера 1) вычисляется заранее, и заполнение матрицы начинается со второго слоя. (Здесь и далее, под слоем будем понимать некоторое множество подматриц матрицы разбора.)</w:t>
+        <w:t>Пример работы модификации показан на рис. 4. Нижний слой (из подматриц размера 1) вычисляется заранее, и заполнение матрицы начинается со второго слоя. (Здесь и далее, под слоем будем понимать некоторое множество подматриц матрицы разбора.)</w:t>
       </w:r>
     </w:p>
     <w:p>
@@ -16596,9 +16568,9 @@
         </w:rPr>
         <w:lastRenderedPageBreak/>
         <w:drawing>
-          <wp:inline distT="0" distB="0" distL="0" distR="0" wp14:anchorId="36684685" wp14:editId="24B7ADFF">
-            <wp:extent cx="4302125" cy="1149985"/>
-            <wp:effectExtent l="0" t="0" r="3175" b="0"/>
+          <wp:inline distT="0" distB="0" distL="0" distR="0" wp14:anchorId="36684685" wp14:editId="17427FC1">
+            <wp:extent cx="4246921" cy="1149985"/>
+            <wp:effectExtent l="0" t="0" r="1270" b="0"/>
             <wp:docPr id="7" name="Рисунок 7"/>
             <wp:cNvGraphicFramePr>
               <a:graphicFrameLocks xmlns:a="http://schemas.openxmlformats.org/drawingml/2006/main" noChangeAspect="1"/>
@@ -16625,7 +16597,7 @@
                   <pic:spPr>
                     <a:xfrm>
                       <a:off x="0" y="0"/>
-                      <a:ext cx="4302125" cy="1149985"/>
+                      <a:ext cx="4246921" cy="1149985"/>
                     </a:xfrm>
                     <a:prstGeom prst="rect">
                       <a:avLst/>
@@ -26054,7 +26026,7 @@
         </w:rPr>
         <w:t xml:space="preserve"> </w:t>
       </w:r>
-      <w:bookmarkStart w:id="1" w:name="_Hlk3895456"/>
+      <w:bookmarkStart w:id="2" w:name="_Hlk3895456"/>
       <m:oMath>
         <m:r>
           <w:rPr>
@@ -26181,7 +26153,7 @@
           <m:t>’</m:t>
         </m:r>
       </m:oMath>
-      <w:bookmarkEnd w:id="1"/>
+      <w:bookmarkEnd w:id="2"/>
       <w:r>
         <w:rPr>
           <w:rFonts w:eastAsia="CMR10" w:cs="CMR10"/>
@@ -37633,7 +37605,23 @@
           <w:sz w:val="20"/>
           <w:szCs w:val="20"/>
         </w:rPr>
-        <w:t xml:space="preserve"> 5). Это значит, что минимальная сложность, усовершенствовать которую без дополнительных модификаций не удастся, будет составлять </w:t>
+        <w:t xml:space="preserve"> 5). Это значит, что минимальная сложность, </w:t>
+      </w:r>
+      <w:r>
+        <w:rPr>
+          <w:rFonts w:eastAsia="CMMI10" w:cs="CMMI10"/>
+          <w:sz w:val="20"/>
+          <w:szCs w:val="20"/>
+        </w:rPr>
+        <w:t>улучшить</w:t>
+      </w:r>
+      <w:r>
+        <w:rPr>
+          <w:rFonts w:eastAsia="CMMI10" w:cs="CMMI10"/>
+          <w:sz w:val="20"/>
+          <w:szCs w:val="20"/>
+        </w:rPr>
+        <w:t xml:space="preserve"> которую без дополнительных модификаций не удастся, будет составлять </w:t>
       </w:r>
       <m:oMath>
         <m:r>
@@ -38550,7 +38538,6 @@
           <w:sz w:val="20"/>
           <w:szCs w:val="20"/>
         </w:rPr>
-        <w:lastRenderedPageBreak/>
         <w:t>Сначала был проведен сравнительный анализ производительности двух версий алгоритма</w:t>
       </w:r>
       <w:r>
@@ -38582,6 +38569,7 @@
           <w:sz w:val="20"/>
           <w:szCs w:val="20"/>
         </w:rPr>
+        <w:lastRenderedPageBreak/>
         <w:t>Затем, для адаптированной под задачу поиска подстрок версии, был проведен п</w:t>
       </w:r>
       <w:r>
@@ -38687,6 +38675,7 @@
       <w:pPr>
         <w:pStyle w:val="ispTextmain"/>
         <w:ind w:firstLine="0"/>
+        <w:jc w:val="left"/>
         <w:rPr>
           <w:i/>
           <w:sz w:val="20"/>
@@ -38697,7 +38686,7 @@
     <w:p>
       <w:pPr>
         <w:pStyle w:val="ispTextmain"/>
-        <w:ind w:left="2977" w:firstLine="0"/>
+        <w:ind w:firstLine="0"/>
         <w:jc w:val="left"/>
         <w:rPr>
           <w:sz w:val="20"/>
@@ -38705,9 +38694,6 @@
         </w:rPr>
       </w:pPr>
       <m:oMathPara>
-        <m:oMathParaPr>
-          <m:jc m:val="left"/>
-        </m:oMathParaPr>
         <m:oMath>
           <m:r>
             <w:rPr>
@@ -38715,174 +38701,56 @@
               <w:sz w:val="20"/>
               <w:szCs w:val="20"/>
             </w:rPr>
-            <m:t>S→A BB | S S</m:t>
+            <m:t>S→</m:t>
+          </m:r>
+          <m:r>
+            <w:rPr>
+              <w:rFonts w:ascii="Cambria Math" w:hAnsi="Cambria Math"/>
+              <w:sz w:val="20"/>
+              <w:szCs w:val="20"/>
+              <w:lang w:val="en-US"/>
+            </w:rPr>
+            <m:t>SSS</m:t>
+          </m:r>
+          <m:r>
+            <w:rPr>
+              <w:rFonts w:ascii="Cambria Math" w:hAnsi="Cambria Math"/>
+              <w:sz w:val="20"/>
+              <w:szCs w:val="20"/>
+            </w:rPr>
+            <m:t xml:space="preserve"> | SS | a</m:t>
           </m:r>
         </m:oMath>
       </m:oMathPara>
     </w:p>
     <w:p>
       <w:pPr>
-        <w:pStyle w:val="ispTextmain"/>
-        <w:ind w:left="2977" w:firstLine="0"/>
-        <w:jc w:val="left"/>
-        <w:rPr>
-          <w:sz w:val="20"/>
-          <w:szCs w:val="20"/>
-        </w:rPr>
+        <w:pStyle w:val="ispPicturesign"/>
+        <w:ind w:firstLine="0"/>
       </w:pPr>
-      <m:oMathPara>
-        <m:oMathParaPr>
-          <m:jc m:val="left"/>
-        </m:oMathParaPr>
-        <m:oMath>
-          <m:r>
-            <w:rPr>
-              <w:rFonts w:ascii="Cambria Math" w:hAnsi="Cambria Math"/>
-              <w:sz w:val="20"/>
-              <w:szCs w:val="20"/>
-            </w:rPr>
-            <m:t>BB→B B</m:t>
-          </m:r>
-        </m:oMath>
-      </m:oMathPara>
-    </w:p>
-    <w:p>
-      <w:pPr>
-        <w:pStyle w:val="ispTextmain"/>
-        <w:ind w:left="2977" w:firstLine="0"/>
-        <w:jc w:val="left"/>
-        <w:rPr>
-          <w:sz w:val="20"/>
-          <w:szCs w:val="20"/>
-        </w:rPr>
-      </w:pPr>
-      <m:oMath>
-        <m:r>
-          <w:rPr>
-            <w:rFonts w:ascii="Cambria Math" w:hAnsi="Cambria Math"/>
-            <w:sz w:val="20"/>
-            <w:szCs w:val="20"/>
-          </w:rPr>
-          <m:t>B→B B</m:t>
-        </m:r>
-      </m:oMath>
-      <w:r>
-        <w:rPr>
-          <w:sz w:val="20"/>
-          <w:szCs w:val="20"/>
-        </w:rPr>
-        <w:t xml:space="preserve"> | </w:t>
-      </w:r>
-      <m:oMath>
-        <m:r>
-          <w:rPr>
-            <w:rFonts w:ascii="Cambria Math" w:hAnsi="Cambria Math"/>
-            <w:sz w:val="20"/>
-            <w:szCs w:val="20"/>
-            <w:lang w:val="en-US"/>
-          </w:rPr>
-          <m:t>a</m:t>
-        </m:r>
-        <m:r>
-          <w:rPr>
-            <w:rFonts w:ascii="Cambria Math" w:hAnsi="Cambria Math"/>
-            <w:sz w:val="20"/>
-            <w:szCs w:val="20"/>
-          </w:rPr>
-          <m:t xml:space="preserve"> | </m:t>
-        </m:r>
-        <m:r>
-          <w:rPr>
-            <w:rFonts w:ascii="Cambria Math" w:hAnsi="Cambria Math"/>
-            <w:sz w:val="20"/>
-            <w:szCs w:val="20"/>
-            <w:lang w:val="en-US"/>
-          </w:rPr>
-          <m:t>b</m:t>
-        </m:r>
-        <m:r>
-          <w:rPr>
-            <w:rFonts w:ascii="Cambria Math" w:hAnsi="Cambria Math"/>
-            <w:sz w:val="20"/>
-            <w:szCs w:val="20"/>
-          </w:rPr>
-          <m:t xml:space="preserve"> | </m:t>
-        </m:r>
-        <m:r>
-          <w:rPr>
-            <w:rFonts w:ascii="Cambria Math" w:hAnsi="Cambria Math"/>
-            <w:sz w:val="20"/>
-            <w:szCs w:val="20"/>
-            <w:lang w:val="en-US"/>
-          </w:rPr>
-          <m:t>c</m:t>
-        </m:r>
-      </m:oMath>
-    </w:p>
-    <w:p>
-      <w:pPr>
-        <w:pStyle w:val="ispTextmain"/>
-        <w:ind w:left="2977" w:firstLine="0"/>
-        <w:jc w:val="left"/>
-        <w:rPr>
-          <w:sz w:val="20"/>
-          <w:szCs w:val="20"/>
-        </w:rPr>
-      </w:pPr>
-      <m:oMath>
-        <m:r>
-          <w:rPr>
-            <w:rFonts w:ascii="Cambria Math" w:hAnsi="Cambria Math"/>
-            <w:sz w:val="20"/>
-            <w:szCs w:val="20"/>
-          </w:rPr>
-          <m:t>A→A A</m:t>
-        </m:r>
-      </m:oMath>
-      <w:r>
-        <w:rPr>
-          <w:sz w:val="20"/>
-          <w:szCs w:val="20"/>
-        </w:rPr>
-        <w:t xml:space="preserve"> | </w:t>
-      </w:r>
-      <m:oMath>
-        <m:r>
-          <w:rPr>
-            <w:rFonts w:ascii="Cambria Math" w:hAnsi="Cambria Math"/>
-            <w:sz w:val="20"/>
-            <w:szCs w:val="20"/>
-          </w:rPr>
-          <m:t>a</m:t>
-        </m:r>
-      </m:oMath>
+      <w:r>
+        <w:t xml:space="preserve">Рис. </w:t>
+      </w:r>
+      <w:r>
+        <w:t>6</w:t>
+      </w:r>
+      <w:r>
+        <w:t xml:space="preserve">. </w:t>
+      </w:r>
+      <w:r>
+        <w:t xml:space="preserve">Грамматика </w:t>
+      </w:r>
+      <w:r>
+        <w:rPr>
+          <w:lang w:val="en-US"/>
+        </w:rPr>
+        <w:t>G</w:t>
+      </w:r>
     </w:p>
     <w:p>
       <w:pPr>
         <w:pStyle w:val="ispPicturesign"/>
-      </w:pPr>
-      <w:r>
-        <w:t xml:space="preserve">Рис. </w:t>
-      </w:r>
-      <w:r>
-        <w:t>6</w:t>
-      </w:r>
-      <w:r>
-        <w:t xml:space="preserve">. </w:t>
-      </w:r>
-      <w:r>
-        <w:t xml:space="preserve">Грамматика </w:t>
-      </w:r>
-      <w:r>
-        <w:rPr>
-          <w:lang w:val="en-US"/>
-        </w:rPr>
-        <w:t>G</w:t>
-      </w:r>
-    </w:p>
-    <w:p>
-      <w:pPr>
-        <w:pStyle w:val="ispPicturesign"/>
+        <w:ind w:firstLine="0"/>
       </w:pPr>
       <w:r>
         <w:rPr>
@@ -39122,8 +38990,8 @@
       </w:tblPr>
       <w:tblGrid>
         <w:gridCol w:w="1144"/>
-        <w:gridCol w:w="2684"/>
-        <w:gridCol w:w="2844"/>
+        <w:gridCol w:w="2117"/>
+        <w:gridCol w:w="2126"/>
       </w:tblGrid>
       <w:tr>
         <w:trPr>
@@ -39158,7 +39026,7 @@
         </w:tc>
         <w:tc>
           <w:tcPr>
-            <w:tcW w:w="2684" w:type="dxa"/>
+            <w:tcW w:w="2117" w:type="dxa"/>
           </w:tcPr>
           <w:p>
             <w:pPr>
@@ -39223,7 +39091,7 @@
         </w:tc>
         <w:tc>
           <w:tcPr>
-            <w:tcW w:w="2844" w:type="dxa"/>
+            <w:tcW w:w="2126" w:type="dxa"/>
           </w:tcPr>
           <w:p>
             <w:pPr>
@@ -39300,7 +39168,7 @@
         </w:tc>
         <w:tc>
           <w:tcPr>
-            <w:tcW w:w="2684" w:type="dxa"/>
+            <w:tcW w:w="2117" w:type="dxa"/>
           </w:tcPr>
           <w:p>
             <w:pPr>
@@ -39317,14 +39185,22 @@
               <w:rPr>
                 <w:i/>
                 <w:sz w:val="20"/>
-              </w:rPr>
-              <w:t>39</w:t>
+                <w:lang w:val="en-US"/>
+              </w:rPr>
+              <w:t>1</w:t>
+            </w:r>
+            <w:r>
+              <w:rPr>
+                <w:i/>
+                <w:sz w:val="20"/>
+              </w:rPr>
+              <w:t>9</w:t>
             </w:r>
           </w:p>
         </w:tc>
         <w:tc>
           <w:tcPr>
-            <w:tcW w:w="2844" w:type="dxa"/>
+            <w:tcW w:w="2126" w:type="dxa"/>
           </w:tcPr>
           <w:p>
             <w:pPr>
@@ -39341,8 +39217,16 @@
               <w:rPr>
                 <w:i/>
                 <w:sz w:val="20"/>
-              </w:rPr>
-              <w:t>37</w:t>
+                <w:lang w:val="en-US"/>
+              </w:rPr>
+              <w:t>1</w:t>
+            </w:r>
+            <w:r>
+              <w:rPr>
+                <w:i/>
+                <w:sz w:val="20"/>
+              </w:rPr>
+              <w:t>7</w:t>
             </w:r>
           </w:p>
         </w:tc>
@@ -39380,7 +39264,7 @@
         </w:tc>
         <w:tc>
           <w:tcPr>
-            <w:tcW w:w="2684" w:type="dxa"/>
+            <w:tcW w:w="2117" w:type="dxa"/>
           </w:tcPr>
           <w:p>
             <w:pPr>
@@ -39391,28 +39275,21 @@
               <w:rPr>
                 <w:i/>
                 <w:sz w:val="20"/>
+                <w:lang w:val="en-US"/>
               </w:rPr>
             </w:pPr>
             <w:r>
               <w:rPr>
                 <w:i/>
                 <w:sz w:val="20"/>
-                <w:lang w:val="en-US"/>
-              </w:rPr>
-              <w:t>1</w:t>
-            </w:r>
-            <w:r>
-              <w:rPr>
-                <w:i/>
-                <w:sz w:val="20"/>
-              </w:rPr>
-              <w:t>59</w:t>
+              </w:rPr>
+              <w:t>76</w:t>
             </w:r>
           </w:p>
         </w:tc>
         <w:tc>
           <w:tcPr>
-            <w:tcW w:w="2844" w:type="dxa"/>
+            <w:tcW w:w="2126" w:type="dxa"/>
           </w:tcPr>
           <w:p>
             <w:pPr>
@@ -39423,14 +39300,16 @@
               <w:rPr>
                 <w:i/>
                 <w:sz w:val="20"/>
+                <w:lang w:val="en-US"/>
               </w:rPr>
             </w:pPr>
             <w:r>
               <w:rPr>
                 <w:i/>
                 <w:sz w:val="20"/>
-              </w:rPr>
-              <w:t>153</w:t>
+                <w:lang w:val="en-US"/>
+              </w:rPr>
+              <w:t>71</w:t>
             </w:r>
           </w:p>
         </w:tc>
@@ -39469,7 +39348,7 @@
         </w:tc>
         <w:tc>
           <w:tcPr>
-            <w:tcW w:w="2684" w:type="dxa"/>
+            <w:tcW w:w="2117" w:type="dxa"/>
           </w:tcPr>
           <w:p>
             <w:pPr>
@@ -39480,20 +39359,22 @@
               <w:rPr>
                 <w:i/>
                 <w:sz w:val="20"/>
+                <w:lang w:val="en-US"/>
               </w:rPr>
             </w:pPr>
             <w:r>
               <w:rPr>
                 <w:i/>
                 <w:sz w:val="20"/>
-              </w:rPr>
-              <w:t>647</w:t>
+                <w:lang w:val="en-US"/>
+              </w:rPr>
+              <w:t>309</w:t>
             </w:r>
           </w:p>
         </w:tc>
         <w:tc>
           <w:tcPr>
-            <w:tcW w:w="2844" w:type="dxa"/>
+            <w:tcW w:w="2126" w:type="dxa"/>
           </w:tcPr>
           <w:p>
             <w:pPr>
@@ -39504,14 +39385,16 @@
               <w:rPr>
                 <w:i/>
                 <w:sz w:val="20"/>
+                <w:lang w:val="en-US"/>
               </w:rPr>
             </w:pPr>
             <w:r>
               <w:rPr>
                 <w:i/>
                 <w:sz w:val="20"/>
-              </w:rPr>
-              <w:t>620</w:t>
+                <w:lang w:val="en-US"/>
+              </w:rPr>
+              <w:t>284</w:t>
             </w:r>
           </w:p>
         </w:tc>
@@ -39549,7 +39432,7 @@
         </w:tc>
         <w:tc>
           <w:tcPr>
-            <w:tcW w:w="2684" w:type="dxa"/>
+            <w:tcW w:w="2117" w:type="dxa"/>
           </w:tcPr>
           <w:p>
             <w:pPr>
@@ -39566,22 +39449,14 @@
               <w:rPr>
                 <w:i/>
                 <w:sz w:val="20"/>
-                <w:lang w:val="en-US"/>
-              </w:rPr>
-              <w:t>2</w:t>
-            </w:r>
-            <w:r>
-              <w:rPr>
-                <w:i/>
-                <w:sz w:val="20"/>
-              </w:rPr>
-              <w:t>601</w:t>
+              </w:rPr>
+              <w:t>1250</w:t>
             </w:r>
           </w:p>
         </w:tc>
         <w:tc>
           <w:tcPr>
-            <w:tcW w:w="2844" w:type="dxa"/>
+            <w:tcW w:w="2126" w:type="dxa"/>
           </w:tcPr>
           <w:p>
             <w:pPr>
@@ -39592,14 +39467,16 @@
               <w:rPr>
                 <w:i/>
                 <w:sz w:val="20"/>
+                <w:lang w:val="en-US"/>
               </w:rPr>
             </w:pPr>
             <w:r>
               <w:rPr>
                 <w:i/>
                 <w:sz w:val="20"/>
-              </w:rPr>
-              <w:t>2500</w:t>
+                <w:lang w:val="en-US"/>
+              </w:rPr>
+              <w:t>1144</w:t>
             </w:r>
           </w:p>
         </w:tc>
@@ -39638,7 +39515,7 @@
         </w:tc>
         <w:tc>
           <w:tcPr>
-            <w:tcW w:w="2684" w:type="dxa"/>
+            <w:tcW w:w="2117" w:type="dxa"/>
           </w:tcPr>
           <w:p>
             <w:pPr>
@@ -39655,22 +39532,14 @@
               <w:rPr>
                 <w:i/>
                 <w:sz w:val="20"/>
-                <w:lang w:val="en-US"/>
-              </w:rPr>
-              <w:t>1</w:t>
-            </w:r>
-            <w:r>
-              <w:rPr>
-                <w:i/>
-                <w:sz w:val="20"/>
-              </w:rPr>
-              <w:t>0462</w:t>
+              </w:rPr>
+              <w:t>5035</w:t>
             </w:r>
           </w:p>
         </w:tc>
         <w:tc>
           <w:tcPr>
-            <w:tcW w:w="2844" w:type="dxa"/>
+            <w:tcW w:w="2126" w:type="dxa"/>
           </w:tcPr>
           <w:p>
             <w:pPr>
@@ -39681,14 +39550,16 @@
               <w:rPr>
                 <w:i/>
                 <w:sz w:val="20"/>
+                <w:lang w:val="en-US"/>
               </w:rPr>
             </w:pPr>
             <w:r>
               <w:rPr>
                 <w:i/>
                 <w:sz w:val="20"/>
-              </w:rPr>
-              <w:t>10080</w:t>
+                <w:lang w:val="en-US"/>
+              </w:rPr>
+              <w:t>4604</w:t>
             </w:r>
           </w:p>
         </w:tc>
@@ -39726,7 +39597,7 @@
         </w:tc>
         <w:tc>
           <w:tcPr>
-            <w:tcW w:w="2684" w:type="dxa"/>
+            <w:tcW w:w="2117" w:type="dxa"/>
           </w:tcPr>
           <w:p>
             <w:pPr>
@@ -39737,20 +39608,22 @@
               <w:rPr>
                 <w:i/>
                 <w:sz w:val="20"/>
+                <w:lang w:val="en-US"/>
               </w:rPr>
             </w:pPr>
             <w:r>
               <w:rPr>
                 <w:i/>
                 <w:sz w:val="20"/>
-              </w:rPr>
-              <w:t>42004</w:t>
+                <w:lang w:val="en-US"/>
+              </w:rPr>
+              <w:t>20160</w:t>
             </w:r>
           </w:p>
         </w:tc>
         <w:tc>
           <w:tcPr>
-            <w:tcW w:w="2844" w:type="dxa"/>
+            <w:tcW w:w="2126" w:type="dxa"/>
           </w:tcPr>
           <w:p>
             <w:pPr>
@@ -39761,14 +39634,16 @@
               <w:rPr>
                 <w:i/>
                 <w:sz w:val="20"/>
+                <w:lang w:val="en-US"/>
               </w:rPr>
             </w:pPr>
             <w:r>
               <w:rPr>
                 <w:i/>
                 <w:sz w:val="20"/>
-              </w:rPr>
-              <w:t>40577</w:t>
+                <w:lang w:val="en-US"/>
+              </w:rPr>
+              <w:t>18467</w:t>
             </w:r>
           </w:p>
         </w:tc>
@@ -39807,7 +39682,7 @@
         </w:tc>
         <w:tc>
           <w:tcPr>
-            <w:tcW w:w="2684" w:type="dxa"/>
+            <w:tcW w:w="2117" w:type="dxa"/>
           </w:tcPr>
           <w:p>
             <w:pPr>
@@ -39818,20 +39693,22 @@
               <w:rPr>
                 <w:i/>
                 <w:sz w:val="20"/>
+                <w:lang w:val="en-US"/>
               </w:rPr>
             </w:pPr>
             <w:r>
               <w:rPr>
                 <w:i/>
                 <w:sz w:val="20"/>
-              </w:rPr>
-              <w:t>169040</w:t>
+                <w:lang w:val="en-US"/>
+              </w:rPr>
+              <w:t>80739</w:t>
             </w:r>
           </w:p>
         </w:tc>
         <w:tc>
           <w:tcPr>
-            <w:tcW w:w="2844" w:type="dxa"/>
+            <w:tcW w:w="2126" w:type="dxa"/>
           </w:tcPr>
           <w:p>
             <w:pPr>
@@ -39842,14 +39719,16 @@
               <w:rPr>
                 <w:i/>
                 <w:sz w:val="20"/>
+                <w:lang w:val="en-US"/>
               </w:rPr>
             </w:pPr>
             <w:r>
               <w:rPr>
                 <w:i/>
                 <w:sz w:val="20"/>
-              </w:rPr>
-              <w:t>164518</w:t>
+                <w:lang w:val="en-US"/>
+              </w:rPr>
+              <w:t>75189</w:t>
             </w:r>
           </w:p>
         </w:tc>
@@ -39872,7 +39751,6 @@
           <w:sz w:val="20"/>
           <w:szCs w:val="20"/>
         </w:rPr>
-        <w:lastRenderedPageBreak/>
         <w:t xml:space="preserve">Результаты работы адаптированной к задаче поиска подстрок модификации представлены в табл.2, где </w:t>
       </w:r>
       <m:oMath>
@@ -39949,43 +39827,7 @@
           <w:sz w:val="20"/>
           <w:szCs w:val="20"/>
         </w:rPr>
-        <w:t xml:space="preserve"> – общее время работы адаптированной версии в миллисекундах, </w:t>
-      </w:r>
-      <m:oMath>
-        <m:r>
-          <w:rPr>
-            <w:rFonts w:ascii="Cambria Math" w:hAnsi="Cambria Math"/>
-            <w:sz w:val="20"/>
-            <w:szCs w:val="20"/>
-            <w:lang w:val="en-US"/>
-          </w:rPr>
-          <m:t>per</m:t>
-        </m:r>
-        <m:r>
-          <w:rPr>
-            <w:rFonts w:ascii="Cambria Math" w:hAnsi="Cambria Math"/>
-            <w:sz w:val="20"/>
-            <w:szCs w:val="20"/>
-          </w:rPr>
-          <m:t xml:space="preserve"> </m:t>
-        </m:r>
-        <m:r>
-          <w:rPr>
-            <w:rFonts w:ascii="Cambria Math" w:hAnsi="Cambria Math"/>
-            <w:sz w:val="20"/>
-            <w:szCs w:val="20"/>
-            <w:lang w:val="en-US"/>
-          </w:rPr>
-          <m:t>str</m:t>
-        </m:r>
-      </m:oMath>
-      <w:r>
-        <w:rPr>
-          <w:i w:val="0"/>
-          <w:sz w:val="20"/>
-          <w:szCs w:val="20"/>
-        </w:rPr>
-        <w:t xml:space="preserve"> – время, затраченное на поиск одной подстроки в миллисекундах.</w:t>
+        <w:t xml:space="preserve"> – общее время работы адаптированной версии в миллисекундах.</w:t>
       </w:r>
     </w:p>
     <w:p>
@@ -39993,6 +39835,7 @@
         <w:pStyle w:val="ispPicturesign"/>
       </w:pPr>
       <w:r>
+        <w:lastRenderedPageBreak/>
         <w:t>Табл</w:t>
       </w:r>
       <w:r>
@@ -40011,6 +39854,9 @@
     <w:p>
       <w:pPr>
         <w:pStyle w:val="ispPicturesign"/>
+        <w:rPr>
+          <w:lang w:val="en-US"/>
+        </w:rPr>
       </w:pPr>
       <w:r>
         <w:rPr>
@@ -40019,12 +39865,21 @@
         <w:t>Table</w:t>
       </w:r>
       <w:r>
+        <w:rPr>
+          <w:lang w:val="en-US"/>
+        </w:rPr>
         <w:t xml:space="preserve"> </w:t>
       </w:r>
       <w:r>
+        <w:rPr>
+          <w:lang w:val="en-US"/>
+        </w:rPr>
         <w:t>2</w:t>
       </w:r>
       <w:r>
+        <w:rPr>
+          <w:lang w:val="en-US"/>
+        </w:rPr>
         <w:t xml:space="preserve">. </w:t>
       </w:r>
       <w:r>
@@ -40082,7 +39937,6 @@
         <w:gridCol w:w="1306"/>
         <w:gridCol w:w="1306"/>
         <w:gridCol w:w="1306"/>
-        <w:gridCol w:w="1307"/>
       </w:tblGrid>
       <w:tr>
         <w:trPr>
@@ -40114,8 +39968,6 @@
               </w:rPr>
               <w:t>s</w:t>
             </w:r>
-            <w:bookmarkStart w:id="2" w:name="_GoBack"/>
-            <w:bookmarkEnd w:id="2"/>
           </w:p>
         </w:tc>
         <w:tc>
@@ -40140,7 +39992,7 @@
                 <w:sz w:val="20"/>
                 <w:lang w:val="en-US"/>
               </w:rPr>
-              <w:t>n</w:t>
+              <w:t>N</w:t>
             </w:r>
           </w:p>
         </w:tc>
@@ -40195,58 +40047,6 @@
                 <w:lang w:val="en-US"/>
               </w:rPr>
               <w:t>total</w:t>
-            </w:r>
-            <w:r>
-              <w:rPr>
-                <w:i/>
-                <w:sz w:val="20"/>
-                <w:lang w:val="en-US"/>
-              </w:rPr>
-              <w:t xml:space="preserve"> (</w:t>
-            </w:r>
-            <w:proofErr w:type="spellStart"/>
-            <w:r>
-              <w:rPr>
-                <w:i/>
-                <w:sz w:val="20"/>
-                <w:lang w:val="en-US"/>
-              </w:rPr>
-              <w:t>ms</w:t>
-            </w:r>
-            <w:proofErr w:type="spellEnd"/>
-            <w:r>
-              <w:rPr>
-                <w:i/>
-                <w:sz w:val="20"/>
-                <w:lang w:val="en-US"/>
-              </w:rPr>
-              <w:t>)</w:t>
-            </w:r>
-          </w:p>
-        </w:tc>
-        <w:tc>
-          <w:tcPr>
-            <w:tcW w:w="1307" w:type="dxa"/>
-          </w:tcPr>
-          <w:p>
-            <w:pPr>
-              <w:pStyle w:val="ispTextmain"/>
-              <w:ind w:firstLine="0"/>
-              <w:jc w:val="center"/>
-              <w:cnfStyle w:val="100000000000" w:firstRow="1" w:lastRow="0" w:firstColumn="0" w:lastColumn="0" w:oddVBand="0" w:evenVBand="0" w:oddHBand="0" w:evenHBand="0" w:firstRowFirstColumn="0" w:firstRowLastColumn="0" w:lastRowFirstColumn="0" w:lastRowLastColumn="0"/>
-              <w:rPr>
-                <w:i/>
-                <w:sz w:val="20"/>
-                <w:lang w:val="en-US"/>
-              </w:rPr>
-            </w:pPr>
-            <w:r>
-              <w:rPr>
-                <w:i/>
-                <w:sz w:val="20"/>
-                <w:lang w:val="en-US"/>
-              </w:rPr>
-              <w:t>per str</w:t>
             </w:r>
             <w:r>
               <w:rPr>
@@ -40391,47 +40191,7 @@
                 <w:sz w:val="20"/>
                 <w:lang w:val="en-US"/>
               </w:rPr>
-              <w:t>2</w:t>
-            </w:r>
-            <w:r>
-              <w:rPr>
-                <w:i/>
-                <w:sz w:val="20"/>
-                <w:lang w:val="en-US"/>
-              </w:rPr>
-              <w:t>500</w:t>
-            </w:r>
-          </w:p>
-        </w:tc>
-        <w:tc>
-          <w:tcPr>
-            <w:tcW w:w="1307" w:type="dxa"/>
-          </w:tcPr>
-          <w:p>
-            <w:pPr>
-              <w:pStyle w:val="ispTextmain"/>
-              <w:ind w:firstLine="0"/>
-              <w:jc w:val="center"/>
-              <w:cnfStyle w:val="000000100000" w:firstRow="0" w:lastRow="0" w:firstColumn="0" w:lastColumn="0" w:oddVBand="0" w:evenVBand="0" w:oddHBand="1" w:evenHBand="0" w:firstRowFirstColumn="0" w:firstRowLastColumn="0" w:lastRowFirstColumn="0" w:lastRowLastColumn="0"/>
-              <w:rPr>
-                <w:i/>
-                <w:sz w:val="20"/>
-              </w:rPr>
-            </w:pPr>
-            <w:r>
-              <w:rPr>
-                <w:i/>
-                <w:sz w:val="20"/>
-                <w:lang w:val="en-US"/>
-              </w:rPr>
-              <w:t>4</w:t>
-            </w:r>
-            <w:r>
-              <w:rPr>
-                <w:i/>
-                <w:sz w:val="20"/>
-              </w:rPr>
-              <w:t>,9</w:t>
+              <w:t>1144</w:t>
             </w:r>
           </w:p>
         </w:tc>
@@ -40539,31 +40299,7 @@
                 <w:sz w:val="20"/>
                 <w:lang w:val="en-US"/>
               </w:rPr>
-              <w:t>6260</w:t>
-            </w:r>
-          </w:p>
-        </w:tc>
-        <w:tc>
-          <w:tcPr>
-            <w:tcW w:w="1307" w:type="dxa"/>
-          </w:tcPr>
-          <w:p>
-            <w:pPr>
-              <w:pStyle w:val="ispTextmain"/>
-              <w:ind w:firstLine="0"/>
-              <w:jc w:val="center"/>
-              <w:cnfStyle w:val="000000000000" w:firstRow="0" w:lastRow="0" w:firstColumn="0" w:lastColumn="0" w:oddVBand="0" w:evenVBand="0" w:oddHBand="0" w:evenHBand="0" w:firstRowFirstColumn="0" w:firstRowLastColumn="0" w:lastRowFirstColumn="0" w:lastRowLastColumn="0"/>
-              <w:rPr>
-                <w:i/>
-                <w:sz w:val="20"/>
-              </w:rPr>
-            </w:pPr>
-            <w:r>
-              <w:rPr>
-                <w:i/>
-                <w:sz w:val="20"/>
-              </w:rPr>
-              <w:t>4,1</w:t>
+              <w:t>2886</w:t>
             </w:r>
           </w:p>
         </w:tc>
@@ -40672,31 +40408,7 @@
                 <w:sz w:val="20"/>
                 <w:lang w:val="en-US"/>
               </w:rPr>
-              <w:t>13861</w:t>
-            </w:r>
-          </w:p>
-        </w:tc>
-        <w:tc>
-          <w:tcPr>
-            <w:tcW w:w="1307" w:type="dxa"/>
-          </w:tcPr>
-          <w:p>
-            <w:pPr>
-              <w:pStyle w:val="ispTextmain"/>
-              <w:ind w:firstLine="0"/>
-              <w:jc w:val="center"/>
-              <w:cnfStyle w:val="000000100000" w:firstRow="0" w:lastRow="0" w:firstColumn="0" w:lastColumn="0" w:oddVBand="0" w:evenVBand="0" w:oddHBand="1" w:evenHBand="0" w:firstRowFirstColumn="0" w:firstRowLastColumn="0" w:lastRowFirstColumn="0" w:lastRowLastColumn="0"/>
-              <w:rPr>
-                <w:i/>
-                <w:sz w:val="20"/>
-              </w:rPr>
-            </w:pPr>
-            <w:r>
-              <w:rPr>
-                <w:i/>
-                <w:sz w:val="20"/>
-              </w:rPr>
-              <w:t>3,9</w:t>
+              <w:t>6352</w:t>
             </w:r>
           </w:p>
         </w:tc>
@@ -40804,31 +40516,7 @@
                 <w:sz w:val="20"/>
                 <w:lang w:val="en-US"/>
               </w:rPr>
-              <w:t>29331</w:t>
-            </w:r>
-          </w:p>
-        </w:tc>
-        <w:tc>
-          <w:tcPr>
-            <w:tcW w:w="1307" w:type="dxa"/>
-          </w:tcPr>
-          <w:p>
-            <w:pPr>
-              <w:pStyle w:val="ispTextmain"/>
-              <w:ind w:firstLine="0"/>
-              <w:jc w:val="center"/>
-              <w:cnfStyle w:val="000000000000" w:firstRow="0" w:lastRow="0" w:firstColumn="0" w:lastColumn="0" w:oddVBand="0" w:evenVBand="0" w:oddHBand="0" w:evenHBand="0" w:firstRowFirstColumn="0" w:firstRowLastColumn="0" w:lastRowFirstColumn="0" w:lastRowLastColumn="0"/>
-              <w:rPr>
-                <w:i/>
-                <w:sz w:val="20"/>
-              </w:rPr>
-            </w:pPr>
-            <w:r>
-              <w:rPr>
-                <w:i/>
-                <w:sz w:val="20"/>
-              </w:rPr>
-              <w:t>3,8</w:t>
+              <w:t>13430</w:t>
             </w:r>
           </w:p>
         </w:tc>
@@ -40937,39 +40625,7 @@
                 <w:sz w:val="20"/>
                 <w:lang w:val="en-US"/>
               </w:rPr>
-              <w:t>10</w:t>
-            </w:r>
-            <w:r>
-              <w:rPr>
-                <w:i/>
-                <w:sz w:val="20"/>
-                <w:lang w:val="en-US"/>
-              </w:rPr>
-              <w:t>080</w:t>
-            </w:r>
-          </w:p>
-        </w:tc>
-        <w:tc>
-          <w:tcPr>
-            <w:tcW w:w="1307" w:type="dxa"/>
-          </w:tcPr>
-          <w:p>
-            <w:pPr>
-              <w:pStyle w:val="ispTextmain"/>
-              <w:ind w:firstLine="0"/>
-              <w:jc w:val="center"/>
-              <w:cnfStyle w:val="000000100000" w:firstRow="0" w:lastRow="0" w:firstColumn="0" w:lastColumn="0" w:oddVBand="0" w:evenVBand="0" w:oddHBand="1" w:evenHBand="0" w:firstRowFirstColumn="0" w:firstRowLastColumn="0" w:lastRowFirstColumn="0" w:lastRowLastColumn="0"/>
-              <w:rPr>
-                <w:i/>
-                <w:sz w:val="20"/>
-              </w:rPr>
-            </w:pPr>
-            <w:r>
-              <w:rPr>
-                <w:i/>
-                <w:sz w:val="20"/>
-              </w:rPr>
-              <w:t>9,8</w:t>
+              <w:t>4604</w:t>
             </w:r>
           </w:p>
         </w:tc>
@@ -41077,31 +40733,7 @@
                 <w:sz w:val="20"/>
                 <w:lang w:val="en-US"/>
               </w:rPr>
-              <w:t>25320</w:t>
-            </w:r>
-          </w:p>
-        </w:tc>
-        <w:tc>
-          <w:tcPr>
-            <w:tcW w:w="1307" w:type="dxa"/>
-          </w:tcPr>
-          <w:p>
-            <w:pPr>
-              <w:pStyle w:val="ispTextmain"/>
-              <w:ind w:firstLine="0"/>
-              <w:jc w:val="center"/>
-              <w:cnfStyle w:val="000000000000" w:firstRow="0" w:lastRow="0" w:firstColumn="0" w:lastColumn="0" w:oddVBand="0" w:evenVBand="0" w:oddHBand="0" w:evenHBand="0" w:firstRowFirstColumn="0" w:firstRowLastColumn="0" w:lastRowFirstColumn="0" w:lastRowLastColumn="0"/>
-              <w:rPr>
-                <w:i/>
-                <w:sz w:val="20"/>
-              </w:rPr>
-            </w:pPr>
-            <w:r>
-              <w:rPr>
-                <w:i/>
-                <w:sz w:val="20"/>
-              </w:rPr>
-              <w:t>8,2</w:t>
+              <w:t>11629</w:t>
             </w:r>
           </w:p>
         </w:tc>
@@ -41211,31 +40843,7 @@
                 <w:sz w:val="20"/>
                 <w:lang w:val="en-US"/>
               </w:rPr>
-              <w:t>56683</w:t>
-            </w:r>
-          </w:p>
-        </w:tc>
-        <w:tc>
-          <w:tcPr>
-            <w:tcW w:w="1307" w:type="dxa"/>
-          </w:tcPr>
-          <w:p>
-            <w:pPr>
-              <w:pStyle w:val="ispTextmain"/>
-              <w:ind w:firstLine="0"/>
-              <w:jc w:val="center"/>
-              <w:cnfStyle w:val="000000100000" w:firstRow="0" w:lastRow="0" w:firstColumn="0" w:lastColumn="0" w:oddVBand="0" w:evenVBand="0" w:oddHBand="1" w:evenHBand="0" w:firstRowFirstColumn="0" w:firstRowLastColumn="0" w:lastRowFirstColumn="0" w:lastRowLastColumn="0"/>
-              <w:rPr>
-                <w:i/>
-                <w:sz w:val="20"/>
-              </w:rPr>
-            </w:pPr>
-            <w:r>
-              <w:rPr>
-                <w:i/>
-                <w:sz w:val="20"/>
-              </w:rPr>
-              <w:t>7,9</w:t>
+              <w:t>25775</w:t>
             </w:r>
           </w:p>
         </w:tc>
@@ -41343,31 +40951,7 @@
                 <w:sz w:val="20"/>
                 <w:lang w:val="en-US"/>
               </w:rPr>
-              <w:t>40577</w:t>
-            </w:r>
-          </w:p>
-        </w:tc>
-        <w:tc>
-          <w:tcPr>
-            <w:tcW w:w="1307" w:type="dxa"/>
-          </w:tcPr>
-          <w:p>
-            <w:pPr>
-              <w:pStyle w:val="ispTextmain"/>
-              <w:ind w:firstLine="0"/>
-              <w:jc w:val="center"/>
-              <w:cnfStyle w:val="000000000000" w:firstRow="0" w:lastRow="0" w:firstColumn="0" w:lastColumn="0" w:oddVBand="0" w:evenVBand="0" w:oddHBand="0" w:evenHBand="0" w:firstRowFirstColumn="0" w:firstRowLastColumn="0" w:lastRowFirstColumn="0" w:lastRowLastColumn="0"/>
-              <w:rPr>
-                <w:i/>
-                <w:sz w:val="20"/>
-              </w:rPr>
-            </w:pPr>
-            <w:r>
-              <w:rPr>
-                <w:i/>
-                <w:sz w:val="20"/>
-              </w:rPr>
-              <w:t>19,8</w:t>
+              <w:t>18467</w:t>
             </w:r>
           </w:p>
         </w:tc>
@@ -41477,31 +41061,7 @@
                 <w:sz w:val="20"/>
                 <w:lang w:val="en-US"/>
               </w:rPr>
-              <w:t>102722</w:t>
-            </w:r>
-          </w:p>
-        </w:tc>
-        <w:tc>
-          <w:tcPr>
-            <w:tcW w:w="1307" w:type="dxa"/>
-          </w:tcPr>
-          <w:p>
-            <w:pPr>
-              <w:pStyle w:val="ispTextmain"/>
-              <w:ind w:firstLine="0"/>
-              <w:jc w:val="center"/>
-              <w:cnfStyle w:val="000000100000" w:firstRow="0" w:lastRow="0" w:firstColumn="0" w:lastColumn="0" w:oddVBand="0" w:evenVBand="0" w:oddHBand="1" w:evenHBand="0" w:firstRowFirstColumn="0" w:firstRowLastColumn="0" w:lastRowFirstColumn="0" w:lastRowLastColumn="0"/>
-              <w:rPr>
-                <w:i/>
-                <w:sz w:val="20"/>
-              </w:rPr>
-            </w:pPr>
-            <w:r>
-              <w:rPr>
-                <w:i/>
-                <w:sz w:val="20"/>
-              </w:rPr>
-              <w:t>16,7</w:t>
+              <w:t>47028</w:t>
             </w:r>
           </w:p>
         </w:tc>
@@ -41712,7 +41272,6 @@
           <w:sz w:val="20"/>
           <w:szCs w:val="20"/>
         </w:rPr>
-        <w:lastRenderedPageBreak/>
         <w:t xml:space="preserve">Кроме того, мы можем определить несколько открытых проблем для будущих исследований. </w:t>
       </w:r>
     </w:p>
@@ -41737,7 +41296,15 @@
           <w:sz w:val="20"/>
           <w:szCs w:val="20"/>
         </w:rPr>
-        <w:t xml:space="preserve">Авторы выражают признательность Кознову Дмитрию Владимировичу за оказанную помощью при написании настоящей статьи. Данная работа выполнена при финансовой поддержке гранта РНФ 18-11-00100 и гранта от </w:t>
+        <w:t xml:space="preserve">Авторы выражают признательность Кознову Дмитрию Владимировичу за оказанную помощью при написании настоящей статьи. Данная работа </w:t>
+      </w:r>
+      <w:r>
+        <w:rPr>
+          <w:sz w:val="20"/>
+          <w:szCs w:val="20"/>
+        </w:rPr>
+        <w:lastRenderedPageBreak/>
+        <w:t xml:space="preserve">выполнена при финансовой поддержке гранта РНФ 18-11-00100 и гранта от </w:t>
       </w:r>
       <w:r>
         <w:rPr>
@@ -42594,15 +42161,7 @@
           <w:b w:val="0"/>
           <w:lang w:val="en-US"/>
         </w:rPr>
-        <w:t xml:space="preserve">Abstract is abstract. Abstract is abstract. Abstract is abstract. Abstract is abstract. Abstract is abstract. Abstract is abstract. Abstract is abstract. Abstract is abstract. Abstract is abstract. Abstract is abstract. Abstract is abstract. Abstract is abstract. Abstract is abstract. Abstract is abstract. Abstract is abstract. Abstract is abstract. Abstract is abstract. </w:t>
-      </w:r>
-      <w:r>
-        <w:rPr>
-          <w:b w:val="0"/>
-          <w:lang w:val="en-US"/>
-        </w:rPr>
-        <w:lastRenderedPageBreak/>
-        <w:t xml:space="preserve">Abstract is abstract. Abstract is abstract. Abstract is abstract. Abstract is abstract. Abstract is abstract. Abstract is abstract. Abstract is abstract. Abstract is abstract. Abstract is abstract. Abstract is abstract. Abstract is abstract. Abstract is abstract. Abstract is abstract. Abstract is abstract. Abstract is abstract. Abstract is abstract. Abstract is abstract. Abstract is abstract. Abstract is abstract. Abstract is abstract. Abstract is abstract. Abstract is abstract. Abstract is abstract. Abstract is abstract. Abstract is abstract. Abstract is abstract. </w:t>
+        <w:t xml:space="preserve">Abstract is abstract. Abstract is abstract. Abstract is abstract. Abstract is abstract. Abstract is abstract. Abstract is abstract. Abstract is abstract. Abstract is abstract. Abstract is abstract. Abstract is abstract. Abstract is abstract. Abstract is abstract. Abstract is abstract. Abstract is abstract. Abstract is abstract. Abstract is abstract. Abstract is abstract. Abstract is abstract. Abstract is abstract. Abstract is abstract. Abstract is abstract. Abstract is abstract. Abstract is abstract. Abstract is abstract. Abstract is abstract. Abstract is abstract. Abstract is abstract. Abstract is abstract. Abstract is abstract. Abstract is abstract. Abstract is abstract. Abstract is abstract. Abstract is abstract. Abstract is abstract. Abstract is abstract. Abstract is abstract. Abstract is abstract. Abstract is abstract. Abstract is abstract. Abstract is abstract. Abstract is abstract. Abstract is abstract. Abstract is abstract. </w:t>
       </w:r>
     </w:p>
     <w:p>
@@ -42617,6 +42176,7 @@
           <w:bCs/>
           <w:lang w:val="en-US"/>
         </w:rPr>
+        <w:lastRenderedPageBreak/>
         <w:t xml:space="preserve">Keywords: </w:t>
       </w:r>
       <w:r>
@@ -49327,7 +48887,7 @@
 </file>
 
 <file path=customXml/itemProps1.xml><?xml version="1.0" encoding="utf-8"?>
-<ds:datastoreItem xmlns:ds="http://schemas.openxmlformats.org/officeDocument/2006/customXml" ds:itemID="{CBFF9E7C-A10A-49D2-84D7-1F1E33B8A903}">
+<ds:datastoreItem xmlns:ds="http://schemas.openxmlformats.org/officeDocument/2006/customXml" ds:itemID="{267EE5D7-A139-4FFA-957A-DA9534387BC5}">
   <ds:schemaRefs>
     <ds:schemaRef ds:uri="http://schemas.openxmlformats.org/officeDocument/2006/bibliography"/>
   </ds:schemaRefs>

</xml_diff>

<commit_message>
Modification of Valiant's algorithm. Evaluation
</commit_message>
<xml_diff>
--- a/InProgress/Modification of Valiant's algorithm/Статья ИСП РАН/Статья для Трудов ИСП РАН.docx
+++ b/InProgress/Modification of Valiant's algorithm/Статья ИСП РАН/Статья для Трудов ИСП РАН.docx
@@ -16108,7 +16108,6 @@
           <w:szCs w:val="20"/>
         </w:rPr>
       </w:pPr>
-      <w:bookmarkStart w:id="1" w:name="_GoBack"/>
       <w:r>
         <w:rPr>
           <w:noProof/>
@@ -16158,7 +16157,6 @@
           </wp:inline>
         </w:drawing>
       </w:r>
-      <w:bookmarkEnd w:id="1"/>
     </w:p>
     <w:p>
       <w:pPr>
@@ -26026,7 +26024,7 @@
         </w:rPr>
         <w:t xml:space="preserve"> </w:t>
       </w:r>
-      <w:bookmarkStart w:id="2" w:name="_Hlk3895456"/>
+      <w:bookmarkStart w:id="1" w:name="_Hlk3895456"/>
       <m:oMath>
         <m:r>
           <w:rPr>
@@ -26153,7 +26151,7 @@
           <m:t>’</m:t>
         </m:r>
       </m:oMath>
-      <w:bookmarkEnd w:id="2"/>
+      <w:bookmarkEnd w:id="1"/>
       <w:r>
         <w:rPr>
           <w:rFonts w:eastAsia="CMR10" w:cs="CMR10"/>
@@ -38608,15 +38606,57 @@
           <w:sz w:val="20"/>
           <w:szCs w:val="20"/>
         </w:rPr>
-        <w:t xml:space="preserve">Для экспериментов использовалась КС-грамматика </w:t>
-      </w:r>
-      <w:r>
-        <w:rPr>
-          <w:sz w:val="20"/>
-          <w:szCs w:val="20"/>
-          <w:lang w:val="en-US"/>
-        </w:rPr>
-        <w:t>G</w:t>
+        <w:t>Для экспериментов использовалась КС-грамматика</w:t>
+      </w:r>
+      <w:r>
+        <w:rPr>
+          <w:sz w:val="20"/>
+          <w:szCs w:val="20"/>
+        </w:rPr>
+        <w:t xml:space="preserve"> </w:t>
+      </w:r>
+      <m:oMath>
+        <m:sSub>
+          <m:sSubPr>
+            <m:ctrlPr>
+              <w:rPr>
+                <w:rFonts w:ascii="Cambria Math" w:hAnsi="Cambria Math"/>
+                <w:i/>
+                <w:sz w:val="20"/>
+                <w:szCs w:val="20"/>
+                <w:lang w:val="en-US"/>
+              </w:rPr>
+            </m:ctrlPr>
+          </m:sSubPr>
+          <m:e>
+            <m:r>
+              <w:rPr>
+                <w:rFonts w:ascii="Cambria Math" w:hAnsi="Cambria Math"/>
+                <w:sz w:val="20"/>
+                <w:szCs w:val="20"/>
+                <w:lang w:val="en-US"/>
+              </w:rPr>
+              <m:t>D</m:t>
+            </m:r>
+          </m:e>
+          <m:sub>
+            <m:r>
+              <w:rPr>
+                <w:rFonts w:ascii="Cambria Math" w:hAnsi="Cambria Math"/>
+                <w:sz w:val="20"/>
+                <w:szCs w:val="20"/>
+              </w:rPr>
+              <m:t>2</m:t>
+            </m:r>
+          </m:sub>
+        </m:sSub>
+      </m:oMath>
+      <w:r>
+        <w:rPr>
+          <w:sz w:val="20"/>
+          <w:szCs w:val="20"/>
+        </w:rPr>
+        <w:t>, порождающая язык Дика с двумя видами скобок,</w:t>
       </w:r>
       <w:r>
         <w:rPr>
@@ -38701,7 +38741,7 @@
               <w:sz w:val="20"/>
               <w:szCs w:val="20"/>
             </w:rPr>
-            <m:t>S→</m:t>
+            <m:t>S→ SS | (</m:t>
           </m:r>
           <m:r>
             <w:rPr>
@@ -38710,7 +38750,7 @@
               <w:szCs w:val="20"/>
               <w:lang w:val="en-US"/>
             </w:rPr>
-            <m:t>SSS</m:t>
+            <m:t>S)</m:t>
           </m:r>
           <m:r>
             <w:rPr>
@@ -38718,7 +38758,24 @@
               <w:sz w:val="20"/>
               <w:szCs w:val="20"/>
             </w:rPr>
-            <m:t xml:space="preserve"> | SS | a</m:t>
+            <m:t xml:space="preserve"> | </m:t>
+          </m:r>
+          <m:r>
+            <w:rPr>
+              <w:rFonts w:ascii="Cambria Math" w:hAnsi="Cambria Math"/>
+              <w:sz w:val="20"/>
+              <w:szCs w:val="20"/>
+              <w:lang w:val="en-US"/>
+            </w:rPr>
+            <m:t>[S]</m:t>
+          </m:r>
+          <m:r>
+            <w:rPr>
+              <w:rFonts w:ascii="Cambria Math" w:hAnsi="Cambria Math"/>
+              <w:sz w:val="20"/>
+              <w:szCs w:val="20"/>
+            </w:rPr>
+            <m:t xml:space="preserve"> | ε</m:t>
           </m:r>
         </m:oMath>
       </m:oMathPara>
@@ -38740,12 +38797,48 @@
       <w:r>
         <w:t xml:space="preserve">Грамматика </w:t>
       </w:r>
-      <w:r>
-        <w:rPr>
-          <w:lang w:val="en-US"/>
-        </w:rPr>
-        <w:t>G</w:t>
-      </w:r>
+      <m:oMath>
+        <m:sSub>
+          <m:sSubPr>
+            <m:ctrlPr>
+              <w:rPr>
+                <w:rFonts w:ascii="Cambria Math" w:eastAsia="Calibri" w:hAnsi="Cambria Math"/>
+                <w:iCs w:val="0"/>
+                <w:sz w:val="20"/>
+                <w:szCs w:val="20"/>
+                <w:lang w:val="en-US"/>
+              </w:rPr>
+            </m:ctrlPr>
+          </m:sSubPr>
+          <m:e>
+            <m:r>
+              <m:rPr>
+                <m:sty m:val="p"/>
+              </m:rPr>
+              <w:rPr>
+                <w:rFonts w:ascii="Cambria Math" w:hAnsi="Cambria Math"/>
+                <w:sz w:val="20"/>
+                <w:szCs w:val="20"/>
+                <w:lang w:val="en-US"/>
+              </w:rPr>
+              <m:t>D</m:t>
+            </m:r>
+          </m:e>
+          <m:sub>
+            <m:r>
+              <m:rPr>
+                <m:sty m:val="p"/>
+              </m:rPr>
+              <w:rPr>
+                <w:rFonts w:ascii="Cambria Math" w:hAnsi="Cambria Math"/>
+                <w:sz w:val="20"/>
+                <w:szCs w:val="20"/>
+              </w:rPr>
+              <m:t>2</m:t>
+            </m:r>
+          </m:sub>
+        </m:sSub>
+      </m:oMath>
     </w:p>
     <w:p>
       <w:pPr>
@@ -38770,45 +38863,95 @@
       <w:r>
         <w:t xml:space="preserve"> </w:t>
       </w:r>
-      <w:r>
-        <w:rPr>
-          <w:lang w:val="en-US"/>
-        </w:rPr>
-        <w:t>G</w:t>
-      </w:r>
+      <m:oMath>
+        <m:sSub>
+          <m:sSubPr>
+            <m:ctrlPr>
+              <w:rPr>
+                <w:rFonts w:ascii="Cambria Math" w:eastAsia="Calibri" w:hAnsi="Cambria Math"/>
+                <w:iCs w:val="0"/>
+                <w:sz w:val="20"/>
+                <w:szCs w:val="20"/>
+                <w:lang w:val="en-US"/>
+              </w:rPr>
+            </m:ctrlPr>
+          </m:sSubPr>
+          <m:e>
+            <m:r>
+              <m:rPr>
+                <m:sty m:val="p"/>
+              </m:rPr>
+              <w:rPr>
+                <w:rFonts w:ascii="Cambria Math" w:hAnsi="Cambria Math"/>
+                <w:sz w:val="20"/>
+                <w:szCs w:val="20"/>
+                <w:lang w:val="en-US"/>
+              </w:rPr>
+              <m:t>D</m:t>
+            </m:r>
+          </m:e>
+          <m:sub>
+            <m:r>
+              <m:rPr>
+                <m:sty m:val="p"/>
+              </m:rPr>
+              <w:rPr>
+                <w:rFonts w:ascii="Cambria Math" w:hAnsi="Cambria Math"/>
+                <w:sz w:val="20"/>
+                <w:szCs w:val="20"/>
+              </w:rPr>
+              <m:t>2</m:t>
+            </m:r>
+          </m:sub>
+        </m:sSub>
+      </m:oMath>
     </w:p>
     <w:p>
       <w:pPr>
         <w:pStyle w:val="ispTextmain"/>
         <w:ind w:firstLine="0"/>
         <w:rPr>
-          <w:sz w:val="20"/>
-          <w:szCs w:val="20"/>
-        </w:rPr>
-      </w:pPr>
-      <w:r>
-        <w:rPr>
           <w:rFonts w:eastAsia="Times New Roman"/>
           <w:iCs/>
           <w:sz w:val="20"/>
           <w:szCs w:val="20"/>
         </w:rPr>
-        <w:t>Представленная грамматика, как и большинство грамматик, используемых в биоинформатике, является сильно неоднозначной и позволяет оценить время работы алгоритма на простом примере</w:t>
-      </w:r>
-      <w:r>
-        <w:rPr>
-          <w:i/>
-          <w:sz w:val="20"/>
-          <w:szCs w:val="20"/>
-        </w:rPr>
-        <w:t>.</w:t>
-      </w:r>
-      <w:r>
-        <w:rPr>
-          <w:sz w:val="20"/>
-          <w:szCs w:val="20"/>
-        </w:rPr>
-        <w:t xml:space="preserve"> </w:t>
+      </w:pPr>
+      <w:r>
+        <w:rPr>
+          <w:rFonts w:eastAsia="Times New Roman"/>
+          <w:iCs/>
+          <w:sz w:val="20"/>
+          <w:szCs w:val="20"/>
+        </w:rPr>
+        <w:t>Представленная грамматик</w:t>
+      </w:r>
+      <w:r>
+        <w:rPr>
+          <w:rFonts w:eastAsia="Times New Roman"/>
+          <w:iCs/>
+          <w:sz w:val="20"/>
+          <w:szCs w:val="20"/>
+        </w:rPr>
+        <w:t>а</w:t>
+      </w:r>
+      <w:r>
+        <w:rPr>
+          <w:rFonts w:eastAsia="Times New Roman"/>
+          <w:iCs/>
+          <w:sz w:val="20"/>
+          <w:szCs w:val="20"/>
+        </w:rPr>
+        <w:t xml:space="preserve"> была выбрана, потому что</w:t>
+      </w:r>
+      <w:r>
+        <w:rPr>
+          <w:rFonts w:eastAsia="Times New Roman"/>
+          <w:iCs/>
+          <w:sz w:val="20"/>
+          <w:szCs w:val="20"/>
+        </w:rPr>
+        <w:t xml:space="preserve"> грамматики для описания правильных скобочных последовательностей часто применяются при анализе строк в биоинформатике.</w:t>
       </w:r>
     </w:p>
     <w:p>
@@ -38822,17 +38965,244 @@
       </w:pPr>
       <w:r>
         <w:rPr>
-          <w:sz w:val="20"/>
-          <w:szCs w:val="20"/>
-        </w:rPr>
-        <w:t xml:space="preserve">Строки для </w:t>
-      </w:r>
-      <w:r>
-        <w:rPr>
-          <w:sz w:val="20"/>
-          <w:szCs w:val="20"/>
-        </w:rPr>
-        <w:t>экспериментов были сгенерированы случайно.</w:t>
+          <w:rFonts w:eastAsia="Times New Roman"/>
+          <w:iCs/>
+          <w:sz w:val="20"/>
+          <w:szCs w:val="20"/>
+        </w:rPr>
+        <w:t xml:space="preserve">Грамматика </w:t>
+      </w:r>
+      <m:oMath>
+        <m:sSub>
+          <m:sSubPr>
+            <m:ctrlPr>
+              <w:rPr>
+                <w:rFonts w:ascii="Cambria Math" w:hAnsi="Cambria Math"/>
+                <w:i/>
+                <w:sz w:val="20"/>
+                <w:szCs w:val="20"/>
+                <w:lang w:val="en-US"/>
+              </w:rPr>
+            </m:ctrlPr>
+          </m:sSubPr>
+          <m:e>
+            <m:r>
+              <w:rPr>
+                <w:rFonts w:ascii="Cambria Math" w:hAnsi="Cambria Math"/>
+                <w:sz w:val="20"/>
+                <w:szCs w:val="20"/>
+                <w:lang w:val="en-US"/>
+              </w:rPr>
+              <m:t>D</m:t>
+            </m:r>
+          </m:e>
+          <m:sub>
+            <m:r>
+              <w:rPr>
+                <w:rFonts w:ascii="Cambria Math" w:hAnsi="Cambria Math"/>
+                <w:sz w:val="20"/>
+                <w:szCs w:val="20"/>
+              </w:rPr>
+              <m:t>2</m:t>
+            </m:r>
+          </m:sub>
+        </m:sSub>
+      </m:oMath>
+      <w:r>
+        <w:rPr>
+          <w:rFonts w:eastAsia="Times New Roman"/>
+          <w:iCs/>
+          <w:sz w:val="20"/>
+          <w:szCs w:val="20"/>
+        </w:rPr>
+        <w:t xml:space="preserve"> переводится </w:t>
+      </w:r>
+      <w:r>
+        <w:rPr>
+          <w:sz w:val="20"/>
+          <w:szCs w:val="20"/>
+        </w:rPr>
+        <w:t>в нормальную форму Хомского и подается на вход алгоритму со специально сгенерированными строками.</w:t>
+      </w:r>
+      <w:r>
+        <w:rPr>
+          <w:sz w:val="20"/>
+          <w:szCs w:val="20"/>
+        </w:rPr>
+        <w:t xml:space="preserve"> </w:t>
+      </w:r>
+      <w:r>
+        <w:rPr>
+          <w:sz w:val="20"/>
+          <w:szCs w:val="20"/>
+        </w:rPr>
+        <w:t xml:space="preserve">Строки </w:t>
+      </w:r>
+      <w:r>
+        <w:rPr>
+          <w:sz w:val="20"/>
+          <w:szCs w:val="20"/>
+        </w:rPr>
+        <w:t>составлены</w:t>
+      </w:r>
+      <w:r>
+        <w:rPr>
+          <w:sz w:val="20"/>
+          <w:szCs w:val="20"/>
+        </w:rPr>
+        <w:t xml:space="preserve"> следующим образом</w:t>
+      </w:r>
+      <w:r>
+        <w:rPr>
+          <w:sz w:val="20"/>
+          <w:szCs w:val="20"/>
+        </w:rPr>
+        <w:t xml:space="preserve">: </w:t>
+      </w:r>
+      <w:r>
+        <w:rPr>
+          <w:sz w:val="20"/>
+          <w:szCs w:val="20"/>
+        </w:rPr>
+        <w:t>заранее созда</w:t>
+      </w:r>
+      <w:r>
+        <w:rPr>
+          <w:sz w:val="20"/>
+          <w:szCs w:val="20"/>
+        </w:rPr>
+        <w:t>ется</w:t>
+      </w:r>
+      <w:r>
+        <w:rPr>
+          <w:sz w:val="20"/>
+          <w:szCs w:val="20"/>
+        </w:rPr>
+        <w:t xml:space="preserve"> подстрока, принадлежащая </w:t>
+      </w:r>
+      <w:r>
+        <w:rPr>
+          <w:sz w:val="20"/>
+          <w:szCs w:val="20"/>
+        </w:rPr>
+        <w:t>языку</w:t>
+      </w:r>
+      <w:r>
+        <w:rPr>
+          <w:sz w:val="20"/>
+          <w:szCs w:val="20"/>
+        </w:rPr>
+        <w:t xml:space="preserve"> Дика</w:t>
+      </w:r>
+      <w:bookmarkStart w:id="2" w:name="_GoBack"/>
+      <w:bookmarkEnd w:id="2"/>
+      <w:r>
+        <w:rPr>
+          <w:sz w:val="20"/>
+          <w:szCs w:val="20"/>
+        </w:rPr>
+        <w:t xml:space="preserve">, далее в полную строку вставляется максимально возможное количество созданных подстрок, которые можно разделить </w:t>
+      </w:r>
+      <w:r>
+        <w:rPr>
+          <w:sz w:val="20"/>
+          <w:szCs w:val="20"/>
+        </w:rPr>
+        <w:t>“</w:t>
+      </w:r>
+      <w:r>
+        <w:rPr>
+          <w:sz w:val="20"/>
+          <w:szCs w:val="20"/>
+        </w:rPr>
+        <w:t>перегородками</w:t>
+      </w:r>
+      <w:r>
+        <w:rPr>
+          <w:sz w:val="20"/>
+          <w:szCs w:val="20"/>
+        </w:rPr>
+        <w:t>”</w:t>
+      </w:r>
+      <w:r>
+        <w:rPr>
+          <w:sz w:val="20"/>
+          <w:szCs w:val="20"/>
+        </w:rPr>
+        <w:t xml:space="preserve"> (терминалами, из-за которых все остальные строки, кроме вставленных будут </w:t>
+      </w:r>
+      <w:proofErr w:type="spellStart"/>
+      <w:r>
+        <w:rPr>
+          <w:sz w:val="20"/>
+          <w:szCs w:val="20"/>
+        </w:rPr>
+        <w:t>невыводимыми</w:t>
+      </w:r>
+      <w:proofErr w:type="spellEnd"/>
+      <w:r>
+        <w:rPr>
+          <w:sz w:val="20"/>
+          <w:szCs w:val="20"/>
+        </w:rPr>
+        <w:t xml:space="preserve"> в грамматике </w:t>
+      </w:r>
+      <m:oMath>
+        <m:sSub>
+          <m:sSubPr>
+            <m:ctrlPr>
+              <w:rPr>
+                <w:rFonts w:ascii="Cambria Math" w:hAnsi="Cambria Math"/>
+                <w:i/>
+                <w:sz w:val="20"/>
+                <w:szCs w:val="20"/>
+                <w:lang w:val="en-US"/>
+              </w:rPr>
+            </m:ctrlPr>
+          </m:sSubPr>
+          <m:e>
+            <m:r>
+              <w:rPr>
+                <w:rFonts w:ascii="Cambria Math" w:hAnsi="Cambria Math"/>
+                <w:sz w:val="20"/>
+                <w:szCs w:val="20"/>
+                <w:lang w:val="en-US"/>
+              </w:rPr>
+              <m:t>D</m:t>
+            </m:r>
+          </m:e>
+          <m:sub>
+            <m:r>
+              <w:rPr>
+                <w:rFonts w:ascii="Cambria Math" w:hAnsi="Cambria Math"/>
+                <w:sz w:val="20"/>
+                <w:szCs w:val="20"/>
+              </w:rPr>
+              <m:t>2</m:t>
+            </m:r>
+          </m:sub>
+        </m:sSub>
+      </m:oMath>
+      <w:r>
+        <w:rPr>
+          <w:sz w:val="20"/>
+          <w:szCs w:val="20"/>
+        </w:rPr>
+        <w:t xml:space="preserve">). Строки были созданы таким образом, чтобы проверять корректность поставленных экспериментов и работу адаптированный версии </w:t>
+      </w:r>
+      <w:r>
+        <w:rPr>
+          <w:sz w:val="20"/>
+          <w:szCs w:val="20"/>
+        </w:rPr>
+        <w:t>модификации</w:t>
+      </w:r>
+      <w:r>
+        <w:rPr>
+          <w:sz w:val="20"/>
+          <w:szCs w:val="20"/>
+        </w:rPr>
+        <w:t>.</w:t>
       </w:r>
     </w:p>
     <w:p>
@@ -39185,16 +39555,8 @@
               <w:rPr>
                 <w:i/>
                 <w:sz w:val="20"/>
-                <w:lang w:val="en-US"/>
-              </w:rPr>
-              <w:t>1</w:t>
-            </w:r>
-            <w:r>
-              <w:rPr>
-                <w:i/>
-                <w:sz w:val="20"/>
-              </w:rPr>
-              <w:t>9</w:t>
+              </w:rPr>
+              <w:t>78</w:t>
             </w:r>
           </w:p>
         </w:tc>
@@ -39217,16 +39579,8 @@
               <w:rPr>
                 <w:i/>
                 <w:sz w:val="20"/>
-                <w:lang w:val="en-US"/>
-              </w:rPr>
-              <w:t>1</w:t>
-            </w:r>
-            <w:r>
-              <w:rPr>
-                <w:i/>
-                <w:sz w:val="20"/>
-              </w:rPr>
-              <w:t>7</w:t>
+              </w:rPr>
+              <w:t>76</w:t>
             </w:r>
           </w:p>
         </w:tc>
@@ -39282,8 +39636,9 @@
               <w:rPr>
                 <w:i/>
                 <w:sz w:val="20"/>
-              </w:rPr>
-              <w:t>76</w:t>
+                <w:lang w:val="en-US"/>
+              </w:rPr>
+              <w:t>289</w:t>
             </w:r>
           </w:p>
         </w:tc>
@@ -39309,7 +39664,7 @@
                 <w:sz w:val="20"/>
                 <w:lang w:val="en-US"/>
               </w:rPr>
-              <w:t>71</w:t>
+              <w:t>292</w:t>
             </w:r>
           </w:p>
         </w:tc>
@@ -39368,7 +39723,7 @@
                 <w:sz w:val="20"/>
                 <w:lang w:val="en-US"/>
               </w:rPr>
-              <w:t>309</w:t>
+              <w:t>1212</w:t>
             </w:r>
           </w:p>
         </w:tc>
@@ -39394,7 +39749,7 @@
                 <w:sz w:val="20"/>
                 <w:lang w:val="en-US"/>
               </w:rPr>
-              <w:t>284</w:t>
+              <w:t>1177</w:t>
             </w:r>
           </w:p>
         </w:tc>
@@ -39443,14 +39798,16 @@
               <w:rPr>
                 <w:i/>
                 <w:sz w:val="20"/>
+                <w:lang w:val="en-US"/>
               </w:rPr>
             </w:pPr>
             <w:r>
               <w:rPr>
                 <w:i/>
                 <w:sz w:val="20"/>
-              </w:rPr>
-              <w:t>1250</w:t>
+                <w:lang w:val="en-US"/>
+              </w:rPr>
+              <w:t>4858</w:t>
             </w:r>
           </w:p>
         </w:tc>
@@ -39476,7 +39833,7 @@
                 <w:sz w:val="20"/>
                 <w:lang w:val="en-US"/>
               </w:rPr>
-              <w:t>1144</w:t>
+              <w:t>4779</w:t>
             </w:r>
           </w:p>
         </w:tc>
@@ -39509,6 +39866,7 @@
                 <w:sz w:val="20"/>
                 <w:lang w:val="en-US"/>
               </w:rPr>
+              <w:lastRenderedPageBreak/>
               <w:t>2047</w:t>
             </w:r>
           </w:p>
@@ -39526,14 +39884,16 @@
               <w:rPr>
                 <w:i/>
                 <w:sz w:val="20"/>
+                <w:lang w:val="en-US"/>
               </w:rPr>
             </w:pPr>
             <w:r>
               <w:rPr>
                 <w:i/>
                 <w:sz w:val="20"/>
-              </w:rPr>
-              <w:t>5035</w:t>
+                <w:lang w:val="en-US"/>
+              </w:rPr>
+              <w:t>19613</w:t>
             </w:r>
           </w:p>
         </w:tc>
@@ -39559,7 +39919,7 @@
                 <w:sz w:val="20"/>
                 <w:lang w:val="en-US"/>
               </w:rPr>
-              <w:t>4604</w:t>
+              <w:t>19279</w:t>
             </w:r>
           </w:p>
         </w:tc>
@@ -39617,7 +39977,7 @@
                 <w:sz w:val="20"/>
                 <w:lang w:val="en-US"/>
               </w:rPr>
-              <w:t>20160</w:t>
+              <w:t>78361</w:t>
             </w:r>
           </w:p>
         </w:tc>
@@ -39643,7 +40003,7 @@
                 <w:sz w:val="20"/>
                 <w:lang w:val="en-US"/>
               </w:rPr>
-              <w:t>18467</w:t>
+              <w:t>78279</w:t>
             </w:r>
           </w:p>
         </w:tc>
@@ -39702,7 +40062,7 @@
                 <w:sz w:val="20"/>
                 <w:lang w:val="en-US"/>
               </w:rPr>
-              <w:t>80739</w:t>
+              <w:t>315677</w:t>
             </w:r>
           </w:p>
         </w:tc>
@@ -39728,7 +40088,15 @@
                 <w:sz w:val="20"/>
                 <w:lang w:val="en-US"/>
               </w:rPr>
-              <w:t>75189</w:t>
+              <w:t>31</w:t>
+            </w:r>
+            <w:r>
+              <w:rPr>
+                <w:i/>
+                <w:sz w:val="20"/>
+                <w:lang w:val="en-US"/>
+              </w:rPr>
+              <w:t>5088</w:t>
             </w:r>
           </w:p>
         </w:tc>
@@ -39751,7 +40119,15 @@
           <w:sz w:val="20"/>
           <w:szCs w:val="20"/>
         </w:rPr>
-        <w:t xml:space="preserve">Результаты работы адаптированной к задаче поиска подстрок модификации представлены в табл.2, где </w:t>
+        <w:t>Результаты работы,</w:t>
+      </w:r>
+      <w:r>
+        <w:rPr>
+          <w:i w:val="0"/>
+          <w:sz w:val="20"/>
+          <w:szCs w:val="20"/>
+        </w:rPr>
+        <w:t xml:space="preserve"> адаптированной к задаче поиска подстрок модификации представлены в табл.2, где </w:t>
       </w:r>
       <m:oMath>
         <m:r>
@@ -39789,45 +40165,49 @@
           <w:sz w:val="20"/>
           <w:szCs w:val="20"/>
         </w:rPr>
-        <w:t xml:space="preserve"> – длина искомых подстрок, </w:t>
-      </w:r>
-      <m:oMath>
-        <m:r>
-          <w:rPr>
-            <w:rFonts w:ascii="Cambria Math" w:hAnsi="Cambria Math"/>
-            <w:sz w:val="20"/>
-            <w:szCs w:val="20"/>
-            <w:lang w:val="en-US"/>
-          </w:rPr>
-          <m:t>strnum</m:t>
-        </m:r>
-      </m:oMath>
+        <w:t xml:space="preserve"> – длина искомых подстрок</w:t>
+      </w:r>
       <w:r>
         <w:rPr>
           <w:i w:val="0"/>
           <w:sz w:val="20"/>
           <w:szCs w:val="20"/>
         </w:rPr>
-        <w:t xml:space="preserve"> – количество подстрок, которое можно найти за этот вызов, </w:t>
-      </w:r>
-      <m:oMath>
-        <m:r>
-          <w:rPr>
-            <w:rFonts w:ascii="Cambria Math" w:hAnsi="Cambria Math"/>
-            <w:sz w:val="20"/>
-            <w:szCs w:val="20"/>
-            <w:lang w:val="en-US"/>
-          </w:rPr>
-          <m:t>total</m:t>
-        </m:r>
-      </m:oMath>
+        <w:t xml:space="preserve">. Для </w:t>
+      </w:r>
       <w:r>
         <w:rPr>
           <w:i w:val="0"/>
           <w:sz w:val="20"/>
           <w:szCs w:val="20"/>
         </w:rPr>
-        <w:t xml:space="preserve"> – общее время работы адаптированной версии в миллисекундах.</w:t>
+        <w:t xml:space="preserve">алгоритма </w:t>
+      </w:r>
+      <w:proofErr w:type="spellStart"/>
+      <w:r>
+        <w:rPr>
+          <w:i w:val="0"/>
+          <w:sz w:val="20"/>
+          <w:szCs w:val="20"/>
+        </w:rPr>
+        <w:t>Валианта</w:t>
+      </w:r>
+      <w:proofErr w:type="spellEnd"/>
+      <w:r>
+        <w:rPr>
+          <w:i w:val="0"/>
+          <w:sz w:val="20"/>
+          <w:szCs w:val="20"/>
+        </w:rPr>
+        <w:t xml:space="preserve"> и адаптированной версии модификации</w:t>
+      </w:r>
+      <w:r>
+        <w:rPr>
+          <w:i w:val="0"/>
+          <w:sz w:val="20"/>
+          <w:szCs w:val="20"/>
+        </w:rPr>
+        <w:t xml:space="preserve"> представлено время работы алгоритмов в миллисекундах. </w:t>
       </w:r>
     </w:p>
     <w:p>
@@ -39835,7 +40215,6 @@
         <w:pStyle w:val="ispPicturesign"/>
       </w:pPr>
       <w:r>
-        <w:lastRenderedPageBreak/>
         <w:t>Табл</w:t>
       </w:r>
       <w:r>
@@ -39933,10 +40312,10 @@
         <w:tblLook w:val="04A0" w:firstRow="1" w:lastRow="0" w:firstColumn="1" w:lastColumn="0" w:noHBand="0" w:noVBand="1"/>
       </w:tblPr>
       <w:tblGrid>
-        <w:gridCol w:w="1306"/>
-        <w:gridCol w:w="1306"/>
-        <w:gridCol w:w="1306"/>
-        <w:gridCol w:w="1306"/>
+        <w:gridCol w:w="709"/>
+        <w:gridCol w:w="1134"/>
+        <w:gridCol w:w="1701"/>
+        <w:gridCol w:w="1680"/>
       </w:tblGrid>
       <w:tr>
         <w:trPr>
@@ -39947,7 +40326,7 @@
         <w:tc>
           <w:tcPr>
             <w:cnfStyle w:val="001000000000" w:firstRow="0" w:lastRow="0" w:firstColumn="1" w:lastColumn="0" w:oddVBand="0" w:evenVBand="0" w:oddHBand="0" w:evenHBand="0" w:firstRowFirstColumn="0" w:firstRowLastColumn="0" w:lastRowFirstColumn="0" w:lastRowLastColumn="0"/>
-            <w:tcW w:w="1306" w:type="dxa"/>
+            <w:tcW w:w="709" w:type="dxa"/>
           </w:tcPr>
           <w:p>
             <w:pPr>
@@ -39972,7 +40351,7 @@
         </w:tc>
         <w:tc>
           <w:tcPr>
-            <w:tcW w:w="1306" w:type="dxa"/>
+            <w:tcW w:w="1134" w:type="dxa"/>
           </w:tcPr>
           <w:p>
             <w:pPr>
@@ -39992,13 +40371,13 @@
                 <w:sz w:val="20"/>
                 <w:lang w:val="en-US"/>
               </w:rPr>
-              <w:t>N</w:t>
+              <w:t>n</w:t>
             </w:r>
           </w:p>
         </w:tc>
         <w:tc>
           <w:tcPr>
-            <w:tcW w:w="1306" w:type="dxa"/>
+            <w:tcW w:w="1701" w:type="dxa"/>
           </w:tcPr>
           <w:p>
             <w:pPr>
@@ -40016,17 +40395,52 @@
             <w:r>
               <w:rPr>
                 <w:i/>
-                <w:sz w:val="20"/>
+                <w:sz w:val="18"/>
                 <w:lang w:val="en-US"/>
               </w:rPr>
-              <w:t>strnum</w:t>
+              <w:t>Valiant’s</w:t>
             </w:r>
             <w:proofErr w:type="spellEnd"/>
+            <w:r>
+              <w:rPr>
+                <w:b w:val="0"/>
+                <w:bCs w:val="0"/>
+                <w:i/>
+                <w:sz w:val="18"/>
+              </w:rPr>
+              <w:t xml:space="preserve"> </w:t>
+            </w:r>
+            <w:r>
+              <w:rPr>
+                <w:i/>
+                <w:sz w:val="18"/>
+                <w:lang w:val="en-US"/>
+              </w:rPr>
+              <w:t>Algorithm (</w:t>
+            </w:r>
+            <w:proofErr w:type="spellStart"/>
+            <w:r>
+              <w:rPr>
+                <w:i/>
+                <w:sz w:val="18"/>
+                <w:lang w:val="en-US"/>
+              </w:rPr>
+              <w:t>ms</w:t>
+            </w:r>
+            <w:proofErr w:type="spellEnd"/>
+            <w:r>
+              <w:rPr>
+                <w:i/>
+                <w:sz w:val="18"/>
+                <w:lang w:val="en-US"/>
+              </w:rPr>
+              <w:t>)</w:t>
+            </w:r>
           </w:p>
         </w:tc>
         <w:tc>
           <w:tcPr>
-            <w:tcW w:w="1306" w:type="dxa"/>
+            <w:tcW w:w="1680" w:type="dxa"/>
           </w:tcPr>
           <w:p>
             <w:pPr>
@@ -40043,15 +40457,25 @@
             <w:r>
               <w:rPr>
                 <w:i/>
-                <w:sz w:val="20"/>
+                <w:sz w:val="18"/>
                 <w:lang w:val="en-US"/>
               </w:rPr>
-              <w:t>total</w:t>
+              <w:t xml:space="preserve">Modification for </w:t>
             </w:r>
+            <w:proofErr w:type="spellStart"/>
             <w:r>
               <w:rPr>
                 <w:i/>
-                <w:sz w:val="20"/>
+                <w:sz w:val="18"/>
+                <w:lang w:val="en-US"/>
+              </w:rPr>
+              <w:t>substr</w:t>
+            </w:r>
+            <w:proofErr w:type="spellEnd"/>
+            <w:r>
+              <w:rPr>
+                <w:i/>
+                <w:sz w:val="18"/>
                 <w:lang w:val="en-US"/>
               </w:rPr>
               <w:t xml:space="preserve"> (</w:t>
@@ -40060,7 +40484,7 @@
             <w:r>
               <w:rPr>
                 <w:i/>
-                <w:sz w:val="20"/>
+                <w:sz w:val="18"/>
                 <w:lang w:val="en-US"/>
               </w:rPr>
               <w:t>ms</w:t>
@@ -40069,10 +40493,237 @@
             <w:r>
               <w:rPr>
                 <w:i/>
-                <w:sz w:val="20"/>
+                <w:sz w:val="18"/>
                 <w:lang w:val="en-US"/>
               </w:rPr>
               <w:t>)</w:t>
+            </w:r>
+          </w:p>
+        </w:tc>
+      </w:tr>
+      <w:tr>
+        <w:trPr>
+          <w:cnfStyle w:val="000000100000" w:firstRow="0" w:lastRow="0" w:firstColumn="0" w:lastColumn="0" w:oddVBand="0" w:evenVBand="0" w:oddHBand="1" w:evenHBand="0" w:firstRowFirstColumn="0" w:firstRowLastColumn="0" w:lastRowFirstColumn="0" w:lastRowLastColumn="0"/>
+          <w:trHeight w:val="351"/>
+          <w:jc w:val="center"/>
+        </w:trPr>
+        <w:tc>
+          <w:tcPr>
+            <w:cnfStyle w:val="001000000000" w:firstRow="0" w:lastRow="0" w:firstColumn="1" w:lastColumn="0" w:oddVBand="0" w:evenVBand="0" w:oddHBand="0" w:evenHBand="0" w:firstRowFirstColumn="0" w:firstRowLastColumn="0" w:lastRowFirstColumn="0" w:lastRowLastColumn="0"/>
+            <w:tcW w:w="709" w:type="dxa"/>
+          </w:tcPr>
+          <w:p>
+            <w:pPr>
+              <w:pStyle w:val="ispTextmain"/>
+              <w:ind w:firstLine="0"/>
+              <w:jc w:val="center"/>
+              <w:rPr>
+                <w:i/>
+                <w:sz w:val="20"/>
+                <w:lang w:val="en-US"/>
+              </w:rPr>
+            </w:pPr>
+            <w:r>
+              <w:rPr>
+                <w:i/>
+                <w:sz w:val="20"/>
+                <w:lang w:val="en-US"/>
+              </w:rPr>
+              <w:t>250</w:t>
+            </w:r>
+          </w:p>
+        </w:tc>
+        <w:tc>
+          <w:tcPr>
+            <w:tcW w:w="1134" w:type="dxa"/>
+          </w:tcPr>
+          <w:p>
+            <w:pPr>
+              <w:pStyle w:val="ispTextmain"/>
+              <w:ind w:firstLine="0"/>
+              <w:jc w:val="center"/>
+              <w:cnfStyle w:val="000000100000" w:firstRow="0" w:lastRow="0" w:firstColumn="0" w:lastColumn="0" w:oddVBand="0" w:evenVBand="0" w:oddHBand="1" w:evenHBand="0" w:firstRowFirstColumn="0" w:firstRowLastColumn="0" w:lastRowFirstColumn="0" w:lastRowLastColumn="0"/>
+              <w:rPr>
+                <w:b/>
+                <w:i/>
+                <w:sz w:val="20"/>
+                <w:lang w:val="en-US"/>
+              </w:rPr>
+            </w:pPr>
+            <w:r>
+              <w:rPr>
+                <w:b/>
+                <w:i/>
+                <w:sz w:val="20"/>
+                <w:lang w:val="en-US"/>
+              </w:rPr>
+              <w:t>1023</w:t>
+            </w:r>
+          </w:p>
+        </w:tc>
+        <w:tc>
+          <w:tcPr>
+            <w:tcW w:w="1701" w:type="dxa"/>
+          </w:tcPr>
+          <w:p>
+            <w:pPr>
+              <w:pStyle w:val="ispTextmain"/>
+              <w:ind w:firstLine="0"/>
+              <w:jc w:val="center"/>
+              <w:cnfStyle w:val="000000100000" w:firstRow="0" w:lastRow="0" w:firstColumn="0" w:lastColumn="0" w:oddVBand="0" w:evenVBand="0" w:oddHBand="1" w:evenHBand="0" w:firstRowFirstColumn="0" w:firstRowLastColumn="0" w:lastRowFirstColumn="0" w:lastRowLastColumn="0"/>
+              <w:rPr>
+                <w:i/>
+                <w:sz w:val="20"/>
+                <w:lang w:val="en-US"/>
+              </w:rPr>
+            </w:pPr>
+            <w:r>
+              <w:rPr>
+                <w:i/>
+                <w:sz w:val="20"/>
+                <w:lang w:val="en-US"/>
+              </w:rPr>
+              <w:t>4858</w:t>
+            </w:r>
+          </w:p>
+        </w:tc>
+        <w:tc>
+          <w:tcPr>
+            <w:tcW w:w="1680" w:type="dxa"/>
+          </w:tcPr>
+          <w:p>
+            <w:pPr>
+              <w:pStyle w:val="ispTextmain"/>
+              <w:ind w:firstLine="0"/>
+              <w:jc w:val="center"/>
+              <w:cnfStyle w:val="000000100000" w:firstRow="0" w:lastRow="0" w:firstColumn="0" w:lastColumn="0" w:oddVBand="0" w:evenVBand="0" w:oddHBand="1" w:evenHBand="0" w:firstRowFirstColumn="0" w:firstRowLastColumn="0" w:lastRowFirstColumn="0" w:lastRowLastColumn="0"/>
+              <w:rPr>
+                <w:i/>
+                <w:sz w:val="20"/>
+                <w:lang w:val="en-US"/>
+              </w:rPr>
+            </w:pPr>
+            <w:r>
+              <w:rPr>
+                <w:i/>
+                <w:sz w:val="20"/>
+                <w:lang w:val="en-US"/>
+              </w:rPr>
+              <w:t>2996</w:t>
+            </w:r>
+          </w:p>
+        </w:tc>
+      </w:tr>
+      <w:tr>
+        <w:trPr>
+          <w:trHeight w:val="370"/>
+          <w:jc w:val="center"/>
+        </w:trPr>
+        <w:tc>
+          <w:tcPr>
+            <w:cnfStyle w:val="001000000000" w:firstRow="0" w:lastRow="0" w:firstColumn="1" w:lastColumn="0" w:oddVBand="0" w:evenVBand="0" w:oddHBand="0" w:evenHBand="0" w:firstRowFirstColumn="0" w:firstRowLastColumn="0" w:lastRowFirstColumn="0" w:lastRowLastColumn="0"/>
+            <w:tcW w:w="709" w:type="dxa"/>
+          </w:tcPr>
+          <w:p>
+            <w:pPr>
+              <w:pStyle w:val="ispTextmain"/>
+              <w:ind w:firstLine="0"/>
+              <w:jc w:val="center"/>
+              <w:rPr>
+                <w:b w:val="0"/>
+                <w:bCs w:val="0"/>
+                <w:i/>
+                <w:sz w:val="20"/>
+                <w:lang w:val="en-US"/>
+              </w:rPr>
+            </w:pPr>
+            <w:r>
+              <w:rPr>
+                <w:i/>
+                <w:sz w:val="20"/>
+                <w:lang w:val="en-US"/>
+              </w:rPr>
+              <w:t>250</w:t>
+            </w:r>
+          </w:p>
+        </w:tc>
+        <w:tc>
+          <w:tcPr>
+            <w:tcW w:w="1134" w:type="dxa"/>
+          </w:tcPr>
+          <w:p>
+            <w:pPr>
+              <w:pStyle w:val="ispTextmain"/>
+              <w:ind w:firstLine="0"/>
+              <w:jc w:val="center"/>
+              <w:cnfStyle w:val="000000000000" w:firstRow="0" w:lastRow="0" w:firstColumn="0" w:lastColumn="0" w:oddVBand="0" w:evenVBand="0" w:oddHBand="0" w:evenHBand="0" w:firstRowFirstColumn="0" w:firstRowLastColumn="0" w:lastRowFirstColumn="0" w:lastRowLastColumn="0"/>
+              <w:rPr>
+                <w:b/>
+                <w:i/>
+                <w:sz w:val="20"/>
+                <w:lang w:val="en-US"/>
+              </w:rPr>
+            </w:pPr>
+            <w:r>
+              <w:rPr>
+                <w:b/>
+                <w:i/>
+                <w:sz w:val="20"/>
+                <w:lang w:val="en-US"/>
+              </w:rPr>
+              <w:t>2047</w:t>
+            </w:r>
+          </w:p>
+        </w:tc>
+        <w:tc>
+          <w:tcPr>
+            <w:tcW w:w="1701" w:type="dxa"/>
+          </w:tcPr>
+          <w:p>
+            <w:pPr>
+              <w:pStyle w:val="ispTextmain"/>
+              <w:ind w:firstLine="0"/>
+              <w:jc w:val="center"/>
+              <w:cnfStyle w:val="000000000000" w:firstRow="0" w:lastRow="0" w:firstColumn="0" w:lastColumn="0" w:oddVBand="0" w:evenVBand="0" w:oddHBand="0" w:evenHBand="0" w:firstRowFirstColumn="0" w:firstRowLastColumn="0" w:lastRowFirstColumn="0" w:lastRowLastColumn="0"/>
+              <w:rPr>
+                <w:i/>
+                <w:sz w:val="20"/>
+                <w:lang w:val="en-US"/>
+              </w:rPr>
+            </w:pPr>
+            <w:r>
+              <w:rPr>
+                <w:i/>
+                <w:sz w:val="20"/>
+                <w:lang w:val="en-US"/>
+              </w:rPr>
+              <w:t>19613</w:t>
+            </w:r>
+          </w:p>
+        </w:tc>
+        <w:tc>
+          <w:tcPr>
+            <w:tcW w:w="1680" w:type="dxa"/>
+          </w:tcPr>
+          <w:p>
+            <w:pPr>
+              <w:pStyle w:val="ispTextmain"/>
+              <w:ind w:firstLine="0"/>
+              <w:jc w:val="center"/>
+              <w:cnfStyle w:val="000000000000" w:firstRow="0" w:lastRow="0" w:firstColumn="0" w:lastColumn="0" w:oddVBand="0" w:evenVBand="0" w:oddHBand="0" w:evenHBand="0" w:firstRowFirstColumn="0" w:firstRowLastColumn="0" w:lastRowFirstColumn="0" w:lastRowLastColumn="0"/>
+              <w:rPr>
+                <w:i/>
+                <w:sz w:val="20"/>
+                <w:lang w:val="en-US"/>
+              </w:rPr>
+            </w:pPr>
+            <w:r>
+              <w:rPr>
+                <w:i/>
+                <w:sz w:val="20"/>
+                <w:lang w:val="en-US"/>
+              </w:rPr>
+              <w:t>6649</w:t>
             </w:r>
           </w:p>
         </w:tc>
@@ -40086,7 +40737,7 @@
         <w:tc>
           <w:tcPr>
             <w:cnfStyle w:val="001000000000" w:firstRow="0" w:lastRow="0" w:firstColumn="1" w:lastColumn="0" w:oddVBand="0" w:evenVBand="0" w:oddHBand="0" w:evenHBand="0" w:firstRowFirstColumn="0" w:firstRowLastColumn="0" w:lastRowFirstColumn="0" w:lastRowLastColumn="0"/>
-            <w:tcW w:w="1306" w:type="dxa"/>
+            <w:tcW w:w="709" w:type="dxa"/>
           </w:tcPr>
           <w:p>
             <w:pPr>
@@ -40103,14 +40754,15 @@
               <w:rPr>
                 <w:i/>
                 <w:sz w:val="20"/>
-              </w:rPr>
-              <w:t>511</w:t>
+                <w:lang w:val="en-US"/>
+              </w:rPr>
+              <w:t>510</w:t>
             </w:r>
           </w:p>
         </w:tc>
         <w:tc>
           <w:tcPr>
-            <w:tcW w:w="1306" w:type="dxa"/>
+            <w:tcW w:w="1134" w:type="dxa"/>
           </w:tcPr>
           <w:p>
             <w:pPr>
@@ -40122,6 +40774,7 @@
                 <w:b/>
                 <w:i/>
                 <w:sz w:val="20"/>
+                <w:lang w:val="en-US"/>
               </w:rPr>
             </w:pPr>
             <w:r>
@@ -40131,21 +40784,13 @@
                 <w:sz w:val="20"/>
                 <w:lang w:val="en-US"/>
               </w:rPr>
-              <w:t>1</w:t>
-            </w:r>
-            <w:r>
-              <w:rPr>
-                <w:b/>
-                <w:i/>
-                <w:sz w:val="20"/>
-              </w:rPr>
-              <w:t>023</w:t>
+              <w:t>2047</w:t>
             </w:r>
           </w:p>
         </w:tc>
         <w:tc>
           <w:tcPr>
-            <w:tcW w:w="1306" w:type="dxa"/>
+            <w:tcW w:w="1701" w:type="dxa"/>
           </w:tcPr>
           <w:p>
             <w:pPr>
@@ -40165,13 +40810,13 @@
                 <w:sz w:val="20"/>
                 <w:lang w:val="en-US"/>
               </w:rPr>
-              <w:t>512</w:t>
+              <w:t>19613</w:t>
             </w:r>
           </w:p>
         </w:tc>
         <w:tc>
           <w:tcPr>
-            <w:tcW w:w="1306" w:type="dxa"/>
+            <w:tcW w:w="1680" w:type="dxa"/>
           </w:tcPr>
           <w:p>
             <w:pPr>
@@ -40191,7 +40836,7 @@
                 <w:sz w:val="20"/>
                 <w:lang w:val="en-US"/>
               </w:rPr>
-              <w:t>1144</w:t>
+              <w:t>12178</w:t>
             </w:r>
           </w:p>
         </w:tc>
@@ -40204,7 +40849,7 @@
         <w:tc>
           <w:tcPr>
             <w:cnfStyle w:val="001000000000" w:firstRow="0" w:lastRow="0" w:firstColumn="1" w:lastColumn="0" w:oddVBand="0" w:evenVBand="0" w:oddHBand="0" w:evenHBand="0" w:firstRowFirstColumn="0" w:firstRowLastColumn="0" w:lastRowFirstColumn="0" w:lastRowLastColumn="0"/>
-            <w:tcW w:w="1306" w:type="dxa"/>
+            <w:tcW w:w="709" w:type="dxa"/>
           </w:tcPr>
           <w:p>
             <w:pPr>
@@ -40214,20 +40859,22 @@
               <w:rPr>
                 <w:i/>
                 <w:sz w:val="20"/>
+                <w:lang w:val="en-US"/>
               </w:rPr>
             </w:pPr>
             <w:r>
               <w:rPr>
                 <w:i/>
                 <w:sz w:val="20"/>
-              </w:rPr>
-              <w:t>511</w:t>
+                <w:lang w:val="en-US"/>
+              </w:rPr>
+              <w:t>250</w:t>
             </w:r>
           </w:p>
         </w:tc>
         <w:tc>
           <w:tcPr>
-            <w:tcW w:w="1306" w:type="dxa"/>
+            <w:tcW w:w="1134" w:type="dxa"/>
           </w:tcPr>
           <w:p>
             <w:pPr>
@@ -40239,6 +40886,7 @@
                 <w:b/>
                 <w:i/>
                 <w:sz w:val="20"/>
+                <w:lang w:val="en-US"/>
               </w:rPr>
             </w:pPr>
             <w:r>
@@ -40246,14 +40894,15 @@
                 <w:b/>
                 <w:i/>
                 <w:sz w:val="20"/>
-              </w:rPr>
-              <w:t>2047</w:t>
+                <w:lang w:val="en-US"/>
+              </w:rPr>
+              <w:t>4095</w:t>
             </w:r>
           </w:p>
         </w:tc>
         <w:tc>
           <w:tcPr>
-            <w:tcW w:w="1306" w:type="dxa"/>
+            <w:tcW w:w="1701" w:type="dxa"/>
           </w:tcPr>
           <w:p>
             <w:pPr>
@@ -40273,13 +40922,13 @@
                 <w:sz w:val="20"/>
                 <w:lang w:val="en-US"/>
               </w:rPr>
-              <w:t>1536</w:t>
+              <w:t>78361</w:t>
             </w:r>
           </w:p>
         </w:tc>
         <w:tc>
           <w:tcPr>
-            <w:tcW w:w="1306" w:type="dxa"/>
+            <w:tcW w:w="1680" w:type="dxa"/>
           </w:tcPr>
           <w:p>
             <w:pPr>
@@ -40299,7 +40948,7 @@
                 <w:sz w:val="20"/>
                 <w:lang w:val="en-US"/>
               </w:rPr>
-              <w:t>2886</w:t>
+              <w:t>13825</w:t>
             </w:r>
           </w:p>
         </w:tc>
@@ -40313,7 +40962,7 @@
         <w:tc>
           <w:tcPr>
             <w:cnfStyle w:val="001000000000" w:firstRow="0" w:lastRow="0" w:firstColumn="1" w:lastColumn="0" w:oddVBand="0" w:evenVBand="0" w:oddHBand="0" w:evenHBand="0" w:firstRowFirstColumn="0" w:firstRowLastColumn="0" w:lastRowFirstColumn="0" w:lastRowLastColumn="0"/>
-            <w:tcW w:w="1306" w:type="dxa"/>
+            <w:tcW w:w="709" w:type="dxa"/>
           </w:tcPr>
           <w:p>
             <w:pPr>
@@ -40323,20 +40972,22 @@
               <w:rPr>
                 <w:i/>
                 <w:sz w:val="20"/>
+                <w:lang w:val="en-US"/>
               </w:rPr>
             </w:pPr>
             <w:r>
               <w:rPr>
                 <w:i/>
                 <w:sz w:val="20"/>
-              </w:rPr>
-              <w:t>511</w:t>
+                <w:lang w:val="en-US"/>
+              </w:rPr>
+              <w:t>510</w:t>
             </w:r>
           </w:p>
         </w:tc>
         <w:tc>
           <w:tcPr>
-            <w:tcW w:w="1306" w:type="dxa"/>
+            <w:tcW w:w="1134" w:type="dxa"/>
           </w:tcPr>
           <w:p>
             <w:pPr>
@@ -40348,6 +40999,7 @@
                 <w:b/>
                 <w:i/>
                 <w:sz w:val="20"/>
+                <w:lang w:val="en-US"/>
               </w:rPr>
             </w:pPr>
             <w:r>
@@ -40355,6 +41007,7 @@
                 <w:b/>
                 <w:i/>
                 <w:sz w:val="20"/>
+                <w:lang w:val="en-US"/>
               </w:rPr>
               <w:t>4095</w:t>
             </w:r>
@@ -40362,7 +41015,7 @@
         </w:tc>
         <w:tc>
           <w:tcPr>
-            <w:tcW w:w="1306" w:type="dxa"/>
+            <w:tcW w:w="1701" w:type="dxa"/>
           </w:tcPr>
           <w:p>
             <w:pPr>
@@ -40382,13 +41035,13 @@
                 <w:sz w:val="20"/>
                 <w:lang w:val="en-US"/>
               </w:rPr>
-              <w:t>3584</w:t>
+              <w:t>78361</w:t>
             </w:r>
           </w:p>
         </w:tc>
         <w:tc>
           <w:tcPr>
-            <w:tcW w:w="1306" w:type="dxa"/>
+            <w:tcW w:w="1680" w:type="dxa"/>
           </w:tcPr>
           <w:p>
             <w:pPr>
@@ -40408,7 +41061,7 @@
                 <w:sz w:val="20"/>
                 <w:lang w:val="en-US"/>
               </w:rPr>
-              <w:t>6352</w:t>
+              <w:t>26576</w:t>
             </w:r>
           </w:p>
         </w:tc>
@@ -40421,7 +41074,7 @@
         <w:tc>
           <w:tcPr>
             <w:cnfStyle w:val="001000000000" w:firstRow="0" w:lastRow="0" w:firstColumn="1" w:lastColumn="0" w:oddVBand="0" w:evenVBand="0" w:oddHBand="0" w:evenHBand="0" w:firstRowFirstColumn="0" w:firstRowLastColumn="0" w:lastRowFirstColumn="0" w:lastRowLastColumn="0"/>
-            <w:tcW w:w="1306" w:type="dxa"/>
+            <w:tcW w:w="709" w:type="dxa"/>
           </w:tcPr>
           <w:p>
             <w:pPr>
@@ -40431,20 +41084,22 @@
               <w:rPr>
                 <w:i/>
                 <w:sz w:val="20"/>
+                <w:lang w:val="en-US"/>
               </w:rPr>
             </w:pPr>
             <w:r>
               <w:rPr>
                 <w:i/>
                 <w:sz w:val="20"/>
-              </w:rPr>
-              <w:t>511</w:t>
+                <w:lang w:val="en-US"/>
+              </w:rPr>
+              <w:t>1020</w:t>
             </w:r>
           </w:p>
         </w:tc>
         <w:tc>
           <w:tcPr>
-            <w:tcW w:w="1306" w:type="dxa"/>
+            <w:tcW w:w="1134" w:type="dxa"/>
           </w:tcPr>
           <w:p>
             <w:pPr>
@@ -40456,6 +41111,7 @@
                 <w:b/>
                 <w:i/>
                 <w:sz w:val="20"/>
+                <w:lang w:val="en-US"/>
               </w:rPr>
             </w:pPr>
             <w:r>
@@ -40463,14 +41119,15 @@
                 <w:b/>
                 <w:i/>
                 <w:sz w:val="20"/>
-              </w:rPr>
-              <w:t>8191</w:t>
+                <w:lang w:val="en-US"/>
+              </w:rPr>
+              <w:t>4095</w:t>
             </w:r>
           </w:p>
         </w:tc>
         <w:tc>
           <w:tcPr>
-            <w:tcW w:w="1306" w:type="dxa"/>
+            <w:tcW w:w="1701" w:type="dxa"/>
           </w:tcPr>
           <w:p>
             <w:pPr>
@@ -40490,13 +41147,13 @@
                 <w:sz w:val="20"/>
                 <w:lang w:val="en-US"/>
               </w:rPr>
-              <w:t>7680</w:t>
+              <w:t>78361</w:t>
             </w:r>
           </w:p>
         </w:tc>
         <w:tc>
           <w:tcPr>
-            <w:tcW w:w="1306" w:type="dxa"/>
+            <w:tcW w:w="1680" w:type="dxa"/>
           </w:tcPr>
           <w:p>
             <w:pPr>
@@ -40516,7 +41173,7 @@
                 <w:sz w:val="20"/>
                 <w:lang w:val="en-US"/>
               </w:rPr>
-              <w:t>13430</w:t>
+              <w:t>48314</w:t>
             </w:r>
           </w:p>
         </w:tc>
@@ -40530,7 +41187,7 @@
         <w:tc>
           <w:tcPr>
             <w:cnfStyle w:val="001000000000" w:firstRow="0" w:lastRow="0" w:firstColumn="1" w:lastColumn="0" w:oddVBand="0" w:evenVBand="0" w:oddHBand="0" w:evenHBand="0" w:firstRowFirstColumn="0" w:firstRowLastColumn="0" w:lastRowFirstColumn="0" w:lastRowLastColumn="0"/>
-            <w:tcW w:w="1306" w:type="dxa"/>
+            <w:tcW w:w="709" w:type="dxa"/>
           </w:tcPr>
           <w:p>
             <w:pPr>
@@ -40540,20 +41197,22 @@
               <w:rPr>
                 <w:i/>
                 <w:sz w:val="20"/>
+                <w:lang w:val="en-US"/>
               </w:rPr>
             </w:pPr>
             <w:r>
               <w:rPr>
                 <w:i/>
                 <w:sz w:val="20"/>
-              </w:rPr>
-              <w:t>1023</w:t>
+                <w:lang w:val="en-US"/>
+              </w:rPr>
+              <w:t>250</w:t>
             </w:r>
           </w:p>
         </w:tc>
         <w:tc>
           <w:tcPr>
-            <w:tcW w:w="1306" w:type="dxa"/>
+            <w:tcW w:w="1134" w:type="dxa"/>
           </w:tcPr>
           <w:p>
             <w:pPr>
@@ -40565,6 +41224,7 @@
                 <w:b/>
                 <w:i/>
                 <w:sz w:val="20"/>
+                <w:lang w:val="en-US"/>
               </w:rPr>
             </w:pPr>
             <w:r>
@@ -40572,14 +41232,15 @@
                 <w:b/>
                 <w:i/>
                 <w:sz w:val="20"/>
-              </w:rPr>
-              <w:t>2047</w:t>
+                <w:lang w:val="en-US"/>
+              </w:rPr>
+              <w:t>8191</w:t>
             </w:r>
           </w:p>
         </w:tc>
         <w:tc>
           <w:tcPr>
-            <w:tcW w:w="1306" w:type="dxa"/>
+            <w:tcW w:w="1701" w:type="dxa"/>
           </w:tcPr>
           <w:p>
             <w:pPr>
@@ -40599,13 +41260,13 @@
                 <w:sz w:val="20"/>
                 <w:lang w:val="en-US"/>
               </w:rPr>
-              <w:t>1024</w:t>
+              <w:t>315677</w:t>
             </w:r>
           </w:p>
         </w:tc>
         <w:tc>
           <w:tcPr>
-            <w:tcW w:w="1306" w:type="dxa"/>
+            <w:tcW w:w="1680" w:type="dxa"/>
           </w:tcPr>
           <w:p>
             <w:pPr>
@@ -40625,20 +41286,20 @@
                 <w:sz w:val="20"/>
                 <w:lang w:val="en-US"/>
               </w:rPr>
-              <w:t>4604</w:t>
+              <w:t>28904</w:t>
             </w:r>
           </w:p>
         </w:tc>
       </w:tr>
       <w:tr>
         <w:trPr>
-          <w:trHeight w:val="351"/>
+          <w:trHeight w:val="370"/>
           <w:jc w:val="center"/>
         </w:trPr>
         <w:tc>
           <w:tcPr>
             <w:cnfStyle w:val="001000000000" w:firstRow="0" w:lastRow="0" w:firstColumn="1" w:lastColumn="0" w:oddVBand="0" w:evenVBand="0" w:oddHBand="0" w:evenHBand="0" w:firstRowFirstColumn="0" w:firstRowLastColumn="0" w:lastRowFirstColumn="0" w:lastRowLastColumn="0"/>
-            <w:tcW w:w="1306" w:type="dxa"/>
+            <w:tcW w:w="709" w:type="dxa"/>
           </w:tcPr>
           <w:p>
             <w:pPr>
@@ -40648,20 +41309,22 @@
               <w:rPr>
                 <w:i/>
                 <w:sz w:val="20"/>
+                <w:lang w:val="en-US"/>
               </w:rPr>
             </w:pPr>
             <w:r>
               <w:rPr>
                 <w:i/>
                 <w:sz w:val="20"/>
-              </w:rPr>
-              <w:t>1023</w:t>
+                <w:lang w:val="en-US"/>
+              </w:rPr>
+              <w:t>510</w:t>
             </w:r>
           </w:p>
         </w:tc>
         <w:tc>
           <w:tcPr>
-            <w:tcW w:w="1306" w:type="dxa"/>
+            <w:tcW w:w="1134" w:type="dxa"/>
           </w:tcPr>
           <w:p>
             <w:pPr>
@@ -40673,6 +41336,7 @@
                 <w:b/>
                 <w:i/>
                 <w:sz w:val="20"/>
+                <w:lang w:val="en-US"/>
               </w:rPr>
             </w:pPr>
             <w:r>
@@ -40680,14 +41344,15 @@
                 <w:b/>
                 <w:i/>
                 <w:sz w:val="20"/>
-              </w:rPr>
-              <w:t>4095</w:t>
+                <w:lang w:val="en-US"/>
+              </w:rPr>
+              <w:t>8191</w:t>
             </w:r>
           </w:p>
         </w:tc>
         <w:tc>
           <w:tcPr>
-            <w:tcW w:w="1306" w:type="dxa"/>
+            <w:tcW w:w="1701" w:type="dxa"/>
           </w:tcPr>
           <w:p>
             <w:pPr>
@@ -40707,13 +41372,13 @@
                 <w:sz w:val="20"/>
                 <w:lang w:val="en-US"/>
               </w:rPr>
-              <w:t>3072</w:t>
+              <w:t>315677</w:t>
             </w:r>
           </w:p>
         </w:tc>
         <w:tc>
           <w:tcPr>
-            <w:tcW w:w="1306" w:type="dxa"/>
+            <w:tcW w:w="1680" w:type="dxa"/>
           </w:tcPr>
           <w:p>
             <w:pPr>
@@ -40733,225 +41398,7 @@
                 <w:sz w:val="20"/>
                 <w:lang w:val="en-US"/>
               </w:rPr>
-              <w:t>11629</w:t>
-            </w:r>
-          </w:p>
-        </w:tc>
-      </w:tr>
-      <w:tr>
-        <w:trPr>
-          <w:cnfStyle w:val="000000100000" w:firstRow="0" w:lastRow="0" w:firstColumn="0" w:lastColumn="0" w:oddVBand="0" w:evenVBand="0" w:oddHBand="1" w:evenHBand="0" w:firstRowFirstColumn="0" w:firstRowLastColumn="0" w:lastRowFirstColumn="0" w:lastRowLastColumn="0"/>
-          <w:trHeight w:val="351"/>
-          <w:jc w:val="center"/>
-        </w:trPr>
-        <w:tc>
-          <w:tcPr>
-            <w:cnfStyle w:val="001000000000" w:firstRow="0" w:lastRow="0" w:firstColumn="1" w:lastColumn="0" w:oddVBand="0" w:evenVBand="0" w:oddHBand="0" w:evenHBand="0" w:firstRowFirstColumn="0" w:firstRowLastColumn="0" w:lastRowFirstColumn="0" w:lastRowLastColumn="0"/>
-            <w:tcW w:w="1306" w:type="dxa"/>
-          </w:tcPr>
-          <w:p>
-            <w:pPr>
-              <w:pStyle w:val="ispTextmain"/>
-              <w:ind w:firstLine="0"/>
-              <w:jc w:val="center"/>
-              <w:rPr>
-                <w:i/>
-                <w:sz w:val="20"/>
-              </w:rPr>
-            </w:pPr>
-            <w:r>
-              <w:rPr>
-                <w:i/>
-                <w:sz w:val="20"/>
-                <w:lang w:val="en-US"/>
-              </w:rPr>
-              <w:t>1023</w:t>
-            </w:r>
-          </w:p>
-        </w:tc>
-        <w:tc>
-          <w:tcPr>
-            <w:tcW w:w="1306" w:type="dxa"/>
-          </w:tcPr>
-          <w:p>
-            <w:pPr>
-              <w:pStyle w:val="ispTextmain"/>
-              <w:ind w:firstLine="0"/>
-              <w:jc w:val="center"/>
-              <w:cnfStyle w:val="000000100000" w:firstRow="0" w:lastRow="0" w:firstColumn="0" w:lastColumn="0" w:oddVBand="0" w:evenVBand="0" w:oddHBand="1" w:evenHBand="0" w:firstRowFirstColumn="0" w:firstRowLastColumn="0" w:lastRowFirstColumn="0" w:lastRowLastColumn="0"/>
-              <w:rPr>
-                <w:b/>
-                <w:i/>
-                <w:sz w:val="20"/>
-              </w:rPr>
-            </w:pPr>
-            <w:r>
-              <w:rPr>
-                <w:b/>
-                <w:i/>
-                <w:sz w:val="20"/>
-              </w:rPr>
-              <w:t>8191</w:t>
-            </w:r>
-          </w:p>
-        </w:tc>
-        <w:tc>
-          <w:tcPr>
-            <w:tcW w:w="1306" w:type="dxa"/>
-          </w:tcPr>
-          <w:p>
-            <w:pPr>
-              <w:pStyle w:val="ispTextmain"/>
-              <w:ind w:firstLine="0"/>
-              <w:jc w:val="center"/>
-              <w:cnfStyle w:val="000000100000" w:firstRow="0" w:lastRow="0" w:firstColumn="0" w:lastColumn="0" w:oddVBand="0" w:evenVBand="0" w:oddHBand="1" w:evenHBand="0" w:firstRowFirstColumn="0" w:firstRowLastColumn="0" w:lastRowFirstColumn="0" w:lastRowLastColumn="0"/>
-              <w:rPr>
-                <w:i/>
-                <w:sz w:val="20"/>
-                <w:lang w:val="en-US"/>
-              </w:rPr>
-            </w:pPr>
-            <w:r>
-              <w:rPr>
-                <w:i/>
-                <w:sz w:val="20"/>
-                <w:lang w:val="en-US"/>
-              </w:rPr>
-              <w:t>7168</w:t>
-            </w:r>
-          </w:p>
-        </w:tc>
-        <w:tc>
-          <w:tcPr>
-            <w:tcW w:w="1306" w:type="dxa"/>
-          </w:tcPr>
-          <w:p>
-            <w:pPr>
-              <w:pStyle w:val="ispTextmain"/>
-              <w:ind w:firstLine="0"/>
-              <w:jc w:val="center"/>
-              <w:cnfStyle w:val="000000100000" w:firstRow="0" w:lastRow="0" w:firstColumn="0" w:lastColumn="0" w:oddVBand="0" w:evenVBand="0" w:oddHBand="1" w:evenHBand="0" w:firstRowFirstColumn="0" w:firstRowLastColumn="0" w:lastRowFirstColumn="0" w:lastRowLastColumn="0"/>
-              <w:rPr>
-                <w:i/>
-                <w:sz w:val="20"/>
-                <w:lang w:val="en-US"/>
-              </w:rPr>
-            </w:pPr>
-            <w:r>
-              <w:rPr>
-                <w:i/>
-                <w:sz w:val="20"/>
-                <w:lang w:val="en-US"/>
-              </w:rPr>
-              <w:t>25775</w:t>
-            </w:r>
-          </w:p>
-        </w:tc>
-      </w:tr>
-      <w:tr>
-        <w:trPr>
-          <w:trHeight w:val="351"/>
-          <w:jc w:val="center"/>
-        </w:trPr>
-        <w:tc>
-          <w:tcPr>
-            <w:cnfStyle w:val="001000000000" w:firstRow="0" w:lastRow="0" w:firstColumn="1" w:lastColumn="0" w:oddVBand="0" w:evenVBand="0" w:oddHBand="0" w:evenHBand="0" w:firstRowFirstColumn="0" w:firstRowLastColumn="0" w:lastRowFirstColumn="0" w:lastRowLastColumn="0"/>
-            <w:tcW w:w="1306" w:type="dxa"/>
-          </w:tcPr>
-          <w:p>
-            <w:pPr>
-              <w:pStyle w:val="ispTextmain"/>
-              <w:ind w:firstLine="0"/>
-              <w:jc w:val="center"/>
-              <w:rPr>
-                <w:i/>
-                <w:sz w:val="20"/>
-              </w:rPr>
-            </w:pPr>
-            <w:r>
-              <w:rPr>
-                <w:i/>
-                <w:sz w:val="20"/>
-              </w:rPr>
-              <w:t>2047</w:t>
-            </w:r>
-          </w:p>
-        </w:tc>
-        <w:tc>
-          <w:tcPr>
-            <w:tcW w:w="1306" w:type="dxa"/>
-          </w:tcPr>
-          <w:p>
-            <w:pPr>
-              <w:pStyle w:val="ispTextmain"/>
-              <w:ind w:firstLine="0"/>
-              <w:jc w:val="center"/>
-              <w:cnfStyle w:val="000000000000" w:firstRow="0" w:lastRow="0" w:firstColumn="0" w:lastColumn="0" w:oddVBand="0" w:evenVBand="0" w:oddHBand="0" w:evenHBand="0" w:firstRowFirstColumn="0" w:firstRowLastColumn="0" w:lastRowFirstColumn="0" w:lastRowLastColumn="0"/>
-              <w:rPr>
-                <w:b/>
-                <w:i/>
-                <w:sz w:val="20"/>
-              </w:rPr>
-            </w:pPr>
-            <w:r>
-              <w:rPr>
-                <w:b/>
-                <w:i/>
-                <w:sz w:val="20"/>
-              </w:rPr>
-              <w:t>4095</w:t>
-            </w:r>
-          </w:p>
-        </w:tc>
-        <w:tc>
-          <w:tcPr>
-            <w:tcW w:w="1306" w:type="dxa"/>
-          </w:tcPr>
-          <w:p>
-            <w:pPr>
-              <w:pStyle w:val="ispTextmain"/>
-              <w:ind w:firstLine="0"/>
-              <w:jc w:val="center"/>
-              <w:cnfStyle w:val="000000000000" w:firstRow="0" w:lastRow="0" w:firstColumn="0" w:lastColumn="0" w:oddVBand="0" w:evenVBand="0" w:oddHBand="0" w:evenHBand="0" w:firstRowFirstColumn="0" w:firstRowLastColumn="0" w:lastRowFirstColumn="0" w:lastRowLastColumn="0"/>
-              <w:rPr>
-                <w:i/>
-                <w:sz w:val="20"/>
-                <w:lang w:val="en-US"/>
-              </w:rPr>
-            </w:pPr>
-            <w:r>
-              <w:rPr>
-                <w:i/>
-                <w:sz w:val="20"/>
-                <w:lang w:val="en-US"/>
-              </w:rPr>
-              <w:t>2048</w:t>
-            </w:r>
-          </w:p>
-        </w:tc>
-        <w:tc>
-          <w:tcPr>
-            <w:tcW w:w="1306" w:type="dxa"/>
-          </w:tcPr>
-          <w:p>
-            <w:pPr>
-              <w:pStyle w:val="ispTextmain"/>
-              <w:ind w:firstLine="0"/>
-              <w:jc w:val="center"/>
-              <w:cnfStyle w:val="000000000000" w:firstRow="0" w:lastRow="0" w:firstColumn="0" w:lastColumn="0" w:oddVBand="0" w:evenVBand="0" w:oddHBand="0" w:evenHBand="0" w:firstRowFirstColumn="0" w:firstRowLastColumn="0" w:lastRowFirstColumn="0" w:lastRowLastColumn="0"/>
-              <w:rPr>
-                <w:i/>
-                <w:sz w:val="20"/>
-                <w:lang w:val="en-US"/>
-              </w:rPr>
-            </w:pPr>
-            <w:r>
-              <w:rPr>
-                <w:i/>
-                <w:sz w:val="20"/>
-                <w:lang w:val="en-US"/>
-              </w:rPr>
-              <w:t>18467</w:t>
+              <w:t>56703</w:t>
             </w:r>
           </w:p>
         </w:tc>
@@ -40965,7 +41412,7 @@
         <w:tc>
           <w:tcPr>
             <w:cnfStyle w:val="001000000000" w:firstRow="0" w:lastRow="0" w:firstColumn="1" w:lastColumn="0" w:oddVBand="0" w:evenVBand="0" w:oddHBand="0" w:evenHBand="0" w:firstRowFirstColumn="0" w:firstRowLastColumn="0" w:lastRowFirstColumn="0" w:lastRowLastColumn="0"/>
-            <w:tcW w:w="1306" w:type="dxa"/>
+            <w:tcW w:w="709" w:type="dxa"/>
           </w:tcPr>
           <w:p>
             <w:pPr>
@@ -40975,6 +41422,7 @@
               <w:rPr>
                 <w:i/>
                 <w:sz w:val="20"/>
+                <w:lang w:val="en-US"/>
               </w:rPr>
             </w:pPr>
             <w:r>
@@ -40983,13 +41431,13 @@
                 <w:sz w:val="20"/>
                 <w:lang w:val="en-US"/>
               </w:rPr>
-              <w:t>2047</w:t>
+              <w:t>1020</w:t>
             </w:r>
           </w:p>
         </w:tc>
         <w:tc>
           <w:tcPr>
-            <w:tcW w:w="1306" w:type="dxa"/>
+            <w:tcW w:w="1134" w:type="dxa"/>
           </w:tcPr>
           <w:p>
             <w:pPr>
@@ -41001,6 +41449,7 @@
                 <w:b/>
                 <w:i/>
                 <w:sz w:val="20"/>
+                <w:lang w:val="en-US"/>
               </w:rPr>
             </w:pPr>
             <w:r>
@@ -41008,6 +41457,7 @@
                 <w:b/>
                 <w:i/>
                 <w:sz w:val="20"/>
+                <w:lang w:val="en-US"/>
               </w:rPr>
               <w:t>8191</w:t>
             </w:r>
@@ -41015,7 +41465,7 @@
         </w:tc>
         <w:tc>
           <w:tcPr>
-            <w:tcW w:w="1306" w:type="dxa"/>
+            <w:tcW w:w="1701" w:type="dxa"/>
           </w:tcPr>
           <w:p>
             <w:pPr>
@@ -41035,13 +41485,13 @@
                 <w:sz w:val="20"/>
                 <w:lang w:val="en-US"/>
               </w:rPr>
-              <w:t>6144</w:t>
+              <w:t>315677</w:t>
             </w:r>
           </w:p>
         </w:tc>
         <w:tc>
           <w:tcPr>
-            <w:tcW w:w="1306" w:type="dxa"/>
+            <w:tcW w:w="1680" w:type="dxa"/>
           </w:tcPr>
           <w:p>
             <w:pPr>
@@ -41061,7 +41511,119 @@
                 <w:sz w:val="20"/>
                 <w:lang w:val="en-US"/>
               </w:rPr>
-              <w:t>47028</w:t>
+              <w:t>108382</w:t>
+            </w:r>
+          </w:p>
+        </w:tc>
+      </w:tr>
+      <w:tr>
+        <w:trPr>
+          <w:trHeight w:val="370"/>
+          <w:jc w:val="center"/>
+        </w:trPr>
+        <w:tc>
+          <w:tcPr>
+            <w:cnfStyle w:val="001000000000" w:firstRow="0" w:lastRow="0" w:firstColumn="1" w:lastColumn="0" w:oddVBand="0" w:evenVBand="0" w:oddHBand="0" w:evenHBand="0" w:firstRowFirstColumn="0" w:firstRowLastColumn="0" w:lastRowFirstColumn="0" w:lastRowLastColumn="0"/>
+            <w:tcW w:w="709" w:type="dxa"/>
+          </w:tcPr>
+          <w:p>
+            <w:pPr>
+              <w:pStyle w:val="ispTextmain"/>
+              <w:ind w:firstLine="0"/>
+              <w:jc w:val="center"/>
+              <w:rPr>
+                <w:i/>
+                <w:sz w:val="20"/>
+                <w:lang w:val="en-US"/>
+              </w:rPr>
+            </w:pPr>
+            <w:r>
+              <w:rPr>
+                <w:i/>
+                <w:sz w:val="20"/>
+                <w:lang w:val="en-US"/>
+              </w:rPr>
+              <w:t>2040</w:t>
+            </w:r>
+          </w:p>
+        </w:tc>
+        <w:tc>
+          <w:tcPr>
+            <w:tcW w:w="1134" w:type="dxa"/>
+          </w:tcPr>
+          <w:p>
+            <w:pPr>
+              <w:pStyle w:val="ispTextmain"/>
+              <w:ind w:firstLine="0"/>
+              <w:jc w:val="center"/>
+              <w:cnfStyle w:val="000000000000" w:firstRow="0" w:lastRow="0" w:firstColumn="0" w:lastColumn="0" w:oddVBand="0" w:evenVBand="0" w:oddHBand="0" w:evenHBand="0" w:firstRowFirstColumn="0" w:firstRowLastColumn="0" w:lastRowFirstColumn="0" w:lastRowLastColumn="0"/>
+              <w:rPr>
+                <w:b/>
+                <w:i/>
+                <w:sz w:val="20"/>
+                <w:lang w:val="en-US"/>
+              </w:rPr>
+            </w:pPr>
+            <w:r>
+              <w:rPr>
+                <w:b/>
+                <w:i/>
+                <w:sz w:val="20"/>
+                <w:lang w:val="en-US"/>
+              </w:rPr>
+              <w:t>8191</w:t>
+            </w:r>
+          </w:p>
+        </w:tc>
+        <w:tc>
+          <w:tcPr>
+            <w:tcW w:w="1701" w:type="dxa"/>
+          </w:tcPr>
+          <w:p>
+            <w:pPr>
+              <w:pStyle w:val="ispTextmain"/>
+              <w:ind w:firstLine="0"/>
+              <w:jc w:val="center"/>
+              <w:cnfStyle w:val="000000000000" w:firstRow="0" w:lastRow="0" w:firstColumn="0" w:lastColumn="0" w:oddVBand="0" w:evenVBand="0" w:oddHBand="0" w:evenHBand="0" w:firstRowFirstColumn="0" w:firstRowLastColumn="0" w:lastRowFirstColumn="0" w:lastRowLastColumn="0"/>
+              <w:rPr>
+                <w:i/>
+                <w:sz w:val="20"/>
+                <w:lang w:val="en-US"/>
+              </w:rPr>
+            </w:pPr>
+            <w:r>
+              <w:rPr>
+                <w:i/>
+                <w:sz w:val="20"/>
+                <w:lang w:val="en-US"/>
+              </w:rPr>
+              <w:t>315677</w:t>
+            </w:r>
+          </w:p>
+        </w:tc>
+        <w:tc>
+          <w:tcPr>
+            <w:tcW w:w="1680" w:type="dxa"/>
+          </w:tcPr>
+          <w:p>
+            <w:pPr>
+              <w:pStyle w:val="ispTextmain"/>
+              <w:ind w:firstLine="0"/>
+              <w:jc w:val="center"/>
+              <w:cnfStyle w:val="000000000000" w:firstRow="0" w:lastRow="0" w:firstColumn="0" w:lastColumn="0" w:oddVBand="0" w:evenVBand="0" w:oddHBand="0" w:evenHBand="0" w:firstRowFirstColumn="0" w:firstRowLastColumn="0" w:lastRowFirstColumn="0" w:lastRowLastColumn="0"/>
+              <w:rPr>
+                <w:i/>
+                <w:sz w:val="20"/>
+                <w:lang w:val="en-US"/>
+              </w:rPr>
+            </w:pPr>
+            <w:r>
+              <w:rPr>
+                <w:i/>
+                <w:sz w:val="20"/>
+                <w:lang w:val="en-US"/>
+              </w:rPr>
+              <w:t>197324</w:t>
             </w:r>
           </w:p>
         </w:tc>
@@ -41137,14 +41699,7 @@
           <w:sz w:val="20"/>
           <w:szCs w:val="20"/>
         </w:rPr>
-        <w:t xml:space="preserve"> работают практически одинаково. Небольшой выигрыш модификации будет существенен только на очень длинных строках, </w:t>
-      </w:r>
-      <w:r>
-        <w:rPr>
-          <w:sz w:val="20"/>
-          <w:szCs w:val="20"/>
-        </w:rPr>
-        <w:t>на которых последовательная версия работает очень долго.</w:t>
+        <w:t xml:space="preserve"> работают практически одинаково. </w:t>
       </w:r>
     </w:p>
     <w:p>
@@ -41161,7 +41716,44 @@
           <w:sz w:val="20"/>
           <w:szCs w:val="20"/>
         </w:rPr>
-        <w:t>Результаты работы адаптированной версии показывают, что с ростом размера полной строки, время, затрачиваемое на поиск одной подстроки, непрерывно уменьшается. Данное небольшое преимущество может показать существенное увеличение производительности при работе с большими объемами данных.</w:t>
+        <w:t xml:space="preserve">Результаты </w:t>
+      </w:r>
+      <w:r>
+        <w:rPr>
+          <w:sz w:val="20"/>
+          <w:szCs w:val="20"/>
+        </w:rPr>
+        <w:t>второго эксперимента</w:t>
+      </w:r>
+      <w:r>
+        <w:rPr>
+          <w:sz w:val="20"/>
+          <w:szCs w:val="20"/>
+        </w:rPr>
+        <w:t xml:space="preserve"> показывают, что </w:t>
+      </w:r>
+      <w:r>
+        <w:rPr>
+          <w:sz w:val="20"/>
+          <w:szCs w:val="20"/>
+        </w:rPr>
+        <w:t xml:space="preserve">адаптированная версия модификации может быть эффективно применена к данной задаче, она корректно находит все выводимые подстроки в строке и работает существенно быстрее алгоритма </w:t>
+      </w:r>
+      <w:proofErr w:type="spellStart"/>
+      <w:r>
+        <w:rPr>
+          <w:sz w:val="20"/>
+          <w:szCs w:val="20"/>
+        </w:rPr>
+        <w:t>Валианта</w:t>
+      </w:r>
+      <w:proofErr w:type="spellEnd"/>
+      <w:r>
+        <w:rPr>
+          <w:sz w:val="20"/>
+          <w:szCs w:val="20"/>
+        </w:rPr>
+        <w:t>, который совершает большое количество лишних вычислений из-за сложности его преждевременной остановки.</w:t>
       </w:r>
     </w:p>
     <w:p>
@@ -41188,6 +41780,7 @@
           <w:sz w:val="20"/>
           <w:szCs w:val="20"/>
         </w:rPr>
+        <w:lastRenderedPageBreak/>
         <w:t>Таким образом, поставленные эксперименты демонстрируют практическую применимость предложенно</w:t>
       </w:r>
       <w:r>
@@ -41296,15 +41889,7 @@
           <w:sz w:val="20"/>
           <w:szCs w:val="20"/>
         </w:rPr>
-        <w:t xml:space="preserve">Авторы выражают признательность Кознову Дмитрию Владимировичу за оказанную помощью при написании настоящей статьи. Данная работа </w:t>
-      </w:r>
-      <w:r>
-        <w:rPr>
-          <w:sz w:val="20"/>
-          <w:szCs w:val="20"/>
-        </w:rPr>
-        <w:lastRenderedPageBreak/>
-        <w:t xml:space="preserve">выполнена при финансовой поддержке гранта РНФ 18-11-00100 и гранта от </w:t>
+        <w:t xml:space="preserve">Авторы выражают признательность Кознову Дмитрию Владимировичу за оказанную помощью при написании настоящей статьи. Данная работа выполнена при финансовой поддержке гранта РНФ 18-11-00100 и гранта от </w:t>
       </w:r>
       <w:r>
         <w:rPr>
@@ -42083,6 +42668,7 @@
           <w:vertAlign w:val="superscript"/>
           <w:lang w:val="en-US"/>
         </w:rPr>
+        <w:lastRenderedPageBreak/>
         <w:t>1, 2</w:t>
       </w:r>
       <w:r>
@@ -42176,7 +42762,6 @@
           <w:bCs/>
           <w:lang w:val="en-US"/>
         </w:rPr>
-        <w:lastRenderedPageBreak/>
         <w:t xml:space="preserve">Keywords: </w:t>
       </w:r>
       <w:r>
@@ -44556,7 +45141,7 @@
     </w:rPrDefault>
     <w:pPrDefault/>
   </w:docDefaults>
-  <w:latentStyles w:defLockedState="0" w:defUIPriority="99" w:defSemiHidden="0" w:defUnhideWhenUsed="0" w:defQFormat="0" w:count="375">
+  <w:latentStyles w:defLockedState="0" w:defUIPriority="99" w:defSemiHidden="0" w:defUnhideWhenUsed="0" w:defQFormat="0" w:count="376">
     <w:lsdException w:name="Normal" w:uiPriority="0" w:qFormat="1"/>
     <w:lsdException w:name="heading 1" w:uiPriority="9" w:qFormat="1"/>
     <w:lsdException w:name="heading 2" w:uiPriority="9" w:qFormat="1"/>
@@ -44823,7 +45408,7 @@
     <w:lsdException w:name="Intense Reference" w:uiPriority="32" w:qFormat="1"/>
     <w:lsdException w:name="Book Title" w:uiPriority="33" w:qFormat="1"/>
     <w:lsdException w:name="Bibliography" w:semiHidden="1" w:uiPriority="37" w:unhideWhenUsed="1"/>
-    <w:lsdException w:name="TOC Heading" w:uiPriority="39" w:qFormat="1"/>
+    <w:lsdException w:name="TOC Heading" w:semiHidden="1" w:uiPriority="39" w:unhideWhenUsed="1" w:qFormat="1"/>
     <w:lsdException w:name="Plain Table 1" w:uiPriority="41"/>
     <w:lsdException w:name="Plain Table 2" w:uiPriority="42"/>
     <w:lsdException w:name="Plain Table 3" w:uiPriority="43"/>
@@ -44932,6 +45517,7 @@
     <w:lsdException w:name="Smart Hyperlink" w:semiHidden="1" w:unhideWhenUsed="1"/>
     <w:lsdException w:name="Hashtag" w:semiHidden="1" w:unhideWhenUsed="1"/>
     <w:lsdException w:name="Unresolved Mention" w:semiHidden="1" w:unhideWhenUsed="1"/>
+    <w:lsdException w:name="Smart Link" w:semiHidden="1" w:unhideWhenUsed="1"/>
   </w:latentStyles>
   <w:style w:type="paragraph" w:default="1" w:styleId="a">
     <w:name w:val="Normal"/>
@@ -48887,7 +49473,7 @@
 </file>
 
 <file path=customXml/itemProps1.xml><?xml version="1.0" encoding="utf-8"?>
-<ds:datastoreItem xmlns:ds="http://schemas.openxmlformats.org/officeDocument/2006/customXml" ds:itemID="{267EE5D7-A139-4FFA-957A-DA9534387BC5}">
+<ds:datastoreItem xmlns:ds="http://schemas.openxmlformats.org/officeDocument/2006/customXml" ds:itemID="{9D0DDC30-1FB5-4B6A-B3CF-151245D62ED8}">
   <ds:schemaRefs>
     <ds:schemaRef ds:uri="http://schemas.openxmlformats.org/officeDocument/2006/bibliography"/>
   </ds:schemaRefs>

</xml_diff>

<commit_message>
Modification of Valiant's algorithm. Title. Fix
</commit_message>
<xml_diff>
--- a/InProgress/Modification of Valiant's algorithm/Статья ИСП РАН/Статья для Трудов ИСП РАН.docx
+++ b/InProgress/Modification of Valiant's algorithm/Статья ИСП РАН/Статья для Трудов ИСП РАН.docx
@@ -11,7 +11,27 @@
         </w:rPr>
       </w:pPr>
       <w:r>
-        <w:t>Заголовок статьи для Трудов ИСП РАН</w:t>
+        <w:rPr>
+          <w:color w:val="222222"/>
+          <w:shd w:val="clear" w:color="auto" w:fill="FFFFFF"/>
+        </w:rPr>
+        <w:t xml:space="preserve">Модификация алгоритма </w:t>
+      </w:r>
+      <w:proofErr w:type="spellStart"/>
+      <w:r>
+        <w:rPr>
+          <w:color w:val="222222"/>
+          <w:shd w:val="clear" w:color="auto" w:fill="FFFFFF"/>
+        </w:rPr>
+        <w:t>Валианта</w:t>
+      </w:r>
+      <w:proofErr w:type="spellEnd"/>
+      <w:r>
+        <w:rPr>
+          <w:color w:val="222222"/>
+          <w:shd w:val="clear" w:color="auto" w:fill="FFFFFF"/>
+        </w:rPr>
+        <w:t xml:space="preserve"> для задачи поиска подстрок</w:t>
       </w:r>
     </w:p>
     <w:p>
@@ -798,7 +818,14 @@
           <w:rStyle w:val="ispAnotation"/>
           <w:b w:val="0"/>
         </w:rPr>
-        <w:t>синтаксический анализ; контекстно-свободные грамматики; матричные операции.</w:t>
+        <w:t>синтаксический анализ; контекстно-свободные грамматики; матричные операции</w:t>
+      </w:r>
+      <w:r>
+        <w:rPr>
+          <w:rStyle w:val="ispAnotation"/>
+          <w:b w:val="0"/>
+        </w:rPr>
+        <w:t>.</w:t>
       </w:r>
     </w:p>
     <w:p>
@@ -1066,7 +1093,28 @@
           <w:sz w:val="20"/>
           <w:szCs w:val="20"/>
         </w:rPr>
-        <w:t xml:space="preserve"> в информатике — для описания естественных языков и языков программирования. Также существует множество исследований, которые показывают эффективность использования КС-грамматик в биоинформатике [].</w:t>
+        <w:t xml:space="preserve"> в информатике — для описания естественных языков и языков программирования. Также существует множество исследований, которые показывают эффективность использования КС-грамматик в биоинформатике [</w:t>
+      </w:r>
+      <w:r>
+        <w:rPr>
+          <w:sz w:val="20"/>
+          <w:szCs w:val="20"/>
+        </w:rPr>
+        <w:t>12</w:t>
+      </w:r>
+      <w:r>
+        <w:rPr>
+          <w:sz w:val="20"/>
+          <w:szCs w:val="20"/>
+        </w:rPr>
+        <w:t>, 13</w:t>
+      </w:r>
+      <w:r>
+        <w:rPr>
+          <w:sz w:val="20"/>
+          <w:szCs w:val="20"/>
+        </w:rPr>
+        <w:t>].</w:t>
       </w:r>
     </w:p>
     <w:p>
@@ -1306,7 +1354,21 @@
           <w:sz w:val="20"/>
           <w:szCs w:val="20"/>
         </w:rPr>
-        <w:t xml:space="preserve"> []). На данный момент самым асимптотически эффективным алгоритмом синтаксического анализа, работающим </w:t>
+        <w:t xml:space="preserve"> [</w:t>
+      </w:r>
+      <w:r>
+        <w:rPr>
+          <w:sz w:val="20"/>
+          <w:szCs w:val="20"/>
+        </w:rPr>
+        <w:t>11</w:t>
+      </w:r>
+      <w:r>
+        <w:rPr>
+          <w:sz w:val="20"/>
+          <w:szCs w:val="20"/>
+        </w:rPr>
+        <w:t xml:space="preserve">]). На данный момент самым асимптотически эффективным алгоритмом синтаксического анализа, работающим </w:t>
       </w:r>
       <w:r>
         <w:rPr>
@@ -4482,15 +4544,7 @@
           <w:sz w:val="20"/>
           <w:szCs w:val="20"/>
         </w:rPr>
-        <w:t>Е</w:t>
-      </w:r>
-      <w:r>
-        <w:rPr>
-          <w:w w:val="105"/>
-          <w:sz w:val="20"/>
-          <w:szCs w:val="20"/>
-        </w:rPr>
-        <w:t xml:space="preserve">сли все элементы данной матрицы заполнять последовательно, то вычислительная сложность данного алгоритма будет равна </w:t>
+        <w:t xml:space="preserve">Если все элементы данной матрицы заполнять последовательно, то вычислительная сложность данного алгоритма будет равна </w:t>
       </w:r>
       <m:oMath>
         <m:r>
@@ -15005,6 +15059,14 @@
           <w:sz w:val="20"/>
           <w:szCs w:val="20"/>
         </w:rPr>
+        <w:t xml:space="preserve"> </w:t>
+      </w:r>
+      <w:r>
+        <w:rPr>
+          <w:w w:val="105"/>
+          <w:sz w:val="20"/>
+          <w:szCs w:val="20"/>
+        </w:rPr>
         <w:t>1</w:t>
       </w:r>
       <w:r>
@@ -15297,6 +15359,13 @@
           <w:sz w:val="20"/>
           <w:szCs w:val="20"/>
         </w:rPr>
+        <w:t xml:space="preserve"> </w:t>
+      </w:r>
+      <w:r>
+        <w:rPr>
+          <w:sz w:val="20"/>
+          <w:szCs w:val="20"/>
+        </w:rPr>
         <w:t>2</w:t>
       </w:r>
       <w:r>
@@ -15304,23 +15373,70 @@
           <w:sz w:val="20"/>
           <w:szCs w:val="20"/>
         </w:rPr>
-        <w:t xml:space="preserve"> представлен фрагмент работы алгоритма </w:t>
-      </w:r>
-      <w:proofErr w:type="spellStart"/>
-      <w:r>
-        <w:rPr>
-          <w:sz w:val="20"/>
-          <w:szCs w:val="20"/>
-        </w:rPr>
-        <w:t>Валианта</w:t>
-      </w:r>
-      <w:proofErr w:type="spellEnd"/>
+        <w:t xml:space="preserve"> представлен фрагмент </w:t>
+      </w:r>
+      <w:r>
+        <w:rPr>
+          <w:sz w:val="20"/>
+          <w:szCs w:val="20"/>
+        </w:rPr>
+        <w:t xml:space="preserve">процесса заполнения </w:t>
+      </w:r>
+      <w:r>
+        <w:rPr>
+          <w:sz w:val="20"/>
+          <w:szCs w:val="20"/>
+        </w:rPr>
+        <w:t>матрицы</w:t>
+      </w:r>
+      <w:r>
+        <w:rPr>
+          <w:sz w:val="20"/>
+          <w:szCs w:val="20"/>
+        </w:rPr>
+        <w:t xml:space="preserve"> разбора</w:t>
+      </w:r>
       <w:r>
         <w:rPr>
           <w:sz w:val="20"/>
           <w:szCs w:val="20"/>
         </w:rPr>
         <w:t xml:space="preserve">. </w:t>
+      </w:r>
+      <w:r>
+        <w:rPr>
+          <w:sz w:val="20"/>
+          <w:szCs w:val="20"/>
+        </w:rPr>
+        <w:t xml:space="preserve">В следующем разделе будет приведен пример работы модификации, который </w:t>
+      </w:r>
+      <w:r>
+        <w:rPr>
+          <w:sz w:val="20"/>
+          <w:szCs w:val="20"/>
+        </w:rPr>
+        <w:t>наглядно продемонстрирует </w:t>
+      </w:r>
+      <w:r>
+        <w:rPr>
+          <w:sz w:val="20"/>
+          <w:szCs w:val="20"/>
+        </w:rPr>
+        <w:t>разницу</w:t>
+      </w:r>
+      <w:r>
+        <w:rPr>
+          <w:sz w:val="20"/>
+          <w:szCs w:val="20"/>
+        </w:rPr>
+        <w:t xml:space="preserve"> </w:t>
+      </w:r>
+      <w:r>
+        <w:rPr>
+          <w:sz w:val="20"/>
+          <w:szCs w:val="20"/>
+        </w:rPr>
+        <w:t>и преимущества предложенной нами версии.</w:t>
       </w:r>
     </w:p>
     <w:p>
@@ -15569,7 +15685,21 @@
           <w:sz w:val="20"/>
           <w:szCs w:val="20"/>
         </w:rPr>
-        <w:t xml:space="preserve">Главное отличие предложенной модификации – это возможность разделения матрицы разбора на слои непересекающихся подматриц одинакового размера. Пример разбиения матриц на такие слои представлен на рис.3. Каждый слой состоит из квадратных подматриц, размер которых равен степени двойки. Слои заполняются последовательно снизу </w:t>
+        <w:t>Главное отличие предложенной модификации – это возможность разделения матрицы разбора на слои непересекающихся подматриц одинакового размера. Пример разбиения матриц на такие слои представлен на рис.</w:t>
+      </w:r>
+      <w:r>
+        <w:rPr>
+          <w:sz w:val="20"/>
+          <w:szCs w:val="20"/>
+        </w:rPr>
+        <w:t xml:space="preserve"> </w:t>
+      </w:r>
+      <w:r>
+        <w:rPr>
+          <w:sz w:val="20"/>
+          <w:szCs w:val="20"/>
+        </w:rPr>
+        <w:t xml:space="preserve">3. Каждый слой состоит из квадратных подматриц, размер которых равен степени двойки. Слои заполняются последовательно снизу </w:t>
       </w:r>
       <w:r>
         <w:rPr>
@@ -15583,16 +15713,15 @@
           <w:sz w:val="20"/>
           <w:szCs w:val="20"/>
         </w:rPr>
-        <w:t xml:space="preserve"> и каждая матрица слоя может обрабатываться независимо, что позво</w:t>
-      </w:r>
-      <w:bookmarkStart w:id="1" w:name="_GoBack"/>
-      <w:bookmarkEnd w:id="1"/>
-      <w:r>
-        <w:rPr>
-          <w:sz w:val="20"/>
-          <w:szCs w:val="20"/>
-        </w:rPr>
-        <w:t>л</w:t>
+        <w:t xml:space="preserve"> и каждая матрица слоя может </w:t>
+      </w:r>
+      <w:r>
+        <w:rPr>
+          <w:sz w:val="20"/>
+          <w:szCs w:val="20"/>
+        </w:rPr>
+        <w:lastRenderedPageBreak/>
+        <w:t>обрабатываться независимо, что позвол</w:t>
       </w:r>
       <w:r>
         <w:rPr>
@@ -15625,7 +15754,6 @@
           <w:sz w:val="20"/>
           <w:szCs w:val="20"/>
         </w:rPr>
-        <w:lastRenderedPageBreak/>
         <w:drawing>
           <wp:inline distT="0" distB="0" distL="0" distR="0" wp14:anchorId="24620C22" wp14:editId="5A257A8A">
             <wp:extent cx="2767416" cy="1436196"/>
@@ -16481,7 +16609,16 @@
             <w:sz w:val="20"/>
             <w:szCs w:val="20"/>
           </w:rPr>
-          <m:t xml:space="preserve"> = (</m:t>
+          <m:t xml:space="preserve"> =</m:t>
+        </m:r>
+        <m:r>
+          <w:rPr>
+            <w:rFonts w:ascii="Cambria Math" w:eastAsia="CMTI10" w:hAnsi="Cambria Math" w:cs="CMTI10"/>
+            <w:sz w:val="20"/>
+            <w:szCs w:val="20"/>
+          </w:rPr>
+          <w:lastRenderedPageBreak/>
+          <m:t xml:space="preserve"> (</m:t>
         </m:r>
         <m:r>
           <w:rPr>
@@ -16579,7 +16716,6 @@
           <w:sz w:val="20"/>
           <w:szCs w:val="20"/>
         </w:rPr>
-        <w:lastRenderedPageBreak/>
         <mc:AlternateContent>
           <mc:Choice Requires="wps">
             <w:drawing>
@@ -22451,7 +22587,6 @@
           <w:iCs/>
           <w:sz w:val="18"/>
           <w:szCs w:val="24"/>
-          <w:lang w:val="en-US"/>
         </w:rPr>
       </w:pPr>
       <w:r>
@@ -22464,7 +22599,16 @@
         </w:rPr>
         <w:t>Ли</w:t>
       </w:r>
-      <w:proofErr w:type="spellStart"/>
+      <w:r>
+        <w:rPr>
+          <w:rFonts w:eastAsia="Times New Roman"/>
+          <w:i/>
+          <w:iCs/>
+          <w:sz w:val="18"/>
+          <w:szCs w:val="24"/>
+        </w:rPr>
+        <w:t>стинг</w:t>
+      </w:r>
       <w:r>
         <w:rPr>
           <w:rFonts w:eastAsia="Times New Roman"/>
@@ -22474,9 +22618,28 @@
           <w:szCs w:val="24"/>
           <w:lang w:val="en-US"/>
         </w:rPr>
-        <w:t>стинг</w:t>
-      </w:r>
-      <w:proofErr w:type="spellEnd"/>
+        <w:t> </w:t>
+      </w:r>
+      <w:r>
+        <w:rPr>
+          <w:rFonts w:eastAsia="Times New Roman"/>
+          <w:i/>
+          <w:iCs/>
+          <w:sz w:val="18"/>
+          <w:szCs w:val="24"/>
+        </w:rPr>
+        <w:t>2.</w:t>
+      </w:r>
+      <w:r>
+        <w:rPr>
+          <w:rFonts w:eastAsia="Times New Roman"/>
+          <w:i/>
+          <w:iCs/>
+          <w:sz w:val="18"/>
+          <w:szCs w:val="24"/>
+        </w:rPr>
+        <w:t xml:space="preserve"> </w:t>
+      </w:r>
       <w:r>
         <w:rPr>
           <w:rFonts w:eastAsia="Times New Roman"/>
@@ -22486,7 +22649,7 @@
           <w:szCs w:val="24"/>
           <w:lang w:val="en-US"/>
         </w:rPr>
-        <w:t> 2.</w:t>
+        <w:t> </w:t>
       </w:r>
       <w:r>
         <w:rPr>
@@ -22495,10 +22658,10 @@
           <w:iCs/>
           <w:sz w:val="18"/>
           <w:szCs w:val="24"/>
-          <w:lang w:val="en-US"/>
-        </w:rPr>
-        <w:t xml:space="preserve"> </w:t>
-      </w:r>
+        </w:rPr>
+        <w:t xml:space="preserve">Модификация алгоритма </w:t>
+      </w:r>
+      <w:proofErr w:type="spellStart"/>
       <w:r>
         <w:rPr>
           <w:rFonts w:eastAsia="Times New Roman"/>
@@ -22506,67 +22669,6 @@
           <w:iCs/>
           <w:sz w:val="18"/>
           <w:szCs w:val="24"/>
-          <w:lang w:val="en-US"/>
-        </w:rPr>
-        <w:t> </w:t>
-      </w:r>
-      <w:proofErr w:type="spellStart"/>
-      <w:r>
-        <w:rPr>
-          <w:rFonts w:eastAsia="Times New Roman"/>
-          <w:i/>
-          <w:iCs/>
-          <w:sz w:val="18"/>
-          <w:szCs w:val="24"/>
-          <w:lang w:val="en-US"/>
-        </w:rPr>
-        <w:t>Модификация</w:t>
-      </w:r>
-      <w:proofErr w:type="spellEnd"/>
-      <w:r>
-        <w:rPr>
-          <w:rFonts w:eastAsia="Times New Roman"/>
-          <w:i/>
-          <w:iCs/>
-          <w:sz w:val="18"/>
-          <w:szCs w:val="24"/>
-          <w:lang w:val="en-US"/>
-        </w:rPr>
-        <w:t xml:space="preserve"> </w:t>
-      </w:r>
-      <w:proofErr w:type="spellStart"/>
-      <w:r>
-        <w:rPr>
-          <w:rFonts w:eastAsia="Times New Roman"/>
-          <w:i/>
-          <w:iCs/>
-          <w:sz w:val="18"/>
-          <w:szCs w:val="24"/>
-          <w:lang w:val="en-US"/>
-        </w:rPr>
-        <w:t>алгоритма</w:t>
-      </w:r>
-      <w:proofErr w:type="spellEnd"/>
-      <w:r>
-        <w:rPr>
-          <w:rFonts w:eastAsia="Times New Roman"/>
-          <w:i/>
-          <w:iCs/>
-          <w:sz w:val="18"/>
-          <w:szCs w:val="24"/>
-          <w:lang w:val="en-US"/>
-        </w:rPr>
-        <w:t xml:space="preserve"> </w:t>
-      </w:r>
-      <w:proofErr w:type="spellStart"/>
-      <w:r>
-        <w:rPr>
-          <w:rFonts w:eastAsia="Times New Roman"/>
-          <w:i/>
-          <w:iCs/>
-          <w:sz w:val="18"/>
-          <w:szCs w:val="24"/>
-          <w:lang w:val="en-US"/>
         </w:rPr>
         <w:t>Валианта</w:t>
       </w:r>
@@ -22576,70 +22678,50 @@
       <w:pPr>
         <w:pStyle w:val="ispPicturesign"/>
         <w:ind w:firstLine="0"/>
+      </w:pPr>
+      <w:r>
         <w:rPr>
           <w:lang w:val="en-US"/>
         </w:rPr>
-      </w:pPr>
+        <w:t>Listing</w:t>
+      </w:r>
+      <w:r>
+        <w:t xml:space="preserve"> 2. </w:t>
+      </w:r>
       <w:r>
         <w:rPr>
           <w:lang w:val="en-US"/>
         </w:rPr>
-        <w:t>Listing</w:t>
+        <w:t>Modification</w:t>
+      </w:r>
+      <w:r>
+        <w:t xml:space="preserve"> </w:t>
       </w:r>
       <w:r>
         <w:rPr>
           <w:lang w:val="en-US"/>
         </w:rPr>
-        <w:t xml:space="preserve"> 2. </w:t>
+        <w:t>of</w:t>
+      </w:r>
+      <w:r>
+        <w:t xml:space="preserve"> </w:t>
       </w:r>
       <w:r>
         <w:rPr>
           <w:lang w:val="en-US"/>
         </w:rPr>
-        <w:t>Modification</w:t>
+        <w:t>Valiant</w:t>
+      </w:r>
+      <w:r>
+        <w:t>’</w:t>
       </w:r>
       <w:r>
         <w:rPr>
           <w:lang w:val="en-US"/>
         </w:rPr>
-        <w:t xml:space="preserve"> </w:t>
-      </w:r>
-      <w:r>
-        <w:rPr>
-          <w:lang w:val="en-US"/>
-        </w:rPr>
-        <w:t>of</w:t>
-      </w:r>
-      <w:r>
-        <w:rPr>
-          <w:lang w:val="en-US"/>
-        </w:rPr>
-        <w:t xml:space="preserve"> </w:t>
-      </w:r>
-      <w:proofErr w:type="spellStart"/>
-      <w:r>
-        <w:rPr>
-          <w:lang w:val="en-US"/>
-        </w:rPr>
-        <w:t>Valiant</w:t>
-      </w:r>
-      <w:r>
-        <w:rPr>
-          <w:lang w:val="en-US"/>
-        </w:rPr>
-        <w:t>’</w:t>
-      </w:r>
-      <w:r>
-        <w:rPr>
-          <w:lang w:val="en-US"/>
-        </w:rPr>
         <w:t>s</w:t>
       </w:r>
-      <w:proofErr w:type="spellEnd"/>
-      <w:r>
-        <w:rPr>
-          <w:lang w:val="en-US"/>
-        </w:rPr>
+      <w:r>
         <w:t xml:space="preserve"> </w:t>
       </w:r>
       <w:r>
@@ -22656,7 +22738,6 @@
           <w:rFonts w:eastAsia="CMR10" w:cs="CMR10"/>
           <w:sz w:val="20"/>
           <w:szCs w:val="20"/>
-          <w:lang w:val="en-US"/>
         </w:rPr>
       </w:pPr>
     </w:p>
@@ -22676,7 +22757,6 @@
           <w:sz w:val="20"/>
           <w:szCs w:val="20"/>
         </w:rPr>
-        <w:lastRenderedPageBreak/>
         <w:t xml:space="preserve">Процедура </w:t>
       </w:r>
       <m:oMath>
@@ -25360,7 +25440,7 @@
         </w:rPr>
         <w:t xml:space="preserve"> </w:t>
       </w:r>
-      <w:bookmarkStart w:id="2" w:name="_Hlk3895456"/>
+      <w:bookmarkStart w:id="1" w:name="_Hlk3895456"/>
       <m:oMath>
         <m:r>
           <w:rPr>
@@ -25487,7 +25567,7 @@
           <m:t>’</m:t>
         </m:r>
       </m:oMath>
-      <w:bookmarkEnd w:id="2"/>
+      <w:bookmarkEnd w:id="1"/>
       <w:r>
         <w:rPr>
           <w:rFonts w:eastAsia="CMR10" w:cs="CMR10"/>
@@ -30852,7 +30932,23 @@
           <w:sz w:val="20"/>
           <w:szCs w:val="20"/>
         </w:rPr>
-        <w:t>, ч. и т.д.</w:t>
+        <w:t>, ч. и т.</w:t>
+      </w:r>
+      <w:r>
+        <w:rPr>
+          <w:rFonts w:eastAsia="CMMI10" w:cs="CMMI10"/>
+          <w:sz w:val="20"/>
+          <w:szCs w:val="20"/>
+        </w:rPr>
+        <w:t xml:space="preserve"> </w:t>
+      </w:r>
+      <w:r>
+        <w:rPr>
+          <w:rFonts w:eastAsia="CMMI10" w:cs="CMMI10"/>
+          <w:sz w:val="20"/>
+          <w:szCs w:val="20"/>
+        </w:rPr>
+        <w:t>д.</w:t>
       </w:r>
     </w:p>
     <w:p>
@@ -34348,7 +34444,23 @@
           <w:sz w:val="20"/>
           <w:szCs w:val="20"/>
         </w:rPr>
-        <w:t>, ч. и т.д.</w:t>
+        <w:t>, ч. и т.</w:t>
+      </w:r>
+      <w:r>
+        <w:rPr>
+          <w:rFonts w:eastAsia="CMMI10" w:cs="CMMI10"/>
+          <w:sz w:val="20"/>
+          <w:szCs w:val="20"/>
+        </w:rPr>
+        <w:t xml:space="preserve"> </w:t>
+      </w:r>
+      <w:r>
+        <w:rPr>
+          <w:rFonts w:eastAsia="CMMI10" w:cs="CMMI10"/>
+          <w:sz w:val="20"/>
+          <w:szCs w:val="20"/>
+        </w:rPr>
+        <w:t>д.</w:t>
       </w:r>
     </w:p>
     <w:p>
@@ -37517,7 +37629,58 @@
           <w:sz w:val="20"/>
           <w:szCs w:val="20"/>
         </w:rPr>
-        <w:t xml:space="preserve">Эксперименты проводились на рабочей станции со следующими характеристиками: операционная система —, ЦПУ — </w:t>
+        <w:t>Эксперименты проводились на рабочей станции со следующими характеристиками: операционная система —</w:t>
+      </w:r>
+      <w:r>
+        <w:rPr>
+          <w:sz w:val="20"/>
+          <w:szCs w:val="20"/>
+        </w:rPr>
+        <w:t xml:space="preserve"> </w:t>
+      </w:r>
+      <w:r>
+        <w:rPr>
+          <w:sz w:val="20"/>
+          <w:szCs w:val="20"/>
+          <w:lang w:val="en-US"/>
+        </w:rPr>
+        <w:t>Linux</w:t>
+      </w:r>
+      <w:r>
+        <w:rPr>
+          <w:sz w:val="20"/>
+          <w:szCs w:val="20"/>
+        </w:rPr>
+        <w:t xml:space="preserve"> </w:t>
+      </w:r>
+      <w:r>
+        <w:rPr>
+          <w:sz w:val="20"/>
+          <w:szCs w:val="20"/>
+          <w:lang w:val="en-US"/>
+        </w:rPr>
+        <w:t>Mint</w:t>
+      </w:r>
+      <w:r>
+        <w:rPr>
+          <w:sz w:val="20"/>
+          <w:szCs w:val="20"/>
+        </w:rPr>
+        <w:t xml:space="preserve"> 19.</w:t>
+      </w:r>
+      <w:r>
+        <w:rPr>
+          <w:sz w:val="20"/>
+          <w:szCs w:val="20"/>
+        </w:rPr>
+        <w:t>1</w:t>
+      </w:r>
+      <w:r>
+        <w:rPr>
+          <w:sz w:val="20"/>
+          <w:szCs w:val="20"/>
+        </w:rPr>
+        <w:t xml:space="preserve">, ЦПУ — </w:t>
       </w:r>
       <w:r>
         <w:rPr>
@@ -37780,7 +37943,21 @@
           <w:sz w:val="20"/>
           <w:szCs w:val="20"/>
         </w:rPr>
-        <w:t xml:space="preserve"> на языке программирования С++ [].</w:t>
+        <w:t xml:space="preserve"> на языке программирования С++ [</w:t>
+      </w:r>
+      <w:r>
+        <w:rPr>
+          <w:sz w:val="20"/>
+          <w:szCs w:val="20"/>
+        </w:rPr>
+        <w:t>14</w:t>
+      </w:r>
+      <w:r>
+        <w:rPr>
+          <w:sz w:val="20"/>
+          <w:szCs w:val="20"/>
+        </w:rPr>
+        <w:t>].</w:t>
       </w:r>
       <w:r>
         <w:rPr>
@@ -37857,6 +38034,27 @@
           <w:szCs w:val="20"/>
         </w:rPr>
       </w:pPr>
+      <w:r>
+        <w:rPr>
+          <w:sz w:val="20"/>
+          <w:szCs w:val="20"/>
+        </w:rPr>
+        <w:t>Сначала был проведен сравнительный анализ производительности двух версий алгоритма</w:t>
+      </w:r>
+      <w:r>
+        <w:rPr>
+          <w:sz w:val="20"/>
+          <w:szCs w:val="20"/>
+        </w:rPr>
+        <w:t xml:space="preserve">: </w:t>
+      </w:r>
+      <w:r>
+        <w:rPr>
+          <w:sz w:val="20"/>
+          <w:szCs w:val="20"/>
+        </w:rPr>
+        <w:t>исходной и модифицированной.</w:t>
+      </w:r>
     </w:p>
     <w:p>
       <w:pPr>
@@ -37872,21 +38070,28 @@
           <w:sz w:val="20"/>
           <w:szCs w:val="20"/>
         </w:rPr>
-        <w:t>Сначала был проведен сравнительный анализ производительности двух версий алгоритма</w:t>
-      </w:r>
-      <w:r>
-        <w:rPr>
-          <w:sz w:val="20"/>
-          <w:szCs w:val="20"/>
-        </w:rPr>
-        <w:t xml:space="preserve">: </w:t>
-      </w:r>
-      <w:r>
-        <w:rPr>
-          <w:sz w:val="20"/>
-          <w:szCs w:val="20"/>
-        </w:rPr>
-        <w:t>исходной и модифицированной.</w:t>
+        <w:t>Затем, для адаптированной под задачу поиска подстрок версии, был проведен п</w:t>
+      </w:r>
+      <w:r>
+        <w:rPr>
+          <w:sz w:val="20"/>
+          <w:szCs w:val="20"/>
+        </w:rPr>
+        <w:t xml:space="preserve">одсчет времени, затрачиваемого на одну строку, </w:t>
+      </w:r>
+      <w:r>
+        <w:rPr>
+          <w:sz w:val="20"/>
+          <w:szCs w:val="20"/>
+        </w:rPr>
+        <w:t xml:space="preserve">который </w:t>
+      </w:r>
+      <w:r>
+        <w:rPr>
+          <w:sz w:val="20"/>
+          <w:szCs w:val="20"/>
+        </w:rPr>
+        <w:t>позволит сделать вывод о применимости предложенной модификации в областях, работающих с большими объемами данных, например, биоинформатике.</w:t>
       </w:r>
     </w:p>
     <w:p>
@@ -37903,44 +38108,6 @@
           <w:sz w:val="20"/>
           <w:szCs w:val="20"/>
         </w:rPr>
-        <w:t>Затем, для адаптированной под задачу поиска подстрок версии, был проведен п</w:t>
-      </w:r>
-      <w:r>
-        <w:rPr>
-          <w:sz w:val="20"/>
-          <w:szCs w:val="20"/>
-        </w:rPr>
-        <w:t xml:space="preserve">одсчет времени, затрачиваемого на одну строку, </w:t>
-      </w:r>
-      <w:r>
-        <w:rPr>
-          <w:sz w:val="20"/>
-          <w:szCs w:val="20"/>
-        </w:rPr>
-        <w:t xml:space="preserve">который </w:t>
-      </w:r>
-      <w:r>
-        <w:rPr>
-          <w:sz w:val="20"/>
-          <w:szCs w:val="20"/>
-        </w:rPr>
-        <w:t>позволит сделать вывод о применимости предложенной модификации в областях, работающих с большими объемами данных, например, биоинформатике.</w:t>
-      </w:r>
-    </w:p>
-    <w:p>
-      <w:pPr>
-        <w:pStyle w:val="ispTextmain"/>
-        <w:ind w:firstLine="0"/>
-        <w:rPr>
-          <w:sz w:val="20"/>
-          <w:szCs w:val="20"/>
-        </w:rPr>
-      </w:pPr>
-      <w:r>
-        <w:rPr>
-          <w:sz w:val="20"/>
-          <w:szCs w:val="20"/>
-        </w:rPr>
         <w:t>Для экспериментов использовалась КС-грамматика</w:t>
       </w:r>
       <w:r>
@@ -38043,7 +38210,21 @@
           <w:sz w:val="20"/>
           <w:szCs w:val="20"/>
         </w:rPr>
-        <w:t xml:space="preserve">Правила данной грамматики представлены на рис.6. </w:t>
+        <w:t>Правила данной грамматики представлены на рис.</w:t>
+      </w:r>
+      <w:r>
+        <w:rPr>
+          <w:sz w:val="20"/>
+          <w:szCs w:val="20"/>
+        </w:rPr>
+        <w:t xml:space="preserve"> </w:t>
+      </w:r>
+      <w:r>
+        <w:rPr>
+          <w:sz w:val="20"/>
+          <w:szCs w:val="20"/>
+        </w:rPr>
+        <w:t xml:space="preserve">6. </w:t>
       </w:r>
     </w:p>
     <w:p>
@@ -38719,7 +38900,7 @@
                 <w:sz w:val="18"/>
                 <w:lang w:val="en-US"/>
               </w:rPr>
-              <w:t>n</w:t>
+              <w:t>N</w:t>
             </w:r>
           </w:p>
         </w:tc>
@@ -39455,7 +39636,23 @@
           <w:sz w:val="20"/>
           <w:szCs w:val="20"/>
         </w:rPr>
-        <w:t xml:space="preserve"> адаптированной к задаче поиска подстрок модификации представлены в табл.2, где </w:t>
+        <w:t xml:space="preserve"> адаптированной к задаче поиска подстрок модификации представлены в табл.</w:t>
+      </w:r>
+      <w:r>
+        <w:rPr>
+          <w:i w:val="0"/>
+          <w:sz w:val="20"/>
+          <w:szCs w:val="20"/>
+        </w:rPr>
+        <w:t xml:space="preserve"> </w:t>
+      </w:r>
+      <w:r>
+        <w:rPr>
+          <w:i w:val="0"/>
+          <w:sz w:val="20"/>
+          <w:szCs w:val="20"/>
+        </w:rPr>
+        <w:t xml:space="preserve">2, где </w:t>
       </w:r>
       <m:oMath>
         <m:r>
@@ -39463,7 +39660,6 @@
             <w:rFonts w:ascii="Cambria Math" w:hAnsi="Cambria Math"/>
             <w:sz w:val="20"/>
             <w:szCs w:val="20"/>
-            <w:lang w:val="en-US"/>
           </w:rPr>
           <m:t>n</m:t>
         </m:r>
@@ -39675,6 +39871,8 @@
               </w:rPr>
               <w:t>s</w:t>
             </w:r>
+            <w:bookmarkStart w:id="2" w:name="_GoBack"/>
+            <w:bookmarkEnd w:id="2"/>
           </w:p>
         </w:tc>
         <w:tc>
@@ -39699,7 +39897,7 @@
                 <w:sz w:val="20"/>
                 <w:lang w:val="en-US"/>
               </w:rPr>
-              <w:t>N</w:t>
+              <w:t>n</w:t>
             </w:r>
           </w:p>
         </w:tc>
@@ -42060,25 +42258,203 @@
     </w:p>
     <w:p>
       <w:pPr>
+        <w:pStyle w:val="ispLitList"/>
+        <w:numPr>
+          <w:ilvl w:val="0"/>
+          <w:numId w:val="4"/>
+        </w:numPr>
+      </w:pPr>
+      <w:proofErr w:type="spellStart"/>
+      <w:r>
+        <w:t>Grigorev</w:t>
+      </w:r>
+      <w:proofErr w:type="spellEnd"/>
+      <w:r>
+        <w:t xml:space="preserve"> S., </w:t>
+      </w:r>
+      <w:proofErr w:type="spellStart"/>
+      <w:r>
+        <w:t>Lunina</w:t>
+      </w:r>
+      <w:proofErr w:type="spellEnd"/>
+      <w:r>
+        <w:t xml:space="preserve"> P. The Composition of Dense Neural Networks and Formal Grammars for Secondary Structure Analysis.</w:t>
+      </w:r>
+    </w:p>
+    <w:p>
+      <w:pPr>
+        <w:pStyle w:val="ispLitList"/>
+        <w:numPr>
+          <w:ilvl w:val="0"/>
+          <w:numId w:val="4"/>
+        </w:numPr>
+      </w:pPr>
+      <w:r>
+        <w:t xml:space="preserve">Rivas, E., &amp; Eddy, S. R. 2000. The language of RNA: a formal grammar that includes pseudoknots. Bioinformatics, 16(4), </w:t>
+      </w:r>
+      <w:r>
+        <w:t xml:space="preserve">pp. </w:t>
+      </w:r>
+      <w:r>
+        <w:t>334-340.</w:t>
+      </w:r>
+    </w:p>
+    <w:p>
+      <w:pPr>
+        <w:pStyle w:val="ispLitList"/>
+        <w:numPr>
+          <w:ilvl w:val="0"/>
+          <w:numId w:val="4"/>
+        </w:numPr>
+      </w:pPr>
+      <w:proofErr w:type="spellStart"/>
+      <w:r>
+        <w:t>Stroustrup</w:t>
+      </w:r>
+      <w:proofErr w:type="spellEnd"/>
+      <w:r>
+        <w:t>, B. (2000). The C++ programming language. Pearson Education India.</w:t>
+      </w:r>
+    </w:p>
+    <w:p>
+      <w:pPr>
+        <w:pStyle w:val="ispLitList"/>
+        <w:tabs>
+          <w:tab w:val="clear" w:pos="360"/>
+        </w:tabs>
+        <w:ind w:firstLine="0"/>
+      </w:pPr>
+    </w:p>
+    <w:p>
+      <w:pPr>
         <w:pStyle w:val="ispSubHeader-1level0"/>
         <w:jc w:val="center"/>
-        <w:rPr>
-          <w:b w:val="0"/>
-          <w:lang w:eastAsia="ru-RU"/>
-        </w:rPr>
-      </w:pPr>
-      <w:r>
         <w:rPr>
           <w:rStyle w:val="ispHeader1"/>
           <w:b/>
           <w:sz w:val="24"/>
           <w:szCs w:val="24"/>
-        </w:rPr>
-        <w:t>Заголовок статьи на английском языке</w:t>
-      </w:r>
-      <w:r>
+          <w:lang w:val="en-US"/>
+        </w:rPr>
+      </w:pPr>
+    </w:p>
+    <w:p>
+      <w:pPr>
+        <w:pStyle w:val="ispSubHeader-1level0"/>
+        <w:jc w:val="center"/>
+        <w:rPr>
+          <w:rStyle w:val="ispHeader1"/>
+          <w:b/>
+          <w:sz w:val="24"/>
+          <w:szCs w:val="24"/>
+          <w:lang w:val="en-US"/>
+        </w:rPr>
+      </w:pPr>
+    </w:p>
+    <w:p>
+      <w:pPr>
+        <w:pStyle w:val="ispSubHeader-1level0"/>
+        <w:jc w:val="center"/>
         <w:rPr>
           <w:b w:val="0"/>
+          <w:lang w:val="en-US" w:eastAsia="ru-RU"/>
+        </w:rPr>
+      </w:pPr>
+      <w:r>
+        <w:rPr>
+          <w:rStyle w:val="ispHeader1"/>
+          <w:b/>
+          <w:sz w:val="24"/>
+          <w:szCs w:val="24"/>
+          <w:lang w:val="en-US"/>
+        </w:rPr>
+        <w:t>M</w:t>
+      </w:r>
+      <w:r>
+        <w:rPr>
+          <w:rStyle w:val="ispHeader1"/>
+          <w:b/>
+          <w:sz w:val="24"/>
+          <w:szCs w:val="24"/>
+          <w:lang w:val="en-US"/>
+        </w:rPr>
+        <w:t>odification</w:t>
+      </w:r>
+      <w:r>
+        <w:rPr>
+          <w:rStyle w:val="ispHeader1"/>
+          <w:sz w:val="24"/>
+          <w:szCs w:val="24"/>
+          <w:lang w:val="en-US"/>
+        </w:rPr>
+        <w:t xml:space="preserve"> </w:t>
+      </w:r>
+      <w:r>
+        <w:rPr>
+          <w:rStyle w:val="ispHeader1"/>
+          <w:b/>
+          <w:sz w:val="24"/>
+          <w:szCs w:val="24"/>
+          <w:lang w:val="en-US"/>
+        </w:rPr>
+        <w:t xml:space="preserve">of </w:t>
+      </w:r>
+      <w:proofErr w:type="spellStart"/>
+      <w:r>
+        <w:rPr>
+          <w:rStyle w:val="ispHeader1"/>
+          <w:b/>
+          <w:sz w:val="24"/>
+          <w:szCs w:val="24"/>
+          <w:lang w:val="en-US"/>
+        </w:rPr>
+        <w:t>Valiant’s</w:t>
+      </w:r>
+      <w:proofErr w:type="spellEnd"/>
+      <w:r>
+        <w:rPr>
+          <w:rStyle w:val="ispHeader1"/>
+          <w:b/>
+          <w:sz w:val="24"/>
+          <w:szCs w:val="24"/>
+          <w:lang w:val="en-US"/>
+        </w:rPr>
+        <w:t xml:space="preserve"> algorithm for </w:t>
+      </w:r>
+      <w:r>
+        <w:rPr>
+          <w:rStyle w:val="ispHeader1"/>
+          <w:b/>
+          <w:sz w:val="24"/>
+          <w:szCs w:val="24"/>
+          <w:lang w:val="en-US"/>
+        </w:rPr>
+        <w:t xml:space="preserve">the </w:t>
+      </w:r>
+      <w:r>
+        <w:rPr>
+          <w:rStyle w:val="ispHeader1"/>
+          <w:b/>
+          <w:sz w:val="24"/>
+          <w:szCs w:val="24"/>
+          <w:lang w:val="en-US"/>
+        </w:rPr>
+        <w:t>string-matching</w:t>
+      </w:r>
+      <w:r>
+        <w:rPr>
+          <w:rStyle w:val="ispHeader1"/>
+          <w:b/>
+          <w:sz w:val="24"/>
+          <w:szCs w:val="24"/>
+          <w:lang w:val="en-US"/>
+        </w:rPr>
+        <w:t xml:space="preserve"> problem</w:t>
+      </w:r>
+      <w:r>
+        <w:rPr>
+          <w:b w:val="0"/>
+          <w:lang w:val="en-US"/>
         </w:rPr>
         <w:t xml:space="preserve"> </w:t>
       </w:r>
@@ -42456,624 +42832,499 @@
         </w:rPr>
         <w:t xml:space="preserve">. </w:t>
       </w:r>
-      <w:proofErr w:type="spellStart"/>
-      <w:r>
-        <w:rPr>
-          <w:b w:val="0"/>
-        </w:rPr>
-        <w:t>For</w:t>
-      </w:r>
-      <w:proofErr w:type="spellEnd"/>
-      <w:r>
-        <w:rPr>
-          <w:b w:val="0"/>
-        </w:rPr>
-        <w:t xml:space="preserve"> </w:t>
-      </w:r>
-      <w:proofErr w:type="spellStart"/>
-      <w:r>
-        <w:rPr>
-          <w:b w:val="0"/>
-        </w:rPr>
-        <w:t>example</w:t>
-      </w:r>
-      <w:proofErr w:type="spellEnd"/>
-      <w:r>
-        <w:rPr>
-          <w:b w:val="0"/>
-        </w:rPr>
-        <w:t xml:space="preserve">, </w:t>
-      </w:r>
-      <w:proofErr w:type="spellStart"/>
-      <w:r>
-        <w:rPr>
-          <w:b w:val="0"/>
-        </w:rPr>
-        <w:t>several</w:t>
-      </w:r>
-      <w:proofErr w:type="spellEnd"/>
-      <w:r>
-        <w:rPr>
-          <w:b w:val="0"/>
-        </w:rPr>
-        <w:t xml:space="preserve"> </w:t>
-      </w:r>
-      <w:proofErr w:type="spellStart"/>
-      <w:r>
-        <w:rPr>
-          <w:b w:val="0"/>
-        </w:rPr>
-        <w:t>approaches</w:t>
-      </w:r>
-      <w:proofErr w:type="spellEnd"/>
-      <w:r>
-        <w:rPr>
-          <w:b w:val="0"/>
-        </w:rPr>
-        <w:t xml:space="preserve"> to </w:t>
-      </w:r>
-      <w:r>
-        <w:rPr>
-          <w:b w:val="0"/>
-        </w:rPr>
-        <w:t xml:space="preserve">the recognition and </w:t>
-      </w:r>
-      <w:proofErr w:type="spellStart"/>
-      <w:r>
-        <w:rPr>
-          <w:b w:val="0"/>
-        </w:rPr>
-        <w:t>class</w:t>
-      </w:r>
-      <w:r>
-        <w:rPr>
-          <w:b w:val="0"/>
-        </w:rPr>
-        <w:t>i</w:t>
-      </w:r>
-      <w:r>
-        <w:rPr>
-          <w:b w:val="0"/>
-        </w:rPr>
-        <w:t>ffication</w:t>
-      </w:r>
-      <w:proofErr w:type="spellEnd"/>
-      <w:r>
-        <w:rPr>
-          <w:b w:val="0"/>
-        </w:rPr>
-        <w:t xml:space="preserve"> problems in bioinformatics are based</w:t>
-      </w:r>
-      <w:r>
-        <w:rPr>
-          <w:b w:val="0"/>
-        </w:rPr>
-        <w:t xml:space="preserve"> on searching the genomic </w:t>
-      </w:r>
-      <w:r>
-        <w:rPr>
-          <w:b w:val="0"/>
-        </w:rPr>
-        <w:lastRenderedPageBreak/>
-        <w:t xml:space="preserve">subsequences possessing some specific features which </w:t>
-      </w:r>
-      <w:r>
-        <w:rPr>
-          <w:b w:val="0"/>
-        </w:rPr>
-        <w:t xml:space="preserve">can be described by </w:t>
-      </w:r>
-      <w:r>
-        <w:rPr>
-          <w:b w:val="0"/>
-        </w:rPr>
-        <w:t xml:space="preserve">a </w:t>
-      </w:r>
-      <w:r>
-        <w:rPr>
-          <w:b w:val="0"/>
-        </w:rPr>
-        <w:t>context-free grammar</w:t>
-      </w:r>
-      <w:r>
-        <w:rPr>
-          <w:b w:val="0"/>
-        </w:rPr>
-        <w:t xml:space="preserve">. </w:t>
-      </w:r>
       <w:r>
         <w:rPr>
           <w:b w:val="0"/>
           <w:lang w:val="en-US"/>
         </w:rPr>
-        <w:t>Therefore,</w:t>
+        <w:t>For example</w:t>
       </w:r>
       <w:r>
         <w:rPr>
           <w:b w:val="0"/>
           <w:lang w:val="en-US"/>
         </w:rPr>
-        <w:t xml:space="preserve"> the</w:t>
+        <w:t xml:space="preserve">, several approaches to the recognition and </w:t>
       </w:r>
       <w:r>
         <w:rPr>
           <w:b w:val="0"/>
           <w:lang w:val="en-US"/>
         </w:rPr>
-        <w:t xml:space="preserve"> </w:t>
+        <w:t>classification</w:t>
       </w:r>
       <w:r>
         <w:rPr>
           <w:b w:val="0"/>
           <w:lang w:val="en-US"/>
         </w:rPr>
-        <w:t>string-matching</w:t>
+        <w:t xml:space="preserve"> problems in bioinformatics are based on searching the genomic subsequences possessing some specific features which can be described by </w:t>
       </w:r>
       <w:r>
         <w:rPr>
           <w:b w:val="0"/>
           <w:lang w:val="en-US"/>
         </w:rPr>
-        <w:t xml:space="preserve"> problem can be reduced to parsing</w:t>
+        <w:t xml:space="preserve">a </w:t>
       </w:r>
       <w:r>
         <w:rPr>
           <w:b w:val="0"/>
           <w:lang w:val="en-US"/>
         </w:rPr>
-        <w:t xml:space="preserve"> – </w:t>
+        <w:t xml:space="preserve">context-free grammar. </w:t>
       </w:r>
       <w:r>
         <w:rPr>
           <w:b w:val="0"/>
           <w:lang w:val="en-US"/>
         </w:rPr>
-        <w:t>veri</w:t>
+        <w:t>Therefore,</w:t>
       </w:r>
       <w:r>
         <w:rPr>
           <w:b w:val="0"/>
           <w:lang w:val="en-US"/>
         </w:rPr>
-        <w:t>f</w:t>
+        <w:t xml:space="preserve"> the </w:t>
       </w:r>
       <w:r>
         <w:rPr>
           <w:b w:val="0"/>
           <w:lang w:val="en-US"/>
         </w:rPr>
-        <w:t>i</w:t>
+        <w:t>string-matching</w:t>
       </w:r>
       <w:r>
         <w:rPr>
           <w:b w:val="0"/>
           <w:lang w:val="en-US"/>
         </w:rPr>
-        <w:t xml:space="preserve">cation if some </w:t>
+        <w:t xml:space="preserve"> problem can be reduced to parsing – verif</w:t>
       </w:r>
       <w:r>
         <w:rPr>
           <w:b w:val="0"/>
           <w:lang w:val="en-US"/>
         </w:rPr>
-        <w:t>sub</w:t>
+        <w:t>i</w:t>
       </w:r>
       <w:r>
         <w:rPr>
           <w:b w:val="0"/>
           <w:lang w:val="en-US"/>
         </w:rPr>
-        <w:t>sequence can be derived in this grammar.</w:t>
+        <w:t xml:space="preserve">cation if some </w:t>
       </w:r>
       <w:r>
         <w:rPr>
           <w:b w:val="0"/>
           <w:lang w:val="en-US"/>
         </w:rPr>
-        <w:t xml:space="preserve"> </w:t>
+        <w:t>sub</w:t>
       </w:r>
       <w:r>
         <w:rPr>
           <w:b w:val="0"/>
           <w:lang w:val="en-US"/>
         </w:rPr>
-        <w:t xml:space="preserve">Such </w:t>
+        <w:t>sequence can be derived in this grammar.</w:t>
       </w:r>
       <w:r>
         <w:rPr>
           <w:b w:val="0"/>
           <w:lang w:val="en-US"/>
         </w:rPr>
-        <w:t>fi</w:t>
+        <w:t xml:space="preserve"> Such </w:t>
       </w:r>
       <w:r>
         <w:rPr>
           <w:b w:val="0"/>
           <w:lang w:val="en-US"/>
         </w:rPr>
-        <w:t>eld of application as bioinformatics requires working with a large</w:t>
+        <w:t>fi</w:t>
       </w:r>
       <w:r>
         <w:rPr>
           <w:b w:val="0"/>
           <w:lang w:val="en-US"/>
         </w:rPr>
-        <w:t xml:space="preserve"> </w:t>
+        <w:t>eld of application as bioinformatics requires working with a large</w:t>
       </w:r>
       <w:r>
         <w:rPr>
           <w:b w:val="0"/>
           <w:lang w:val="en-US"/>
         </w:rPr>
-        <w:t xml:space="preserve">amount of data, so it is necessary to </w:t>
+        <w:t xml:space="preserve"> </w:t>
       </w:r>
       <w:r>
         <w:rPr>
           <w:b w:val="0"/>
           <w:lang w:val="en-US"/>
         </w:rPr>
-        <w:t>improve</w:t>
+        <w:t xml:space="preserve">amount of data, so it is necessary to </w:t>
       </w:r>
       <w:r>
         <w:rPr>
           <w:b w:val="0"/>
           <w:lang w:val="en-US"/>
         </w:rPr>
-        <w:t xml:space="preserve"> the</w:t>
+        <w:t>improve</w:t>
       </w:r>
       <w:r>
         <w:rPr>
           <w:b w:val="0"/>
           <w:lang w:val="en-US"/>
         </w:rPr>
-        <w:t xml:space="preserve"> existing </w:t>
+        <w:t xml:space="preserve"> the</w:t>
       </w:r>
       <w:r>
         <w:rPr>
           <w:b w:val="0"/>
           <w:lang w:val="en-US"/>
         </w:rPr>
-        <w:t xml:space="preserve">parsing </w:t>
+        <w:t xml:space="preserve"> existing </w:t>
       </w:r>
       <w:r>
         <w:rPr>
           <w:b w:val="0"/>
           <w:lang w:val="en-US"/>
         </w:rPr>
-        <w:t>techniques</w:t>
+        <w:t xml:space="preserve">parsing </w:t>
       </w:r>
       <w:r>
         <w:rPr>
           <w:b w:val="0"/>
           <w:lang w:val="en-US"/>
         </w:rPr>
-        <w:t>.</w:t>
+        <w:t>techniques</w:t>
       </w:r>
       <w:r>
         <w:rPr>
           <w:b w:val="0"/>
           <w:lang w:val="en-US"/>
         </w:rPr>
-        <w:t xml:space="preserve"> </w:t>
+        <w:t>.</w:t>
       </w:r>
       <w:r>
         <w:rPr>
           <w:b w:val="0"/>
           <w:lang w:val="en-US"/>
         </w:rPr>
-        <w:t>The most a</w:t>
+        <w:t xml:space="preserve"> </w:t>
       </w:r>
       <w:r>
         <w:rPr>
           <w:b w:val="0"/>
           <w:lang w:val="en-US"/>
         </w:rPr>
-        <w:t>symptotically eff</w:t>
+        <w:t>The most a</w:t>
       </w:r>
       <w:r>
         <w:rPr>
           <w:b w:val="0"/>
           <w:lang w:val="en-US"/>
         </w:rPr>
-        <w:t>i</w:t>
+        <w:t>symptotically eff</w:t>
       </w:r>
       <w:r>
         <w:rPr>
           <w:b w:val="0"/>
           <w:lang w:val="en-US"/>
         </w:rPr>
-        <w:t>cient parsing algorithm that can be applied to any context-free grammar</w:t>
+        <w:t>i</w:t>
       </w:r>
       <w:r>
         <w:rPr>
           <w:b w:val="0"/>
           <w:lang w:val="en-US"/>
         </w:rPr>
-        <w:t xml:space="preserve"> </w:t>
+        <w:t>cient parsing algorithm that can be applied to any context-free grammar</w:t>
       </w:r>
       <w:r>
         <w:rPr>
           <w:b w:val="0"/>
           <w:lang w:val="en-US"/>
         </w:rPr>
-        <w:t xml:space="preserve">is </w:t>
+        <w:t xml:space="preserve"> </w:t>
       </w:r>
       <w:r>
         <w:rPr>
           <w:b w:val="0"/>
           <w:lang w:val="en-US"/>
         </w:rPr>
-        <w:t>a</w:t>
+        <w:t xml:space="preserve">is </w:t>
       </w:r>
       <w:r>
         <w:rPr>
           <w:b w:val="0"/>
           <w:lang w:val="en-US"/>
         </w:rPr>
-        <w:t xml:space="preserve"> </w:t>
+        <w:t>a</w:t>
       </w:r>
       <w:r>
         <w:rPr>
           <w:b w:val="0"/>
           <w:lang w:val="en-US"/>
         </w:rPr>
-        <w:t>matrix-based</w:t>
+        <w:t xml:space="preserve"> </w:t>
       </w:r>
       <w:r>
         <w:rPr>
           <w:b w:val="0"/>
           <w:lang w:val="en-US"/>
         </w:rPr>
-        <w:t xml:space="preserve"> </w:t>
+        <w:t>matrix-based</w:t>
       </w:r>
       <w:r>
         <w:rPr>
           <w:b w:val="0"/>
           <w:lang w:val="en-US"/>
         </w:rPr>
-        <w:t xml:space="preserve">algorithm </w:t>
+        <w:t xml:space="preserve"> </w:t>
       </w:r>
       <w:r>
         <w:rPr>
           <w:b w:val="0"/>
           <w:lang w:val="en-US"/>
         </w:rPr>
-        <w:t>proposed</w:t>
+        <w:t xml:space="preserve">algorithm </w:t>
       </w:r>
       <w:r>
         <w:rPr>
           <w:b w:val="0"/>
           <w:lang w:val="en-US"/>
         </w:rPr>
-        <w:t xml:space="preserve"> by Valiant</w:t>
+        <w:t>proposed</w:t>
       </w:r>
       <w:r>
         <w:rPr>
           <w:b w:val="0"/>
           <w:lang w:val="en-US"/>
         </w:rPr>
-        <w:t xml:space="preserve">. This paper aims to present </w:t>
-      </w:r>
-      <w:proofErr w:type="spellStart"/>
+        <w:t xml:space="preserve"> by Valiant</w:t>
+      </w:r>
       <w:r>
         <w:rPr>
           <w:b w:val="0"/>
           <w:lang w:val="en-US"/>
         </w:rPr>
-        <w:t>Valiant’s</w:t>
-      </w:r>
-      <w:proofErr w:type="spellEnd"/>
+        <w:t xml:space="preserve">. This paper aims to present </w:t>
+      </w:r>
+      <w:proofErr w:type="spellStart"/>
       <w:r>
         <w:rPr>
           <w:b w:val="0"/>
           <w:lang w:val="en-US"/>
         </w:rPr>
-        <w:t xml:space="preserve"> algorithm</w:t>
-      </w:r>
+        <w:t>Valiant’s</w:t>
+      </w:r>
+      <w:proofErr w:type="spellEnd"/>
       <w:r>
         <w:rPr>
           <w:b w:val="0"/>
           <w:lang w:val="en-US"/>
         </w:rPr>
-        <w:t xml:space="preserve"> modification, wh</w:t>
+        <w:t xml:space="preserve"> algorithm</w:t>
       </w:r>
       <w:r>
         <w:rPr>
           <w:b w:val="0"/>
           <w:lang w:val="en-US"/>
         </w:rPr>
-        <w:t>ich</w:t>
+        <w:t xml:space="preserve"> modification, wh</w:t>
       </w:r>
       <w:r>
         <w:rPr>
           <w:b w:val="0"/>
           <w:lang w:val="en-US"/>
         </w:rPr>
-        <w:t xml:space="preserve"> main advantage is the possibility to divide the parsing table into successively computed layers of disjoint submatrices where each submatrix of the layer can be processed independently.</w:t>
+        <w:t>ich</w:t>
       </w:r>
       <w:r>
         <w:rPr>
           <w:b w:val="0"/>
           <w:lang w:val="en-US"/>
         </w:rPr>
-        <w:t xml:space="preserve"> </w:t>
+        <w:t xml:space="preserve"> main advantage is the possibility to divide the parsing table into successively computed layers of disjoint submatrices where each submatrix of the layer can be processed independently.</w:t>
       </w:r>
       <w:r>
         <w:rPr>
           <w:b w:val="0"/>
           <w:lang w:val="en-US"/>
         </w:rPr>
-        <w:t xml:space="preserve">Moreover, our approach </w:t>
+        <w:t xml:space="preserve"> </w:t>
       </w:r>
       <w:r>
         <w:rPr>
           <w:b w:val="0"/>
           <w:lang w:val="en-US"/>
         </w:rPr>
-        <w:t>is</w:t>
+        <w:t xml:space="preserve">Moreover, our approach </w:t>
       </w:r>
       <w:r>
         <w:rPr>
           <w:b w:val="0"/>
           <w:lang w:val="en-US"/>
         </w:rPr>
-        <w:t xml:space="preserve"> easily adapted for the string-matching problem. </w:t>
+        <w:t>is</w:t>
       </w:r>
       <w:r>
         <w:rPr>
           <w:b w:val="0"/>
           <w:lang w:val="en-US"/>
         </w:rPr>
-        <w:t xml:space="preserve"> Our evaluation shows that </w:t>
+        <w:t xml:space="preserve"> easily adapted for the string-matching problem. </w:t>
       </w:r>
       <w:r>
         <w:rPr>
           <w:b w:val="0"/>
           <w:lang w:val="en-US"/>
         </w:rPr>
-        <w:t xml:space="preserve">the </w:t>
+        <w:t xml:space="preserve"> Our evaluation shows that </w:t>
       </w:r>
       <w:r>
         <w:rPr>
           <w:b w:val="0"/>
           <w:lang w:val="en-US"/>
         </w:rPr>
-        <w:t xml:space="preserve">proposed modification </w:t>
+        <w:t xml:space="preserve">the </w:t>
       </w:r>
       <w:r>
         <w:rPr>
           <w:b w:val="0"/>
           <w:lang w:val="en-US"/>
         </w:rPr>
-        <w:t xml:space="preserve">retains all benefits of </w:t>
-      </w:r>
-      <w:proofErr w:type="spellStart"/>
+        <w:t xml:space="preserve">proposed modification </w:t>
+      </w:r>
       <w:r>
         <w:rPr>
           <w:b w:val="0"/>
           <w:lang w:val="en-US"/>
         </w:rPr>
-        <w:t>Valiant’s</w:t>
-      </w:r>
-      <w:proofErr w:type="spellEnd"/>
+        <w:t xml:space="preserve">retains all benefits of </w:t>
+      </w:r>
+      <w:proofErr w:type="spellStart"/>
       <w:r>
         <w:rPr>
           <w:b w:val="0"/>
           <w:lang w:val="en-US"/>
         </w:rPr>
-        <w:t xml:space="preserve"> algorithm</w:t>
-      </w:r>
+        <w:t>Valiant’s</w:t>
+      </w:r>
+      <w:proofErr w:type="spellEnd"/>
       <w:r>
         <w:rPr>
           <w:b w:val="0"/>
           <w:lang w:val="en-US"/>
         </w:rPr>
-        <w:t xml:space="preserve">, </w:t>
+        <w:t xml:space="preserve"> algorithm</w:t>
       </w:r>
       <w:r>
         <w:rPr>
           <w:b w:val="0"/>
           <w:lang w:val="en-US"/>
         </w:rPr>
-        <w:t>especially</w:t>
+        <w:t xml:space="preserve">, </w:t>
       </w:r>
       <w:r>
         <w:rPr>
           <w:b w:val="0"/>
           <w:lang w:val="en-US"/>
         </w:rPr>
-        <w:t xml:space="preserve"> </w:t>
+        <w:t>especially</w:t>
       </w:r>
       <w:r>
         <w:rPr>
           <w:b w:val="0"/>
           <w:lang w:val="en-US"/>
         </w:rPr>
-        <w:t xml:space="preserve">its high performance achieved </w:t>
+        <w:t xml:space="preserve"> </w:t>
       </w:r>
       <w:r>
         <w:rPr>
           <w:b w:val="0"/>
           <w:lang w:val="en-US"/>
         </w:rPr>
-        <w:t xml:space="preserve">by </w:t>
+        <w:t xml:space="preserve">its high performance achieved </w:t>
       </w:r>
       <w:r>
         <w:rPr>
           <w:b w:val="0"/>
           <w:lang w:val="en-US"/>
         </w:rPr>
-        <w:t xml:space="preserve">using fast matrix multiplication methods. </w:t>
+        <w:t xml:space="preserve">by </w:t>
       </w:r>
       <w:r>
         <w:rPr>
           <w:b w:val="0"/>
           <w:lang w:val="en-US"/>
         </w:rPr>
-        <w:t>Also,</w:t>
+        <w:t xml:space="preserve">using fast matrix multiplication methods. </w:t>
       </w:r>
       <w:r>
         <w:rPr>
           <w:b w:val="0"/>
           <w:lang w:val="en-US"/>
         </w:rPr>
-        <w:t xml:space="preserve"> </w:t>
+        <w:t>Also,</w:t>
       </w:r>
       <w:r>
         <w:rPr>
           <w:b w:val="0"/>
           <w:lang w:val="en-US"/>
         </w:rPr>
-        <w:t xml:space="preserve">the modified version decreases a large amount of excessive computations </w:t>
+        <w:t xml:space="preserve"> </w:t>
       </w:r>
       <w:r>
         <w:rPr>
           <w:b w:val="0"/>
           <w:lang w:val="en-US"/>
         </w:rPr>
-        <w:t xml:space="preserve">and </w:t>
+        <w:t xml:space="preserve">the modified version decreases a large amount of excessive computations </w:t>
       </w:r>
       <w:r>
         <w:rPr>
           <w:b w:val="0"/>
           <w:lang w:val="en-US"/>
         </w:rPr>
-        <w:t>accelerates</w:t>
+        <w:t xml:space="preserve">and </w:t>
       </w:r>
       <w:r>
         <w:rPr>
           <w:b w:val="0"/>
           <w:lang w:val="en-US"/>
         </w:rPr>
-        <w:t xml:space="preserve"> </w:t>
+        <w:t>accelerates</w:t>
       </w:r>
       <w:r>
         <w:rPr>
           <w:b w:val="0"/>
           <w:lang w:val="en-US"/>
         </w:rPr>
-        <w:t xml:space="preserve">the </w:t>
+        <w:t xml:space="preserve"> </w:t>
       </w:r>
       <w:r>
         <w:rPr>
           <w:b w:val="0"/>
           <w:lang w:val="en-US"/>
         </w:rPr>
-        <w:t>substrings</w:t>
+        <w:t xml:space="preserve">the </w:t>
       </w:r>
       <w:r>
         <w:rPr>
           <w:b w:val="0"/>
           <w:lang w:val="en-US"/>
         </w:rPr>
-        <w:t xml:space="preserve"> </w:t>
+        <w:t>substrings</w:t>
       </w:r>
       <w:r>
         <w:rPr>
           <w:b w:val="0"/>
           <w:lang w:val="en-US"/>
         </w:rPr>
-        <w:t>searching</w:t>
+        <w:t xml:space="preserve"> searching</w:t>
       </w:r>
       <w:r>
         <w:rPr>
@@ -43102,7 +43353,14 @@
           <w:b w:val="0"/>
           <w:lang w:val="en-US"/>
         </w:rPr>
-        <w:t>matrix operations.</w:t>
+        <w:t>parsing, context-free grammars, m</w:t>
+      </w:r>
+      <w:r>
+        <w:rPr>
+          <w:b w:val="0"/>
+          <w:lang w:val="en-US"/>
+        </w:rPr>
+        <w:t>atrix operations.</w:t>
       </w:r>
     </w:p>
     <w:p>
@@ -43470,6 +43728,7 @@
         <w:rPr>
           <w:w w:val="105"/>
         </w:rPr>
+        <w:lastRenderedPageBreak/>
         <w:t>Kasami</w:t>
       </w:r>
       <w:proofErr w:type="spellEnd"/>
@@ -43484,7 +43743,21 @@
           <w:spacing w:val="-4"/>
           <w:w w:val="105"/>
         </w:rPr>
-        <w:t xml:space="preserve">SYNTAXANALYSIS </w:t>
+        <w:t>SYNTAX</w:t>
+      </w:r>
+      <w:r>
+        <w:rPr>
+          <w:spacing w:val="-4"/>
+          <w:w w:val="105"/>
+        </w:rPr>
+        <w:t xml:space="preserve"> </w:t>
+      </w:r>
+      <w:r>
+        <w:rPr>
+          <w:spacing w:val="-4"/>
+          <w:w w:val="105"/>
+        </w:rPr>
+        <w:t xml:space="preserve">ANALYSIS </w:t>
       </w:r>
       <w:r>
         <w:rPr>
@@ -43874,11 +44147,328 @@
     <w:p>
       <w:pPr>
         <w:pStyle w:val="ispLitList"/>
-        <w:tabs>
-          <w:tab w:val="clear" w:pos="360"/>
-        </w:tabs>
-        <w:ind w:firstLine="0"/>
+        <w:numPr>
+          <w:ilvl w:val="0"/>
+          <w:numId w:val="15"/>
+        </w:numPr>
       </w:pPr>
+      <w:proofErr w:type="spellStart"/>
+      <w:r>
+        <w:t>Grigorev</w:t>
+      </w:r>
+      <w:proofErr w:type="spellEnd"/>
+      <w:r>
+        <w:t xml:space="preserve"> S., </w:t>
+      </w:r>
+      <w:proofErr w:type="spellStart"/>
+      <w:r>
+        <w:t>Lunina</w:t>
+      </w:r>
+      <w:proofErr w:type="spellEnd"/>
+      <w:r>
+        <w:t xml:space="preserve"> P. The Composition of Dense Neural Networks and Formal Grammars for Secondary Structure Analysis.</w:t>
+      </w:r>
+    </w:p>
+    <w:p>
+      <w:pPr>
+        <w:pStyle w:val="ispLitList"/>
+        <w:numPr>
+          <w:ilvl w:val="0"/>
+          <w:numId w:val="15"/>
+        </w:numPr>
+      </w:pPr>
+      <w:r>
+        <w:t xml:space="preserve">Rivas, E., &amp; Eddy, S. R. 2000. The language of RNA: a formal grammar that includes pseudoknots. Bioinformatics, 16(4), </w:t>
+      </w:r>
+      <w:r>
+        <w:t xml:space="preserve">pp. </w:t>
+      </w:r>
+      <w:r>
+        <w:t>334-340.</w:t>
+      </w:r>
+    </w:p>
+    <w:p>
+      <w:pPr>
+        <w:pStyle w:val="ispLitList"/>
+        <w:numPr>
+          <w:ilvl w:val="0"/>
+          <w:numId w:val="15"/>
+        </w:numPr>
+      </w:pPr>
+      <w:proofErr w:type="spellStart"/>
+      <w:r>
+        <w:t>Stroustrup</w:t>
+      </w:r>
+      <w:proofErr w:type="spellEnd"/>
+      <w:r>
+        <w:t>, B. (2000). The C++ programming language. Pearson Education India.</w:t>
+      </w:r>
+    </w:p>
+    <w:p>
+      <w:pPr>
+        <w:pStyle w:val="affff2"/>
+        <w:numPr>
+          <w:ilvl w:val="0"/>
+          <w:numId w:val="15"/>
+        </w:numPr>
+        <w:shd w:val="clear" w:color="auto" w:fill="FFFFFF"/>
+        <w:suppressAutoHyphens w:val="0"/>
+        <w:spacing w:line="0" w:lineRule="auto"/>
+        <w:jc w:val="left"/>
+        <w:rPr>
+          <w:rFonts w:ascii="ff2" w:hAnsi="ff2"/>
+          <w:color w:val="000000"/>
+          <w:sz w:val="54"/>
+          <w:szCs w:val="54"/>
+          <w:lang w:val="en-US" w:eastAsia="ru-RU"/>
+        </w:rPr>
+      </w:pPr>
+      <w:r>
+        <w:rPr>
+          <w:rFonts w:ascii="ff2" w:hAnsi="ff2"/>
+          <w:color w:val="000000"/>
+          <w:sz w:val="54"/>
+          <w:szCs w:val="54"/>
+          <w:lang w:val="en-US" w:eastAsia="ru-RU"/>
+        </w:rPr>
+        <w:t>Knudsen, M. (2005). Stochastic context-free grammars and</w:t>
+      </w:r>
+    </w:p>
+    <w:p>
+      <w:pPr>
+        <w:pStyle w:val="affff2"/>
+        <w:numPr>
+          <w:ilvl w:val="0"/>
+          <w:numId w:val="15"/>
+        </w:numPr>
+        <w:shd w:val="clear" w:color="auto" w:fill="FFFFFF"/>
+        <w:suppressAutoHyphens w:val="0"/>
+        <w:spacing w:line="0" w:lineRule="auto"/>
+        <w:jc w:val="left"/>
+        <w:rPr>
+          <w:rFonts w:ascii="ff2" w:hAnsi="ff2"/>
+          <w:color w:val="000000"/>
+          <w:sz w:val="54"/>
+          <w:szCs w:val="54"/>
+          <w:lang w:eastAsia="ru-RU"/>
+        </w:rPr>
+      </w:pPr>
+      <w:proofErr w:type="spellStart"/>
+      <w:r>
+        <w:rPr>
+          <w:rFonts w:ascii="ff2" w:hAnsi="ff2"/>
+          <w:color w:val="000000"/>
+          <w:sz w:val="54"/>
+          <w:szCs w:val="54"/>
+          <w:lang w:eastAsia="ru-RU"/>
+        </w:rPr>
+        <w:t>rna</w:t>
+      </w:r>
+      <w:proofErr w:type="spellEnd"/>
+      <w:r>
+        <w:rPr>
+          <w:rFonts w:ascii="ff2" w:hAnsi="ff2"/>
+          <w:color w:val="000000"/>
+          <w:sz w:val="54"/>
+          <w:szCs w:val="54"/>
+          <w:lang w:eastAsia="ru-RU"/>
+        </w:rPr>
+        <w:t xml:space="preserve"> </w:t>
+      </w:r>
+      <w:proofErr w:type="spellStart"/>
+      <w:r>
+        <w:rPr>
+          <w:rFonts w:ascii="ff2" w:hAnsi="ff2"/>
+          <w:color w:val="000000"/>
+          <w:sz w:val="54"/>
+          <w:szCs w:val="54"/>
+          <w:lang w:eastAsia="ru-RU"/>
+        </w:rPr>
+        <w:t>secondary</w:t>
+      </w:r>
+      <w:proofErr w:type="spellEnd"/>
+      <w:r>
+        <w:rPr>
+          <w:rFonts w:ascii="ff2" w:hAnsi="ff2"/>
+          <w:color w:val="000000"/>
+          <w:sz w:val="54"/>
+          <w:szCs w:val="54"/>
+          <w:lang w:eastAsia="ru-RU"/>
+        </w:rPr>
+        <w:t xml:space="preserve"> </w:t>
+      </w:r>
+      <w:proofErr w:type="spellStart"/>
+      <w:r>
+        <w:rPr>
+          <w:rFonts w:ascii="ff2" w:hAnsi="ff2"/>
+          <w:color w:val="000000"/>
+          <w:sz w:val="54"/>
+          <w:szCs w:val="54"/>
+          <w:lang w:eastAsia="ru-RU"/>
+        </w:rPr>
+        <w:t>structure</w:t>
+      </w:r>
+      <w:proofErr w:type="spellEnd"/>
+      <w:r>
+        <w:rPr>
+          <w:rFonts w:ascii="ff2" w:hAnsi="ff2"/>
+          <w:color w:val="000000"/>
+          <w:sz w:val="54"/>
+          <w:szCs w:val="54"/>
+          <w:lang w:eastAsia="ru-RU"/>
+        </w:rPr>
+        <w:t xml:space="preserve"> </w:t>
+      </w:r>
+      <w:proofErr w:type="spellStart"/>
+      <w:r>
+        <w:rPr>
+          <w:rFonts w:ascii="ff2" w:hAnsi="ff2"/>
+          <w:color w:val="000000"/>
+          <w:sz w:val="54"/>
+          <w:szCs w:val="54"/>
+          <w:lang w:eastAsia="ru-RU"/>
+        </w:rPr>
+        <w:t>predictio</w:t>
+      </w:r>
+      <w:proofErr w:type="spellEnd"/>
+    </w:p>
+    <w:p>
+      <w:pPr>
+        <w:pStyle w:val="affff2"/>
+        <w:numPr>
+          <w:ilvl w:val="0"/>
+          <w:numId w:val="15"/>
+        </w:numPr>
+        <w:shd w:val="clear" w:color="auto" w:fill="FFFFFF"/>
+        <w:suppressAutoHyphens w:val="0"/>
+        <w:spacing w:line="0" w:lineRule="auto"/>
+        <w:jc w:val="left"/>
+        <w:rPr>
+          <w:rFonts w:ascii="ff2" w:hAnsi="ff2"/>
+          <w:color w:val="000000"/>
+          <w:sz w:val="54"/>
+          <w:szCs w:val="54"/>
+          <w:lang w:val="en-US" w:eastAsia="ru-RU"/>
+        </w:rPr>
+      </w:pPr>
+      <w:r>
+        <w:rPr>
+          <w:rFonts w:ascii="ff2" w:hAnsi="ff2"/>
+          <w:color w:val="000000"/>
+          <w:sz w:val="54"/>
+          <w:szCs w:val="54"/>
+          <w:lang w:val="en-US" w:eastAsia="ru-RU"/>
+        </w:rPr>
+        <w:t>Knudsen, M. (2005). Stochastic context-free grammars and</w:t>
+      </w:r>
+    </w:p>
+    <w:p>
+      <w:pPr>
+        <w:pStyle w:val="affff2"/>
+        <w:numPr>
+          <w:ilvl w:val="0"/>
+          <w:numId w:val="15"/>
+        </w:numPr>
+        <w:shd w:val="clear" w:color="auto" w:fill="FFFFFF"/>
+        <w:suppressAutoHyphens w:val="0"/>
+        <w:spacing w:line="0" w:lineRule="auto"/>
+        <w:jc w:val="left"/>
+        <w:rPr>
+          <w:rFonts w:ascii="ff2" w:hAnsi="ff2"/>
+          <w:color w:val="000000"/>
+          <w:sz w:val="54"/>
+          <w:szCs w:val="54"/>
+          <w:lang w:eastAsia="ru-RU"/>
+        </w:rPr>
+      </w:pPr>
+      <w:proofErr w:type="spellStart"/>
+      <w:r>
+        <w:rPr>
+          <w:rFonts w:ascii="ff2" w:hAnsi="ff2"/>
+          <w:color w:val="000000"/>
+          <w:sz w:val="54"/>
+          <w:szCs w:val="54"/>
+          <w:lang w:eastAsia="ru-RU"/>
+        </w:rPr>
+        <w:t>rna</w:t>
+      </w:r>
+      <w:proofErr w:type="spellEnd"/>
+      <w:r>
+        <w:rPr>
+          <w:rFonts w:ascii="ff2" w:hAnsi="ff2"/>
+          <w:color w:val="000000"/>
+          <w:sz w:val="54"/>
+          <w:szCs w:val="54"/>
+          <w:lang w:eastAsia="ru-RU"/>
+        </w:rPr>
+        <w:t xml:space="preserve"> </w:t>
+      </w:r>
+      <w:proofErr w:type="spellStart"/>
+      <w:r>
+        <w:rPr>
+          <w:rFonts w:ascii="ff2" w:hAnsi="ff2"/>
+          <w:color w:val="000000"/>
+          <w:sz w:val="54"/>
+          <w:szCs w:val="54"/>
+          <w:lang w:eastAsia="ru-RU"/>
+        </w:rPr>
+        <w:t>secondary</w:t>
+      </w:r>
+      <w:proofErr w:type="spellEnd"/>
+      <w:r>
+        <w:rPr>
+          <w:rFonts w:ascii="ff2" w:hAnsi="ff2"/>
+          <w:color w:val="000000"/>
+          <w:sz w:val="54"/>
+          <w:szCs w:val="54"/>
+          <w:lang w:eastAsia="ru-RU"/>
+        </w:rPr>
+        <w:t xml:space="preserve"> </w:t>
+      </w:r>
+      <w:proofErr w:type="spellStart"/>
+      <w:r>
+        <w:rPr>
+          <w:rFonts w:ascii="ff2" w:hAnsi="ff2"/>
+          <w:color w:val="000000"/>
+          <w:sz w:val="54"/>
+          <w:szCs w:val="54"/>
+          <w:lang w:eastAsia="ru-RU"/>
+        </w:rPr>
+        <w:t>structure</w:t>
+      </w:r>
+      <w:proofErr w:type="spellEnd"/>
+      <w:r>
+        <w:rPr>
+          <w:rFonts w:ascii="ff2" w:hAnsi="ff2"/>
+          <w:color w:val="000000"/>
+          <w:sz w:val="54"/>
+          <w:szCs w:val="54"/>
+          <w:lang w:eastAsia="ru-RU"/>
+        </w:rPr>
+        <w:t xml:space="preserve"> </w:t>
+      </w:r>
+      <w:proofErr w:type="spellStart"/>
+      <w:r>
+        <w:rPr>
+          <w:rFonts w:ascii="ff2" w:hAnsi="ff2"/>
+          <w:color w:val="000000"/>
+          <w:sz w:val="54"/>
+          <w:szCs w:val="54"/>
+          <w:lang w:eastAsia="ru-RU"/>
+        </w:rPr>
+        <w:t>prediction</w:t>
+      </w:r>
+      <w:proofErr w:type="spellEnd"/>
+      <w:r>
+        <w:rPr>
+          <w:rFonts w:ascii="ff2" w:hAnsi="ff2"/>
+          <w:color w:val="000000"/>
+          <w:sz w:val="54"/>
+          <w:szCs w:val="54"/>
+          <w:lang w:eastAsia="ru-RU"/>
+        </w:rPr>
+        <w:t>.</w:t>
+      </w:r>
     </w:p>
     <w:sectPr>
       <w:headerReference w:type="even" r:id="rId25"/>
@@ -50241,6 +50831,11 @@
       <w:shd w:val="clear" w:color="auto" w:fill="E1DFDD"/>
     </w:rPr>
   </w:style>
+  <w:style w:type="character" w:customStyle="1" w:styleId="affff6">
+    <w:name w:val="_"/>
+    <w:basedOn w:val="a1"/>
+    <w:rsid w:val="004C287F"/>
+  </w:style>
 </w:styles>
 </file>
 
@@ -50544,7 +51139,7 @@
 </file>
 
 <file path=customXml/itemProps1.xml><?xml version="1.0" encoding="utf-8"?>
-<ds:datastoreItem xmlns:ds="http://schemas.openxmlformats.org/officeDocument/2006/customXml" ds:itemID="{D3D05F06-DACB-4898-BBC0-0DB4A36711C4}">
+<ds:datastoreItem xmlns:ds="http://schemas.openxmlformats.org/officeDocument/2006/customXml" ds:itemID="{81E2DF1D-AF3A-4FC1-8280-431DC8D87FFB}">
   <ds:schemaRefs>
     <ds:schemaRef ds:uri="http://schemas.openxmlformats.org/officeDocument/2006/bibliography"/>
   </ds:schemaRefs>

</xml_diff>